<commit_message>
Added most trusted users to doc
</commit_message>
<xml_diff>
--- a/Computer Assignment_Alexander_Zeng.docx
+++ b/Computer Assignment_Alexander_Zeng.docx
@@ -1,6 +1,6 @@
 
 <file path=word/document.xml><?xml version="1.0" encoding="utf-8"?>
-<w:document xmlns:wpc="http://schemas.microsoft.com/office/word/2010/wordprocessingCanvas" xmlns:mo="http://schemas.microsoft.com/office/mac/office/2008/main" xmlns:mc="http://schemas.openxmlformats.org/markup-compatibility/2006" xmlns:mv="urn:schemas-microsoft-com:mac:vml" xmlns:o="urn:schemas-microsoft-com:office:office" xmlns:r="http://schemas.openxmlformats.org/officeDocument/2006/relationships" xmlns:m="http://schemas.openxmlformats.org/officeDocument/2006/math" xmlns:v="urn:schemas-microsoft-com:vml" xmlns:wp14="http://schemas.microsoft.com/office/word/2010/wordprocessingDrawing" xmlns:wp="http://schemas.openxmlformats.org/drawingml/2006/wordprocessingDrawing" xmlns:w10="urn:schemas-microsoft-com:office:word" xmlns:w="http://schemas.openxmlformats.org/wordprocessingml/2006/main" xmlns:w14="http://schemas.microsoft.com/office/word/2010/wordml" xmlns:w15="http://schemas.microsoft.com/office/word/2012/wordml" xmlns:wpg="http://schemas.microsoft.com/office/word/2010/wordprocessingGroup" xmlns:wpi="http://schemas.microsoft.com/office/word/2010/wordprocessingInk" xmlns:wne="http://schemas.microsoft.com/office/word/2006/wordml" xmlns:wps="http://schemas.microsoft.com/office/word/2010/wordprocessingShape" mc:Ignorable="w14 w15 wp14">
+<w:document xmlns:wpc="http://schemas.microsoft.com/office/word/2010/wordprocessingCanvas" xmlns:cx="http://schemas.microsoft.com/office/drawing/2014/chartex" xmlns:cx1="http://schemas.microsoft.com/office/drawing/2015/9/8/chartex" xmlns:cx2="http://schemas.microsoft.com/office/drawing/2015/10/21/chartex" xmlns:cx3="http://schemas.microsoft.com/office/drawing/2016/5/9/chartex" xmlns:cx4="http://schemas.microsoft.com/office/drawing/2016/5/10/chartex" xmlns:cx5="http://schemas.microsoft.com/office/drawing/2016/5/11/chartex" xmlns:cx6="http://schemas.microsoft.com/office/drawing/2016/5/12/chartex" xmlns:cx7="http://schemas.microsoft.com/office/drawing/2016/5/13/chartex" xmlns:cx8="http://schemas.microsoft.com/office/drawing/2016/5/14/chartex" xmlns:mc="http://schemas.openxmlformats.org/markup-compatibility/2006" xmlns:aink="http://schemas.microsoft.com/office/drawing/2016/ink" xmlns:am3d="http://schemas.microsoft.com/office/drawing/2017/model3d" xmlns:o="urn:schemas-microsoft-com:office:office" xmlns:r="http://schemas.openxmlformats.org/officeDocument/2006/relationships" xmlns:m="http://schemas.openxmlformats.org/officeDocument/2006/math" xmlns:v="urn:schemas-microsoft-com:vml" xmlns:wp14="http://schemas.microsoft.com/office/word/2010/wordprocessingDrawing" xmlns:wp="http://schemas.openxmlformats.org/drawingml/2006/wordprocessingDrawing" xmlns:w10="urn:schemas-microsoft-com:office:word" xmlns:w="http://schemas.openxmlformats.org/wordprocessingml/2006/main" xmlns:w14="http://schemas.microsoft.com/office/word/2010/wordml" xmlns:w15="http://schemas.microsoft.com/office/word/2012/wordml" xmlns:w16cid="http://schemas.microsoft.com/office/word/2016/wordml/cid" xmlns:w16se="http://schemas.microsoft.com/office/word/2015/wordml/symex" xmlns:wpg="http://schemas.microsoft.com/office/word/2010/wordprocessingGroup" xmlns:wpi="http://schemas.microsoft.com/office/word/2010/wordprocessingInk" xmlns:wne="http://schemas.microsoft.com/office/word/2006/wordml" xmlns:wps="http://schemas.microsoft.com/office/word/2010/wordprocessingShape" mc:Ignorable="w14 w15 w16se w16cid wp14">
   <w:body>
     <w:p>
       <w:pPr>
@@ -26,10 +26,1613 @@
         <w:t xml:space="preserve"> Identify the top 20 most trusted individuals in the network.</w:t>
       </w:r>
     </w:p>
-    <w:p>
-      <w:bookmarkStart w:id="0" w:name="_GoBack"/>
-      <w:bookmarkEnd w:id="0"/>
-    </w:p>
+    <w:tbl>
+      <w:tblPr>
+        <w:tblW w:w="2790" w:type="dxa"/>
+        <w:tblLook w:val="04A0" w:firstRow="1" w:lastRow="0" w:firstColumn="1" w:lastColumn="0" w:noHBand="0" w:noVBand="1"/>
+      </w:tblPr>
+      <w:tblGrid>
+        <w:gridCol w:w="960"/>
+        <w:gridCol w:w="1830"/>
+      </w:tblGrid>
+      <w:tr>
+        <w:trPr>
+          <w:trHeight w:val="315"/>
+        </w:trPr>
+        <w:tc>
+          <w:tcPr>
+            <w:tcW w:w="960" w:type="dxa"/>
+            <w:tcBorders>
+              <w:top w:val="nil"/>
+              <w:left w:val="nil"/>
+              <w:bottom w:val="nil"/>
+              <w:right w:val="nil"/>
+            </w:tcBorders>
+            <w:shd w:val="clear" w:color="auto" w:fill="auto"/>
+            <w:noWrap/>
+            <w:vAlign w:val="bottom"/>
+          </w:tcPr>
+          <w:p>
+            <w:pPr>
+              <w:spacing w:after="0" w:line="240" w:lineRule="auto"/>
+              <w:jc w:val="right"/>
+              <w:rPr>
+                <w:rFonts w:ascii="Calibri" w:eastAsia="Times New Roman" w:hAnsi="Calibri" w:cs="Calibri"/>
+                <w:color w:val="000000"/>
+                <w:sz w:val="22"/>
+                <w:lang w:eastAsia="en-US"/>
+              </w:rPr>
+            </w:pPr>
+            <w:r>
+              <w:rPr>
+                <w:rFonts w:ascii="Calibri" w:eastAsia="Times New Roman" w:hAnsi="Calibri" w:cs="Calibri"/>
+                <w:color w:val="000000"/>
+                <w:sz w:val="22"/>
+                <w:lang w:eastAsia="en-US"/>
+              </w:rPr>
+              <w:t>Rank</w:t>
+            </w:r>
+          </w:p>
+        </w:tc>
+        <w:tc>
+          <w:tcPr>
+            <w:tcW w:w="1830" w:type="dxa"/>
+            <w:tcBorders>
+              <w:top w:val="nil"/>
+              <w:left w:val="nil"/>
+              <w:bottom w:val="nil"/>
+              <w:right w:val="nil"/>
+            </w:tcBorders>
+            <w:shd w:val="clear" w:color="auto" w:fill="auto"/>
+            <w:noWrap/>
+            <w:vAlign w:val="center"/>
+          </w:tcPr>
+          <w:p>
+            <w:pPr>
+              <w:spacing w:after="0" w:line="240" w:lineRule="auto"/>
+              <w:rPr>
+                <w:rFonts w:ascii="Calibri" w:eastAsia="Times New Roman" w:hAnsi="Calibri" w:cs="Calibri"/>
+                <w:color w:val="000000"/>
+                <w:szCs w:val="24"/>
+                <w:lang w:eastAsia="en-US"/>
+              </w:rPr>
+            </w:pPr>
+            <w:r>
+              <w:rPr>
+                <w:rFonts w:ascii="Calibri" w:eastAsia="Times New Roman" w:hAnsi="Calibri" w:cs="Calibri"/>
+                <w:color w:val="000000"/>
+                <w:szCs w:val="24"/>
+                <w:lang w:eastAsia="en-US"/>
+              </w:rPr>
+              <w:t>User ID</w:t>
+            </w:r>
+            <w:bookmarkStart w:id="0" w:name="_GoBack"/>
+            <w:bookmarkEnd w:id="0"/>
+          </w:p>
+        </w:tc>
+      </w:tr>
+      <w:tr>
+        <w:trPr>
+          <w:trHeight w:val="315"/>
+        </w:trPr>
+        <w:tc>
+          <w:tcPr>
+            <w:tcW w:w="960" w:type="dxa"/>
+            <w:tcBorders>
+              <w:top w:val="nil"/>
+              <w:left w:val="nil"/>
+              <w:bottom w:val="nil"/>
+              <w:right w:val="nil"/>
+            </w:tcBorders>
+            <w:shd w:val="clear" w:color="auto" w:fill="auto"/>
+            <w:noWrap/>
+            <w:vAlign w:val="bottom"/>
+            <w:hideMark/>
+          </w:tcPr>
+          <w:p>
+            <w:pPr>
+              <w:spacing w:after="0" w:line="240" w:lineRule="auto"/>
+              <w:jc w:val="right"/>
+              <w:rPr>
+                <w:rFonts w:ascii="Calibri" w:eastAsia="Times New Roman" w:hAnsi="Calibri" w:cs="Calibri"/>
+                <w:color w:val="000000"/>
+                <w:sz w:val="22"/>
+                <w:lang w:eastAsia="en-US"/>
+              </w:rPr>
+            </w:pPr>
+            <w:r>
+              <w:rPr>
+                <w:rFonts w:ascii="Calibri" w:eastAsia="Times New Roman" w:hAnsi="Calibri" w:cs="Calibri"/>
+                <w:color w:val="000000"/>
+                <w:sz w:val="22"/>
+                <w:lang w:eastAsia="en-US"/>
+              </w:rPr>
+              <w:t>1</w:t>
+            </w:r>
+          </w:p>
+        </w:tc>
+        <w:tc>
+          <w:tcPr>
+            <w:tcW w:w="1830" w:type="dxa"/>
+            <w:tcBorders>
+              <w:top w:val="nil"/>
+              <w:left w:val="nil"/>
+              <w:bottom w:val="nil"/>
+              <w:right w:val="nil"/>
+            </w:tcBorders>
+            <w:shd w:val="clear" w:color="auto" w:fill="auto"/>
+            <w:noWrap/>
+            <w:vAlign w:val="center"/>
+            <w:hideMark/>
+          </w:tcPr>
+          <w:p>
+            <w:pPr>
+              <w:spacing w:after="0" w:line="240" w:lineRule="auto"/>
+              <w:rPr>
+                <w:rFonts w:ascii="Calibri" w:eastAsia="Times New Roman" w:hAnsi="Calibri" w:cs="Calibri"/>
+                <w:color w:val="000000"/>
+                <w:szCs w:val="24"/>
+                <w:lang w:eastAsia="en-US"/>
+              </w:rPr>
+            </w:pPr>
+            <w:r>
+              <w:rPr>
+                <w:rFonts w:ascii="Calibri" w:eastAsia="Times New Roman" w:hAnsi="Calibri" w:cs="Calibri"/>
+                <w:color w:val="000000"/>
+                <w:szCs w:val="24"/>
+                <w:lang w:eastAsia="en-US"/>
+              </w:rPr>
+              <w:t xml:space="preserve"> 18</w:t>
+            </w:r>
+          </w:p>
+        </w:tc>
+      </w:tr>
+      <w:tr>
+        <w:trPr>
+          <w:trHeight w:val="315"/>
+        </w:trPr>
+        <w:tc>
+          <w:tcPr>
+            <w:tcW w:w="960" w:type="dxa"/>
+            <w:tcBorders>
+              <w:top w:val="nil"/>
+              <w:left w:val="nil"/>
+              <w:bottom w:val="nil"/>
+              <w:right w:val="nil"/>
+            </w:tcBorders>
+            <w:shd w:val="clear" w:color="auto" w:fill="auto"/>
+            <w:noWrap/>
+            <w:vAlign w:val="bottom"/>
+            <w:hideMark/>
+          </w:tcPr>
+          <w:p>
+            <w:pPr>
+              <w:spacing w:after="0" w:line="240" w:lineRule="auto"/>
+              <w:jc w:val="right"/>
+              <w:rPr>
+                <w:rFonts w:ascii="Calibri" w:eastAsia="Times New Roman" w:hAnsi="Calibri" w:cs="Calibri"/>
+                <w:color w:val="000000"/>
+                <w:sz w:val="22"/>
+                <w:lang w:eastAsia="en-US"/>
+              </w:rPr>
+            </w:pPr>
+            <w:r>
+              <w:rPr>
+                <w:rFonts w:ascii="Calibri" w:eastAsia="Times New Roman" w:hAnsi="Calibri" w:cs="Calibri"/>
+                <w:color w:val="000000"/>
+                <w:sz w:val="22"/>
+                <w:lang w:eastAsia="en-US"/>
+              </w:rPr>
+              <w:t>2</w:t>
+            </w:r>
+          </w:p>
+        </w:tc>
+        <w:tc>
+          <w:tcPr>
+            <w:tcW w:w="1830" w:type="dxa"/>
+            <w:tcBorders>
+              <w:top w:val="nil"/>
+              <w:left w:val="nil"/>
+              <w:bottom w:val="nil"/>
+              <w:right w:val="nil"/>
+            </w:tcBorders>
+            <w:shd w:val="clear" w:color="auto" w:fill="auto"/>
+            <w:noWrap/>
+            <w:vAlign w:val="center"/>
+            <w:hideMark/>
+          </w:tcPr>
+          <w:p>
+            <w:pPr>
+              <w:spacing w:after="0" w:line="240" w:lineRule="auto"/>
+              <w:rPr>
+                <w:rFonts w:ascii="Calibri" w:eastAsia="Times New Roman" w:hAnsi="Calibri" w:cs="Calibri"/>
+                <w:color w:val="000000"/>
+                <w:szCs w:val="24"/>
+                <w:lang w:eastAsia="en-US"/>
+              </w:rPr>
+            </w:pPr>
+            <w:r>
+              <w:rPr>
+                <w:rFonts w:ascii="Calibri" w:eastAsia="Times New Roman" w:hAnsi="Calibri" w:cs="Calibri"/>
+                <w:color w:val="000000"/>
+                <w:szCs w:val="24"/>
+                <w:lang w:eastAsia="en-US"/>
+              </w:rPr>
+              <w:t xml:space="preserve"> 143</w:t>
+            </w:r>
+          </w:p>
+        </w:tc>
+      </w:tr>
+      <w:tr>
+        <w:trPr>
+          <w:trHeight w:val="315"/>
+        </w:trPr>
+        <w:tc>
+          <w:tcPr>
+            <w:tcW w:w="960" w:type="dxa"/>
+            <w:tcBorders>
+              <w:top w:val="nil"/>
+              <w:left w:val="nil"/>
+              <w:bottom w:val="nil"/>
+              <w:right w:val="nil"/>
+            </w:tcBorders>
+            <w:shd w:val="clear" w:color="auto" w:fill="auto"/>
+            <w:noWrap/>
+            <w:vAlign w:val="bottom"/>
+            <w:hideMark/>
+          </w:tcPr>
+          <w:p>
+            <w:pPr>
+              <w:spacing w:after="0" w:line="240" w:lineRule="auto"/>
+              <w:jc w:val="right"/>
+              <w:rPr>
+                <w:rFonts w:ascii="Calibri" w:eastAsia="Times New Roman" w:hAnsi="Calibri" w:cs="Calibri"/>
+                <w:color w:val="000000"/>
+                <w:sz w:val="22"/>
+                <w:lang w:eastAsia="en-US"/>
+              </w:rPr>
+            </w:pPr>
+            <w:r>
+              <w:rPr>
+                <w:rFonts w:ascii="Calibri" w:eastAsia="Times New Roman" w:hAnsi="Calibri" w:cs="Calibri"/>
+                <w:color w:val="000000"/>
+                <w:sz w:val="22"/>
+                <w:lang w:eastAsia="en-US"/>
+              </w:rPr>
+              <w:t>3</w:t>
+            </w:r>
+          </w:p>
+        </w:tc>
+        <w:tc>
+          <w:tcPr>
+            <w:tcW w:w="1830" w:type="dxa"/>
+            <w:tcBorders>
+              <w:top w:val="nil"/>
+              <w:left w:val="nil"/>
+              <w:bottom w:val="nil"/>
+              <w:right w:val="nil"/>
+            </w:tcBorders>
+            <w:shd w:val="clear" w:color="auto" w:fill="auto"/>
+            <w:noWrap/>
+            <w:vAlign w:val="center"/>
+            <w:hideMark/>
+          </w:tcPr>
+          <w:p>
+            <w:pPr>
+              <w:spacing w:after="0" w:line="240" w:lineRule="auto"/>
+              <w:rPr>
+                <w:rFonts w:ascii="Calibri" w:eastAsia="Times New Roman" w:hAnsi="Calibri" w:cs="Calibri"/>
+                <w:color w:val="000000"/>
+                <w:szCs w:val="24"/>
+                <w:lang w:eastAsia="en-US"/>
+              </w:rPr>
+            </w:pPr>
+            <w:r>
+              <w:rPr>
+                <w:rFonts w:ascii="Calibri" w:eastAsia="Times New Roman" w:hAnsi="Calibri" w:cs="Calibri"/>
+                <w:color w:val="000000"/>
+                <w:szCs w:val="24"/>
+                <w:lang w:eastAsia="en-US"/>
+              </w:rPr>
+              <w:t xml:space="preserve"> 737</w:t>
+            </w:r>
+          </w:p>
+        </w:tc>
+      </w:tr>
+      <w:tr>
+        <w:trPr>
+          <w:trHeight w:val="315"/>
+        </w:trPr>
+        <w:tc>
+          <w:tcPr>
+            <w:tcW w:w="960" w:type="dxa"/>
+            <w:tcBorders>
+              <w:top w:val="nil"/>
+              <w:left w:val="nil"/>
+              <w:bottom w:val="nil"/>
+              <w:right w:val="nil"/>
+            </w:tcBorders>
+            <w:shd w:val="clear" w:color="auto" w:fill="auto"/>
+            <w:noWrap/>
+            <w:vAlign w:val="bottom"/>
+            <w:hideMark/>
+          </w:tcPr>
+          <w:p>
+            <w:pPr>
+              <w:spacing w:after="0" w:line="240" w:lineRule="auto"/>
+              <w:jc w:val="right"/>
+              <w:rPr>
+                <w:rFonts w:ascii="Calibri" w:eastAsia="Times New Roman" w:hAnsi="Calibri" w:cs="Calibri"/>
+                <w:color w:val="000000"/>
+                <w:sz w:val="22"/>
+                <w:lang w:eastAsia="en-US"/>
+              </w:rPr>
+            </w:pPr>
+            <w:r>
+              <w:rPr>
+                <w:rFonts w:ascii="Calibri" w:eastAsia="Times New Roman" w:hAnsi="Calibri" w:cs="Calibri"/>
+                <w:color w:val="000000"/>
+                <w:sz w:val="22"/>
+                <w:lang w:eastAsia="en-US"/>
+              </w:rPr>
+              <w:t>4</w:t>
+            </w:r>
+          </w:p>
+        </w:tc>
+        <w:tc>
+          <w:tcPr>
+            <w:tcW w:w="1830" w:type="dxa"/>
+            <w:tcBorders>
+              <w:top w:val="nil"/>
+              <w:left w:val="nil"/>
+              <w:bottom w:val="nil"/>
+              <w:right w:val="nil"/>
+            </w:tcBorders>
+            <w:shd w:val="clear" w:color="auto" w:fill="auto"/>
+            <w:noWrap/>
+            <w:vAlign w:val="center"/>
+            <w:hideMark/>
+          </w:tcPr>
+          <w:p>
+            <w:pPr>
+              <w:spacing w:after="0" w:line="240" w:lineRule="auto"/>
+              <w:rPr>
+                <w:rFonts w:ascii="Calibri" w:eastAsia="Times New Roman" w:hAnsi="Calibri" w:cs="Calibri"/>
+                <w:color w:val="000000"/>
+                <w:szCs w:val="24"/>
+                <w:lang w:eastAsia="en-US"/>
+              </w:rPr>
+            </w:pPr>
+            <w:r>
+              <w:rPr>
+                <w:rFonts w:ascii="Calibri" w:eastAsia="Times New Roman" w:hAnsi="Calibri" w:cs="Calibri"/>
+                <w:color w:val="000000"/>
+                <w:szCs w:val="24"/>
+                <w:lang w:eastAsia="en-US"/>
+              </w:rPr>
+              <w:t xml:space="preserve"> 790</w:t>
+            </w:r>
+          </w:p>
+        </w:tc>
+      </w:tr>
+      <w:tr>
+        <w:trPr>
+          <w:trHeight w:val="315"/>
+        </w:trPr>
+        <w:tc>
+          <w:tcPr>
+            <w:tcW w:w="960" w:type="dxa"/>
+            <w:tcBorders>
+              <w:top w:val="nil"/>
+              <w:left w:val="nil"/>
+              <w:bottom w:val="nil"/>
+              <w:right w:val="nil"/>
+            </w:tcBorders>
+            <w:shd w:val="clear" w:color="auto" w:fill="auto"/>
+            <w:noWrap/>
+            <w:vAlign w:val="bottom"/>
+            <w:hideMark/>
+          </w:tcPr>
+          <w:p>
+            <w:pPr>
+              <w:spacing w:after="0" w:line="240" w:lineRule="auto"/>
+              <w:jc w:val="right"/>
+              <w:rPr>
+                <w:rFonts w:ascii="Calibri" w:eastAsia="Times New Roman" w:hAnsi="Calibri" w:cs="Calibri"/>
+                <w:color w:val="000000"/>
+                <w:sz w:val="22"/>
+                <w:lang w:eastAsia="en-US"/>
+              </w:rPr>
+            </w:pPr>
+            <w:r>
+              <w:rPr>
+                <w:rFonts w:ascii="Calibri" w:eastAsia="Times New Roman" w:hAnsi="Calibri" w:cs="Calibri"/>
+                <w:color w:val="000000"/>
+                <w:sz w:val="22"/>
+                <w:lang w:eastAsia="en-US"/>
+              </w:rPr>
+              <w:t>5</w:t>
+            </w:r>
+          </w:p>
+        </w:tc>
+        <w:tc>
+          <w:tcPr>
+            <w:tcW w:w="1830" w:type="dxa"/>
+            <w:tcBorders>
+              <w:top w:val="nil"/>
+              <w:left w:val="nil"/>
+              <w:bottom w:val="nil"/>
+              <w:right w:val="nil"/>
+            </w:tcBorders>
+            <w:shd w:val="clear" w:color="auto" w:fill="auto"/>
+            <w:noWrap/>
+            <w:vAlign w:val="center"/>
+            <w:hideMark/>
+          </w:tcPr>
+          <w:p>
+            <w:pPr>
+              <w:spacing w:after="0" w:line="240" w:lineRule="auto"/>
+              <w:rPr>
+                <w:rFonts w:ascii="Calibri" w:eastAsia="Times New Roman" w:hAnsi="Calibri" w:cs="Calibri"/>
+                <w:color w:val="000000"/>
+                <w:szCs w:val="24"/>
+                <w:lang w:eastAsia="en-US"/>
+              </w:rPr>
+            </w:pPr>
+            <w:r>
+              <w:rPr>
+                <w:rFonts w:ascii="Calibri" w:eastAsia="Times New Roman" w:hAnsi="Calibri" w:cs="Calibri"/>
+                <w:color w:val="000000"/>
+                <w:szCs w:val="24"/>
+                <w:lang w:eastAsia="en-US"/>
+              </w:rPr>
+              <w:t xml:space="preserve"> 136</w:t>
+            </w:r>
+          </w:p>
+        </w:tc>
+      </w:tr>
+      <w:tr>
+        <w:trPr>
+          <w:trHeight w:val="315"/>
+        </w:trPr>
+        <w:tc>
+          <w:tcPr>
+            <w:tcW w:w="960" w:type="dxa"/>
+            <w:tcBorders>
+              <w:top w:val="nil"/>
+              <w:left w:val="nil"/>
+              <w:bottom w:val="nil"/>
+              <w:right w:val="nil"/>
+            </w:tcBorders>
+            <w:shd w:val="clear" w:color="auto" w:fill="auto"/>
+            <w:noWrap/>
+            <w:vAlign w:val="bottom"/>
+            <w:hideMark/>
+          </w:tcPr>
+          <w:p>
+            <w:pPr>
+              <w:spacing w:after="0" w:line="240" w:lineRule="auto"/>
+              <w:jc w:val="right"/>
+              <w:rPr>
+                <w:rFonts w:ascii="Calibri" w:eastAsia="Times New Roman" w:hAnsi="Calibri" w:cs="Calibri"/>
+                <w:color w:val="000000"/>
+                <w:sz w:val="22"/>
+                <w:lang w:eastAsia="en-US"/>
+              </w:rPr>
+            </w:pPr>
+            <w:r>
+              <w:rPr>
+                <w:rFonts w:ascii="Calibri" w:eastAsia="Times New Roman" w:hAnsi="Calibri" w:cs="Calibri"/>
+                <w:color w:val="000000"/>
+                <w:sz w:val="22"/>
+                <w:lang w:eastAsia="en-US"/>
+              </w:rPr>
+              <w:t>6</w:t>
+            </w:r>
+          </w:p>
+        </w:tc>
+        <w:tc>
+          <w:tcPr>
+            <w:tcW w:w="1830" w:type="dxa"/>
+            <w:tcBorders>
+              <w:top w:val="nil"/>
+              <w:left w:val="nil"/>
+              <w:bottom w:val="nil"/>
+              <w:right w:val="nil"/>
+            </w:tcBorders>
+            <w:shd w:val="clear" w:color="auto" w:fill="auto"/>
+            <w:noWrap/>
+            <w:vAlign w:val="center"/>
+            <w:hideMark/>
+          </w:tcPr>
+          <w:p>
+            <w:pPr>
+              <w:spacing w:after="0" w:line="240" w:lineRule="auto"/>
+              <w:rPr>
+                <w:rFonts w:ascii="Calibri" w:eastAsia="Times New Roman" w:hAnsi="Calibri" w:cs="Calibri"/>
+                <w:color w:val="000000"/>
+                <w:szCs w:val="24"/>
+                <w:lang w:eastAsia="en-US"/>
+              </w:rPr>
+            </w:pPr>
+            <w:r>
+              <w:rPr>
+                <w:rFonts w:ascii="Calibri" w:eastAsia="Times New Roman" w:hAnsi="Calibri" w:cs="Calibri"/>
+                <w:color w:val="000000"/>
+                <w:szCs w:val="24"/>
+                <w:lang w:eastAsia="en-US"/>
+              </w:rPr>
+              <w:t xml:space="preserve"> 1179</w:t>
+            </w:r>
+          </w:p>
+        </w:tc>
+      </w:tr>
+      <w:tr>
+        <w:trPr>
+          <w:trHeight w:val="315"/>
+        </w:trPr>
+        <w:tc>
+          <w:tcPr>
+            <w:tcW w:w="960" w:type="dxa"/>
+            <w:tcBorders>
+              <w:top w:val="nil"/>
+              <w:left w:val="nil"/>
+              <w:bottom w:val="nil"/>
+              <w:right w:val="nil"/>
+            </w:tcBorders>
+            <w:shd w:val="clear" w:color="auto" w:fill="auto"/>
+            <w:noWrap/>
+            <w:vAlign w:val="bottom"/>
+            <w:hideMark/>
+          </w:tcPr>
+          <w:p>
+            <w:pPr>
+              <w:spacing w:after="0" w:line="240" w:lineRule="auto"/>
+              <w:jc w:val="right"/>
+              <w:rPr>
+                <w:rFonts w:ascii="Calibri" w:eastAsia="Times New Roman" w:hAnsi="Calibri" w:cs="Calibri"/>
+                <w:color w:val="000000"/>
+                <w:sz w:val="22"/>
+                <w:lang w:eastAsia="en-US"/>
+              </w:rPr>
+            </w:pPr>
+            <w:r>
+              <w:rPr>
+                <w:rFonts w:ascii="Calibri" w:eastAsia="Times New Roman" w:hAnsi="Calibri" w:cs="Calibri"/>
+                <w:color w:val="000000"/>
+                <w:sz w:val="22"/>
+                <w:lang w:eastAsia="en-US"/>
+              </w:rPr>
+              <w:t>7</w:t>
+            </w:r>
+          </w:p>
+        </w:tc>
+        <w:tc>
+          <w:tcPr>
+            <w:tcW w:w="1830" w:type="dxa"/>
+            <w:tcBorders>
+              <w:top w:val="nil"/>
+              <w:left w:val="nil"/>
+              <w:bottom w:val="nil"/>
+              <w:right w:val="nil"/>
+            </w:tcBorders>
+            <w:shd w:val="clear" w:color="auto" w:fill="auto"/>
+            <w:noWrap/>
+            <w:vAlign w:val="center"/>
+            <w:hideMark/>
+          </w:tcPr>
+          <w:p>
+            <w:pPr>
+              <w:spacing w:after="0" w:line="240" w:lineRule="auto"/>
+              <w:rPr>
+                <w:rFonts w:ascii="Calibri" w:eastAsia="Times New Roman" w:hAnsi="Calibri" w:cs="Calibri"/>
+                <w:color w:val="000000"/>
+                <w:szCs w:val="24"/>
+                <w:lang w:eastAsia="en-US"/>
+              </w:rPr>
+            </w:pPr>
+            <w:r>
+              <w:rPr>
+                <w:rFonts w:ascii="Calibri" w:eastAsia="Times New Roman" w:hAnsi="Calibri" w:cs="Calibri"/>
+                <w:color w:val="000000"/>
+                <w:szCs w:val="24"/>
+                <w:lang w:eastAsia="en-US"/>
+              </w:rPr>
+              <w:t xml:space="preserve"> 1719</w:t>
+            </w:r>
+          </w:p>
+        </w:tc>
+      </w:tr>
+      <w:tr>
+        <w:trPr>
+          <w:trHeight w:val="315"/>
+        </w:trPr>
+        <w:tc>
+          <w:tcPr>
+            <w:tcW w:w="960" w:type="dxa"/>
+            <w:tcBorders>
+              <w:top w:val="nil"/>
+              <w:left w:val="nil"/>
+              <w:bottom w:val="nil"/>
+              <w:right w:val="nil"/>
+            </w:tcBorders>
+            <w:shd w:val="clear" w:color="auto" w:fill="auto"/>
+            <w:noWrap/>
+            <w:vAlign w:val="bottom"/>
+            <w:hideMark/>
+          </w:tcPr>
+          <w:p>
+            <w:pPr>
+              <w:spacing w:after="0" w:line="240" w:lineRule="auto"/>
+              <w:jc w:val="right"/>
+              <w:rPr>
+                <w:rFonts w:ascii="Calibri" w:eastAsia="Times New Roman" w:hAnsi="Calibri" w:cs="Calibri"/>
+                <w:color w:val="000000"/>
+                <w:sz w:val="22"/>
+                <w:lang w:eastAsia="en-US"/>
+              </w:rPr>
+            </w:pPr>
+            <w:r>
+              <w:rPr>
+                <w:rFonts w:ascii="Calibri" w:eastAsia="Times New Roman" w:hAnsi="Calibri" w:cs="Calibri"/>
+                <w:color w:val="000000"/>
+                <w:sz w:val="22"/>
+                <w:lang w:eastAsia="en-US"/>
+              </w:rPr>
+              <w:t>8</w:t>
+            </w:r>
+          </w:p>
+        </w:tc>
+        <w:tc>
+          <w:tcPr>
+            <w:tcW w:w="1830" w:type="dxa"/>
+            <w:tcBorders>
+              <w:top w:val="nil"/>
+              <w:left w:val="nil"/>
+              <w:bottom w:val="nil"/>
+              <w:right w:val="nil"/>
+            </w:tcBorders>
+            <w:shd w:val="clear" w:color="auto" w:fill="auto"/>
+            <w:noWrap/>
+            <w:vAlign w:val="center"/>
+            <w:hideMark/>
+          </w:tcPr>
+          <w:p>
+            <w:pPr>
+              <w:spacing w:after="0" w:line="240" w:lineRule="auto"/>
+              <w:rPr>
+                <w:rFonts w:ascii="Calibri" w:eastAsia="Times New Roman" w:hAnsi="Calibri" w:cs="Calibri"/>
+                <w:color w:val="000000"/>
+                <w:szCs w:val="24"/>
+                <w:lang w:eastAsia="en-US"/>
+              </w:rPr>
+            </w:pPr>
+            <w:r>
+              <w:rPr>
+                <w:rFonts w:ascii="Calibri" w:eastAsia="Times New Roman" w:hAnsi="Calibri" w:cs="Calibri"/>
+                <w:color w:val="000000"/>
+                <w:szCs w:val="24"/>
+                <w:lang w:eastAsia="en-US"/>
+              </w:rPr>
+              <w:t xml:space="preserve"> 118</w:t>
+            </w:r>
+          </w:p>
+        </w:tc>
+      </w:tr>
+      <w:tr>
+        <w:trPr>
+          <w:trHeight w:val="315"/>
+        </w:trPr>
+        <w:tc>
+          <w:tcPr>
+            <w:tcW w:w="960" w:type="dxa"/>
+            <w:tcBorders>
+              <w:top w:val="nil"/>
+              <w:left w:val="nil"/>
+              <w:bottom w:val="nil"/>
+              <w:right w:val="nil"/>
+            </w:tcBorders>
+            <w:shd w:val="clear" w:color="auto" w:fill="auto"/>
+            <w:noWrap/>
+            <w:vAlign w:val="bottom"/>
+            <w:hideMark/>
+          </w:tcPr>
+          <w:p>
+            <w:pPr>
+              <w:spacing w:after="0" w:line="240" w:lineRule="auto"/>
+              <w:jc w:val="right"/>
+              <w:rPr>
+                <w:rFonts w:ascii="Calibri" w:eastAsia="Times New Roman" w:hAnsi="Calibri" w:cs="Calibri"/>
+                <w:color w:val="000000"/>
+                <w:sz w:val="22"/>
+                <w:lang w:eastAsia="en-US"/>
+              </w:rPr>
+            </w:pPr>
+            <w:r>
+              <w:rPr>
+                <w:rFonts w:ascii="Calibri" w:eastAsia="Times New Roman" w:hAnsi="Calibri" w:cs="Calibri"/>
+                <w:color w:val="000000"/>
+                <w:sz w:val="22"/>
+                <w:lang w:eastAsia="en-US"/>
+              </w:rPr>
+              <w:t>9</w:t>
+            </w:r>
+          </w:p>
+        </w:tc>
+        <w:tc>
+          <w:tcPr>
+            <w:tcW w:w="1830" w:type="dxa"/>
+            <w:tcBorders>
+              <w:top w:val="nil"/>
+              <w:left w:val="nil"/>
+              <w:bottom w:val="nil"/>
+              <w:right w:val="nil"/>
+            </w:tcBorders>
+            <w:shd w:val="clear" w:color="auto" w:fill="auto"/>
+            <w:noWrap/>
+            <w:vAlign w:val="center"/>
+            <w:hideMark/>
+          </w:tcPr>
+          <w:p>
+            <w:pPr>
+              <w:spacing w:after="0" w:line="240" w:lineRule="auto"/>
+              <w:rPr>
+                <w:rFonts w:ascii="Calibri" w:eastAsia="Times New Roman" w:hAnsi="Calibri" w:cs="Calibri"/>
+                <w:color w:val="000000"/>
+                <w:szCs w:val="24"/>
+                <w:lang w:eastAsia="en-US"/>
+              </w:rPr>
+            </w:pPr>
+            <w:r>
+              <w:rPr>
+                <w:rFonts w:ascii="Calibri" w:eastAsia="Times New Roman" w:hAnsi="Calibri" w:cs="Calibri"/>
+                <w:color w:val="000000"/>
+                <w:szCs w:val="24"/>
+                <w:lang w:eastAsia="en-US"/>
+              </w:rPr>
+              <w:t xml:space="preserve"> 4416</w:t>
+            </w:r>
+          </w:p>
+        </w:tc>
+      </w:tr>
+      <w:tr>
+        <w:trPr>
+          <w:trHeight w:val="315"/>
+        </w:trPr>
+        <w:tc>
+          <w:tcPr>
+            <w:tcW w:w="960" w:type="dxa"/>
+            <w:tcBorders>
+              <w:top w:val="nil"/>
+              <w:left w:val="nil"/>
+              <w:bottom w:val="nil"/>
+              <w:right w:val="nil"/>
+            </w:tcBorders>
+            <w:shd w:val="clear" w:color="auto" w:fill="auto"/>
+            <w:noWrap/>
+            <w:vAlign w:val="bottom"/>
+            <w:hideMark/>
+          </w:tcPr>
+          <w:p>
+            <w:pPr>
+              <w:spacing w:after="0" w:line="240" w:lineRule="auto"/>
+              <w:jc w:val="right"/>
+              <w:rPr>
+                <w:rFonts w:ascii="Calibri" w:eastAsia="Times New Roman" w:hAnsi="Calibri" w:cs="Calibri"/>
+                <w:color w:val="000000"/>
+                <w:sz w:val="22"/>
+                <w:lang w:eastAsia="en-US"/>
+              </w:rPr>
+            </w:pPr>
+            <w:r>
+              <w:rPr>
+                <w:rFonts w:ascii="Calibri" w:eastAsia="Times New Roman" w:hAnsi="Calibri" w:cs="Calibri"/>
+                <w:color w:val="000000"/>
+                <w:sz w:val="22"/>
+                <w:lang w:eastAsia="en-US"/>
+              </w:rPr>
+              <w:t>10</w:t>
+            </w:r>
+          </w:p>
+        </w:tc>
+        <w:tc>
+          <w:tcPr>
+            <w:tcW w:w="1830" w:type="dxa"/>
+            <w:tcBorders>
+              <w:top w:val="nil"/>
+              <w:left w:val="nil"/>
+              <w:bottom w:val="nil"/>
+              <w:right w:val="nil"/>
+            </w:tcBorders>
+            <w:shd w:val="clear" w:color="auto" w:fill="auto"/>
+            <w:noWrap/>
+            <w:vAlign w:val="center"/>
+            <w:hideMark/>
+          </w:tcPr>
+          <w:p>
+            <w:pPr>
+              <w:spacing w:after="0" w:line="240" w:lineRule="auto"/>
+              <w:rPr>
+                <w:rFonts w:ascii="Calibri" w:eastAsia="Times New Roman" w:hAnsi="Calibri" w:cs="Calibri"/>
+                <w:color w:val="000000"/>
+                <w:szCs w:val="24"/>
+                <w:lang w:eastAsia="en-US"/>
+              </w:rPr>
+            </w:pPr>
+            <w:r>
+              <w:rPr>
+                <w:rFonts w:ascii="Calibri" w:eastAsia="Times New Roman" w:hAnsi="Calibri" w:cs="Calibri"/>
+                <w:color w:val="000000"/>
+                <w:szCs w:val="24"/>
+                <w:lang w:eastAsia="en-US"/>
+              </w:rPr>
+              <w:t xml:space="preserve"> 780</w:t>
+            </w:r>
+          </w:p>
+        </w:tc>
+      </w:tr>
+      <w:tr>
+        <w:trPr>
+          <w:trHeight w:val="315"/>
+        </w:trPr>
+        <w:tc>
+          <w:tcPr>
+            <w:tcW w:w="960" w:type="dxa"/>
+            <w:tcBorders>
+              <w:top w:val="nil"/>
+              <w:left w:val="nil"/>
+              <w:bottom w:val="nil"/>
+              <w:right w:val="nil"/>
+            </w:tcBorders>
+            <w:shd w:val="clear" w:color="auto" w:fill="auto"/>
+            <w:noWrap/>
+            <w:vAlign w:val="bottom"/>
+            <w:hideMark/>
+          </w:tcPr>
+          <w:p>
+            <w:pPr>
+              <w:spacing w:after="0" w:line="240" w:lineRule="auto"/>
+              <w:jc w:val="right"/>
+              <w:rPr>
+                <w:rFonts w:ascii="Calibri" w:eastAsia="Times New Roman" w:hAnsi="Calibri" w:cs="Calibri"/>
+                <w:color w:val="000000"/>
+                <w:sz w:val="22"/>
+                <w:lang w:eastAsia="en-US"/>
+              </w:rPr>
+            </w:pPr>
+            <w:r>
+              <w:rPr>
+                <w:rFonts w:ascii="Calibri" w:eastAsia="Times New Roman" w:hAnsi="Calibri" w:cs="Calibri"/>
+                <w:color w:val="000000"/>
+                <w:sz w:val="22"/>
+                <w:lang w:eastAsia="en-US"/>
+              </w:rPr>
+              <w:t>11</w:t>
+            </w:r>
+          </w:p>
+        </w:tc>
+        <w:tc>
+          <w:tcPr>
+            <w:tcW w:w="1830" w:type="dxa"/>
+            <w:tcBorders>
+              <w:top w:val="nil"/>
+              <w:left w:val="nil"/>
+              <w:bottom w:val="nil"/>
+              <w:right w:val="nil"/>
+            </w:tcBorders>
+            <w:shd w:val="clear" w:color="auto" w:fill="auto"/>
+            <w:noWrap/>
+            <w:vAlign w:val="center"/>
+            <w:hideMark/>
+          </w:tcPr>
+          <w:p>
+            <w:pPr>
+              <w:spacing w:after="0" w:line="240" w:lineRule="auto"/>
+              <w:rPr>
+                <w:rFonts w:ascii="Calibri" w:eastAsia="Times New Roman" w:hAnsi="Calibri" w:cs="Calibri"/>
+                <w:color w:val="000000"/>
+                <w:szCs w:val="24"/>
+                <w:lang w:eastAsia="en-US"/>
+              </w:rPr>
+            </w:pPr>
+            <w:r>
+              <w:rPr>
+                <w:rFonts w:ascii="Calibri" w:eastAsia="Times New Roman" w:hAnsi="Calibri" w:cs="Calibri"/>
+                <w:color w:val="000000"/>
+                <w:szCs w:val="24"/>
+                <w:lang w:eastAsia="en-US"/>
+              </w:rPr>
+              <w:t xml:space="preserve"> 27</w:t>
+            </w:r>
+          </w:p>
+        </w:tc>
+      </w:tr>
+      <w:tr>
+        <w:trPr>
+          <w:trHeight w:val="315"/>
+        </w:trPr>
+        <w:tc>
+          <w:tcPr>
+            <w:tcW w:w="960" w:type="dxa"/>
+            <w:tcBorders>
+              <w:top w:val="nil"/>
+              <w:left w:val="nil"/>
+              <w:bottom w:val="nil"/>
+              <w:right w:val="nil"/>
+            </w:tcBorders>
+            <w:shd w:val="clear" w:color="auto" w:fill="auto"/>
+            <w:noWrap/>
+            <w:vAlign w:val="bottom"/>
+            <w:hideMark/>
+          </w:tcPr>
+          <w:p>
+            <w:pPr>
+              <w:spacing w:after="0" w:line="240" w:lineRule="auto"/>
+              <w:jc w:val="right"/>
+              <w:rPr>
+                <w:rFonts w:ascii="Calibri" w:eastAsia="Times New Roman" w:hAnsi="Calibri" w:cs="Calibri"/>
+                <w:color w:val="000000"/>
+                <w:sz w:val="22"/>
+                <w:lang w:eastAsia="en-US"/>
+              </w:rPr>
+            </w:pPr>
+            <w:r>
+              <w:rPr>
+                <w:rFonts w:ascii="Calibri" w:eastAsia="Times New Roman" w:hAnsi="Calibri" w:cs="Calibri"/>
+                <w:color w:val="000000"/>
+                <w:sz w:val="22"/>
+                <w:lang w:eastAsia="en-US"/>
+              </w:rPr>
+              <w:t>12</w:t>
+            </w:r>
+          </w:p>
+        </w:tc>
+        <w:tc>
+          <w:tcPr>
+            <w:tcW w:w="1830" w:type="dxa"/>
+            <w:tcBorders>
+              <w:top w:val="nil"/>
+              <w:left w:val="nil"/>
+              <w:bottom w:val="nil"/>
+              <w:right w:val="nil"/>
+            </w:tcBorders>
+            <w:shd w:val="clear" w:color="auto" w:fill="auto"/>
+            <w:noWrap/>
+            <w:vAlign w:val="center"/>
+            <w:hideMark/>
+          </w:tcPr>
+          <w:p>
+            <w:pPr>
+              <w:spacing w:after="0" w:line="240" w:lineRule="auto"/>
+              <w:rPr>
+                <w:rFonts w:ascii="Calibri" w:eastAsia="Times New Roman" w:hAnsi="Calibri" w:cs="Calibri"/>
+                <w:color w:val="000000"/>
+                <w:szCs w:val="24"/>
+                <w:lang w:eastAsia="en-US"/>
+              </w:rPr>
+            </w:pPr>
+            <w:r>
+              <w:rPr>
+                <w:rFonts w:ascii="Calibri" w:eastAsia="Times New Roman" w:hAnsi="Calibri" w:cs="Calibri"/>
+                <w:color w:val="000000"/>
+                <w:szCs w:val="24"/>
+                <w:lang w:eastAsia="en-US"/>
+              </w:rPr>
+              <w:t xml:space="preserve"> 128</w:t>
+            </w:r>
+          </w:p>
+        </w:tc>
+      </w:tr>
+      <w:tr>
+        <w:trPr>
+          <w:trHeight w:val="315"/>
+        </w:trPr>
+        <w:tc>
+          <w:tcPr>
+            <w:tcW w:w="960" w:type="dxa"/>
+            <w:tcBorders>
+              <w:top w:val="nil"/>
+              <w:left w:val="nil"/>
+              <w:bottom w:val="nil"/>
+              <w:right w:val="nil"/>
+            </w:tcBorders>
+            <w:shd w:val="clear" w:color="auto" w:fill="auto"/>
+            <w:noWrap/>
+            <w:vAlign w:val="bottom"/>
+            <w:hideMark/>
+          </w:tcPr>
+          <w:p>
+            <w:pPr>
+              <w:spacing w:after="0" w:line="240" w:lineRule="auto"/>
+              <w:jc w:val="right"/>
+              <w:rPr>
+                <w:rFonts w:ascii="Calibri" w:eastAsia="Times New Roman" w:hAnsi="Calibri" w:cs="Calibri"/>
+                <w:color w:val="000000"/>
+                <w:sz w:val="22"/>
+                <w:lang w:eastAsia="en-US"/>
+              </w:rPr>
+            </w:pPr>
+            <w:r>
+              <w:rPr>
+                <w:rFonts w:ascii="Calibri" w:eastAsia="Times New Roman" w:hAnsi="Calibri" w:cs="Calibri"/>
+                <w:color w:val="000000"/>
+                <w:sz w:val="22"/>
+                <w:lang w:eastAsia="en-US"/>
+              </w:rPr>
+              <w:t>13</w:t>
+            </w:r>
+          </w:p>
+        </w:tc>
+        <w:tc>
+          <w:tcPr>
+            <w:tcW w:w="1830" w:type="dxa"/>
+            <w:tcBorders>
+              <w:top w:val="nil"/>
+              <w:left w:val="nil"/>
+              <w:bottom w:val="nil"/>
+              <w:right w:val="nil"/>
+            </w:tcBorders>
+            <w:shd w:val="clear" w:color="auto" w:fill="auto"/>
+            <w:noWrap/>
+            <w:vAlign w:val="center"/>
+            <w:hideMark/>
+          </w:tcPr>
+          <w:p>
+            <w:pPr>
+              <w:spacing w:after="0" w:line="240" w:lineRule="auto"/>
+              <w:rPr>
+                <w:rFonts w:ascii="Calibri" w:eastAsia="Times New Roman" w:hAnsi="Calibri" w:cs="Calibri"/>
+                <w:color w:val="000000"/>
+                <w:szCs w:val="24"/>
+                <w:lang w:eastAsia="en-US"/>
+              </w:rPr>
+            </w:pPr>
+            <w:r>
+              <w:rPr>
+                <w:rFonts w:ascii="Calibri" w:eastAsia="Times New Roman" w:hAnsi="Calibri" w:cs="Calibri"/>
+                <w:color w:val="000000"/>
+                <w:szCs w:val="24"/>
+                <w:lang w:eastAsia="en-US"/>
+              </w:rPr>
+              <w:t xml:space="preserve"> 34</w:t>
+            </w:r>
+          </w:p>
+        </w:tc>
+      </w:tr>
+      <w:tr>
+        <w:trPr>
+          <w:trHeight w:val="315"/>
+        </w:trPr>
+        <w:tc>
+          <w:tcPr>
+            <w:tcW w:w="960" w:type="dxa"/>
+            <w:tcBorders>
+              <w:top w:val="nil"/>
+              <w:left w:val="nil"/>
+              <w:bottom w:val="nil"/>
+              <w:right w:val="nil"/>
+            </w:tcBorders>
+            <w:shd w:val="clear" w:color="auto" w:fill="auto"/>
+            <w:noWrap/>
+            <w:vAlign w:val="bottom"/>
+            <w:hideMark/>
+          </w:tcPr>
+          <w:p>
+            <w:pPr>
+              <w:spacing w:after="0" w:line="240" w:lineRule="auto"/>
+              <w:jc w:val="right"/>
+              <w:rPr>
+                <w:rFonts w:ascii="Calibri" w:eastAsia="Times New Roman" w:hAnsi="Calibri" w:cs="Calibri"/>
+                <w:color w:val="000000"/>
+                <w:sz w:val="22"/>
+                <w:lang w:eastAsia="en-US"/>
+              </w:rPr>
+            </w:pPr>
+            <w:r>
+              <w:rPr>
+                <w:rFonts w:ascii="Calibri" w:eastAsia="Times New Roman" w:hAnsi="Calibri" w:cs="Calibri"/>
+                <w:color w:val="000000"/>
+                <w:sz w:val="22"/>
+                <w:lang w:eastAsia="en-US"/>
+              </w:rPr>
+              <w:t>14</w:t>
+            </w:r>
+          </w:p>
+        </w:tc>
+        <w:tc>
+          <w:tcPr>
+            <w:tcW w:w="1830" w:type="dxa"/>
+            <w:tcBorders>
+              <w:top w:val="nil"/>
+              <w:left w:val="nil"/>
+              <w:bottom w:val="nil"/>
+              <w:right w:val="nil"/>
+            </w:tcBorders>
+            <w:shd w:val="clear" w:color="auto" w:fill="auto"/>
+            <w:noWrap/>
+            <w:vAlign w:val="center"/>
+            <w:hideMark/>
+          </w:tcPr>
+          <w:p>
+            <w:pPr>
+              <w:spacing w:after="0" w:line="240" w:lineRule="auto"/>
+              <w:rPr>
+                <w:rFonts w:ascii="Calibri" w:eastAsia="Times New Roman" w:hAnsi="Calibri" w:cs="Calibri"/>
+                <w:color w:val="000000"/>
+                <w:szCs w:val="24"/>
+                <w:lang w:eastAsia="en-US"/>
+              </w:rPr>
+            </w:pPr>
+            <w:r>
+              <w:rPr>
+                <w:rFonts w:ascii="Calibri" w:eastAsia="Times New Roman" w:hAnsi="Calibri" w:cs="Calibri"/>
+                <w:color w:val="000000"/>
+                <w:szCs w:val="24"/>
+                <w:lang w:eastAsia="en-US"/>
+              </w:rPr>
+              <w:t xml:space="preserve"> 1516</w:t>
+            </w:r>
+          </w:p>
+        </w:tc>
+      </w:tr>
+      <w:tr>
+        <w:trPr>
+          <w:trHeight w:val="315"/>
+        </w:trPr>
+        <w:tc>
+          <w:tcPr>
+            <w:tcW w:w="960" w:type="dxa"/>
+            <w:tcBorders>
+              <w:top w:val="nil"/>
+              <w:left w:val="nil"/>
+              <w:bottom w:val="nil"/>
+              <w:right w:val="nil"/>
+            </w:tcBorders>
+            <w:shd w:val="clear" w:color="auto" w:fill="auto"/>
+            <w:noWrap/>
+            <w:vAlign w:val="bottom"/>
+            <w:hideMark/>
+          </w:tcPr>
+          <w:p>
+            <w:pPr>
+              <w:spacing w:after="0" w:line="240" w:lineRule="auto"/>
+              <w:jc w:val="right"/>
+              <w:rPr>
+                <w:rFonts w:ascii="Calibri" w:eastAsia="Times New Roman" w:hAnsi="Calibri" w:cs="Calibri"/>
+                <w:color w:val="000000"/>
+                <w:sz w:val="22"/>
+                <w:lang w:eastAsia="en-US"/>
+              </w:rPr>
+            </w:pPr>
+            <w:r>
+              <w:rPr>
+                <w:rFonts w:ascii="Calibri" w:eastAsia="Times New Roman" w:hAnsi="Calibri" w:cs="Calibri"/>
+                <w:color w:val="000000"/>
+                <w:sz w:val="22"/>
+                <w:lang w:eastAsia="en-US"/>
+              </w:rPr>
+              <w:t>15</w:t>
+            </w:r>
+          </w:p>
+        </w:tc>
+        <w:tc>
+          <w:tcPr>
+            <w:tcW w:w="1830" w:type="dxa"/>
+            <w:tcBorders>
+              <w:top w:val="nil"/>
+              <w:left w:val="nil"/>
+              <w:bottom w:val="nil"/>
+              <w:right w:val="nil"/>
+            </w:tcBorders>
+            <w:shd w:val="clear" w:color="auto" w:fill="auto"/>
+            <w:noWrap/>
+            <w:vAlign w:val="center"/>
+            <w:hideMark/>
+          </w:tcPr>
+          <w:p>
+            <w:pPr>
+              <w:spacing w:after="0" w:line="240" w:lineRule="auto"/>
+              <w:rPr>
+                <w:rFonts w:ascii="Calibri" w:eastAsia="Times New Roman" w:hAnsi="Calibri" w:cs="Calibri"/>
+                <w:color w:val="000000"/>
+                <w:szCs w:val="24"/>
+                <w:lang w:eastAsia="en-US"/>
+              </w:rPr>
+            </w:pPr>
+            <w:r>
+              <w:rPr>
+                <w:rFonts w:ascii="Calibri" w:eastAsia="Times New Roman" w:hAnsi="Calibri" w:cs="Calibri"/>
+                <w:color w:val="000000"/>
+                <w:szCs w:val="24"/>
+                <w:lang w:eastAsia="en-US"/>
+              </w:rPr>
+              <w:t xml:space="preserve"> 40</w:t>
+            </w:r>
+          </w:p>
+        </w:tc>
+      </w:tr>
+      <w:tr>
+        <w:trPr>
+          <w:trHeight w:val="315"/>
+        </w:trPr>
+        <w:tc>
+          <w:tcPr>
+            <w:tcW w:w="960" w:type="dxa"/>
+            <w:tcBorders>
+              <w:top w:val="nil"/>
+              <w:left w:val="nil"/>
+              <w:bottom w:val="nil"/>
+              <w:right w:val="nil"/>
+            </w:tcBorders>
+            <w:shd w:val="clear" w:color="auto" w:fill="auto"/>
+            <w:noWrap/>
+            <w:vAlign w:val="bottom"/>
+            <w:hideMark/>
+          </w:tcPr>
+          <w:p>
+            <w:pPr>
+              <w:spacing w:after="0" w:line="240" w:lineRule="auto"/>
+              <w:jc w:val="right"/>
+              <w:rPr>
+                <w:rFonts w:ascii="Calibri" w:eastAsia="Times New Roman" w:hAnsi="Calibri" w:cs="Calibri"/>
+                <w:color w:val="000000"/>
+                <w:sz w:val="22"/>
+                <w:lang w:eastAsia="en-US"/>
+              </w:rPr>
+            </w:pPr>
+            <w:r>
+              <w:rPr>
+                <w:rFonts w:ascii="Calibri" w:eastAsia="Times New Roman" w:hAnsi="Calibri" w:cs="Calibri"/>
+                <w:color w:val="000000"/>
+                <w:sz w:val="22"/>
+                <w:lang w:eastAsia="en-US"/>
+              </w:rPr>
+              <w:t>16</w:t>
+            </w:r>
+          </w:p>
+        </w:tc>
+        <w:tc>
+          <w:tcPr>
+            <w:tcW w:w="1830" w:type="dxa"/>
+            <w:tcBorders>
+              <w:top w:val="nil"/>
+              <w:left w:val="nil"/>
+              <w:bottom w:val="nil"/>
+              <w:right w:val="nil"/>
+            </w:tcBorders>
+            <w:shd w:val="clear" w:color="auto" w:fill="auto"/>
+            <w:noWrap/>
+            <w:vAlign w:val="center"/>
+            <w:hideMark/>
+          </w:tcPr>
+          <w:p>
+            <w:pPr>
+              <w:spacing w:after="0" w:line="240" w:lineRule="auto"/>
+              <w:rPr>
+                <w:rFonts w:ascii="Calibri" w:eastAsia="Times New Roman" w:hAnsi="Calibri" w:cs="Calibri"/>
+                <w:color w:val="000000"/>
+                <w:szCs w:val="24"/>
+                <w:lang w:eastAsia="en-US"/>
+              </w:rPr>
+            </w:pPr>
+            <w:r>
+              <w:rPr>
+                <w:rFonts w:ascii="Calibri" w:eastAsia="Times New Roman" w:hAnsi="Calibri" w:cs="Calibri"/>
+                <w:color w:val="000000"/>
+                <w:szCs w:val="24"/>
+                <w:lang w:eastAsia="en-US"/>
+              </w:rPr>
+              <w:t xml:space="preserve"> 1</w:t>
+            </w:r>
+          </w:p>
+        </w:tc>
+      </w:tr>
+      <w:tr>
+        <w:trPr>
+          <w:trHeight w:val="315"/>
+        </w:trPr>
+        <w:tc>
+          <w:tcPr>
+            <w:tcW w:w="960" w:type="dxa"/>
+            <w:tcBorders>
+              <w:top w:val="nil"/>
+              <w:left w:val="nil"/>
+              <w:bottom w:val="nil"/>
+              <w:right w:val="nil"/>
+            </w:tcBorders>
+            <w:shd w:val="clear" w:color="auto" w:fill="auto"/>
+            <w:noWrap/>
+            <w:vAlign w:val="bottom"/>
+            <w:hideMark/>
+          </w:tcPr>
+          <w:p>
+            <w:pPr>
+              <w:spacing w:after="0" w:line="240" w:lineRule="auto"/>
+              <w:jc w:val="right"/>
+              <w:rPr>
+                <w:rFonts w:ascii="Calibri" w:eastAsia="Times New Roman" w:hAnsi="Calibri" w:cs="Calibri"/>
+                <w:color w:val="000000"/>
+                <w:sz w:val="22"/>
+                <w:lang w:eastAsia="en-US"/>
+              </w:rPr>
+            </w:pPr>
+            <w:r>
+              <w:rPr>
+                <w:rFonts w:ascii="Calibri" w:eastAsia="Times New Roman" w:hAnsi="Calibri" w:cs="Calibri"/>
+                <w:color w:val="000000"/>
+                <w:sz w:val="22"/>
+                <w:lang w:eastAsia="en-US"/>
+              </w:rPr>
+              <w:t>17</w:t>
+            </w:r>
+          </w:p>
+        </w:tc>
+        <w:tc>
+          <w:tcPr>
+            <w:tcW w:w="1830" w:type="dxa"/>
+            <w:tcBorders>
+              <w:top w:val="nil"/>
+              <w:left w:val="nil"/>
+              <w:bottom w:val="nil"/>
+              <w:right w:val="nil"/>
+            </w:tcBorders>
+            <w:shd w:val="clear" w:color="auto" w:fill="auto"/>
+            <w:noWrap/>
+            <w:vAlign w:val="center"/>
+            <w:hideMark/>
+          </w:tcPr>
+          <w:p>
+            <w:pPr>
+              <w:spacing w:after="0" w:line="240" w:lineRule="auto"/>
+              <w:rPr>
+                <w:rFonts w:ascii="Calibri" w:eastAsia="Times New Roman" w:hAnsi="Calibri" w:cs="Calibri"/>
+                <w:color w:val="000000"/>
+                <w:szCs w:val="24"/>
+                <w:lang w:eastAsia="en-US"/>
+              </w:rPr>
+            </w:pPr>
+            <w:r>
+              <w:rPr>
+                <w:rFonts w:ascii="Calibri" w:eastAsia="Times New Roman" w:hAnsi="Calibri" w:cs="Calibri"/>
+                <w:color w:val="000000"/>
+                <w:szCs w:val="24"/>
+                <w:lang w:eastAsia="en-US"/>
+              </w:rPr>
+              <w:t xml:space="preserve"> 791</w:t>
+            </w:r>
+          </w:p>
+        </w:tc>
+      </w:tr>
+      <w:tr>
+        <w:trPr>
+          <w:trHeight w:val="315"/>
+        </w:trPr>
+        <w:tc>
+          <w:tcPr>
+            <w:tcW w:w="960" w:type="dxa"/>
+            <w:tcBorders>
+              <w:top w:val="nil"/>
+              <w:left w:val="nil"/>
+              <w:bottom w:val="nil"/>
+              <w:right w:val="nil"/>
+            </w:tcBorders>
+            <w:shd w:val="clear" w:color="auto" w:fill="auto"/>
+            <w:noWrap/>
+            <w:vAlign w:val="bottom"/>
+            <w:hideMark/>
+          </w:tcPr>
+          <w:p>
+            <w:pPr>
+              <w:spacing w:after="0" w:line="240" w:lineRule="auto"/>
+              <w:jc w:val="right"/>
+              <w:rPr>
+                <w:rFonts w:ascii="Calibri" w:eastAsia="Times New Roman" w:hAnsi="Calibri" w:cs="Calibri"/>
+                <w:color w:val="000000"/>
+                <w:sz w:val="22"/>
+                <w:lang w:eastAsia="en-US"/>
+              </w:rPr>
+            </w:pPr>
+            <w:r>
+              <w:rPr>
+                <w:rFonts w:ascii="Calibri" w:eastAsia="Times New Roman" w:hAnsi="Calibri" w:cs="Calibri"/>
+                <w:color w:val="000000"/>
+                <w:sz w:val="22"/>
+                <w:lang w:eastAsia="en-US"/>
+              </w:rPr>
+              <w:t>18</w:t>
+            </w:r>
+          </w:p>
+        </w:tc>
+        <w:tc>
+          <w:tcPr>
+            <w:tcW w:w="1830" w:type="dxa"/>
+            <w:tcBorders>
+              <w:top w:val="nil"/>
+              <w:left w:val="nil"/>
+              <w:bottom w:val="nil"/>
+              <w:right w:val="nil"/>
+            </w:tcBorders>
+            <w:shd w:val="clear" w:color="auto" w:fill="auto"/>
+            <w:noWrap/>
+            <w:vAlign w:val="center"/>
+            <w:hideMark/>
+          </w:tcPr>
+          <w:p>
+            <w:pPr>
+              <w:spacing w:after="0" w:line="240" w:lineRule="auto"/>
+              <w:rPr>
+                <w:rFonts w:ascii="Calibri" w:eastAsia="Times New Roman" w:hAnsi="Calibri" w:cs="Calibri"/>
+                <w:color w:val="000000"/>
+                <w:szCs w:val="24"/>
+                <w:lang w:eastAsia="en-US"/>
+              </w:rPr>
+            </w:pPr>
+            <w:r>
+              <w:rPr>
+                <w:rFonts w:ascii="Calibri" w:eastAsia="Times New Roman" w:hAnsi="Calibri" w:cs="Calibri"/>
+                <w:color w:val="000000"/>
+                <w:szCs w:val="24"/>
+                <w:lang w:eastAsia="en-US"/>
+              </w:rPr>
+              <w:t xml:space="preserve"> 28</w:t>
+            </w:r>
+          </w:p>
+        </w:tc>
+      </w:tr>
+      <w:tr>
+        <w:trPr>
+          <w:trHeight w:val="315"/>
+        </w:trPr>
+        <w:tc>
+          <w:tcPr>
+            <w:tcW w:w="960" w:type="dxa"/>
+            <w:tcBorders>
+              <w:top w:val="nil"/>
+              <w:left w:val="nil"/>
+              <w:bottom w:val="nil"/>
+              <w:right w:val="nil"/>
+            </w:tcBorders>
+            <w:shd w:val="clear" w:color="auto" w:fill="auto"/>
+            <w:noWrap/>
+            <w:vAlign w:val="bottom"/>
+            <w:hideMark/>
+          </w:tcPr>
+          <w:p>
+            <w:pPr>
+              <w:spacing w:after="0" w:line="240" w:lineRule="auto"/>
+              <w:jc w:val="right"/>
+              <w:rPr>
+                <w:rFonts w:ascii="Calibri" w:eastAsia="Times New Roman" w:hAnsi="Calibri" w:cs="Calibri"/>
+                <w:color w:val="000000"/>
+                <w:sz w:val="22"/>
+                <w:lang w:eastAsia="en-US"/>
+              </w:rPr>
+            </w:pPr>
+            <w:r>
+              <w:rPr>
+                <w:rFonts w:ascii="Calibri" w:eastAsia="Times New Roman" w:hAnsi="Calibri" w:cs="Calibri"/>
+                <w:color w:val="000000"/>
+                <w:sz w:val="22"/>
+                <w:lang w:eastAsia="en-US"/>
+              </w:rPr>
+              <w:t>19</w:t>
+            </w:r>
+          </w:p>
+        </w:tc>
+        <w:tc>
+          <w:tcPr>
+            <w:tcW w:w="1830" w:type="dxa"/>
+            <w:tcBorders>
+              <w:top w:val="nil"/>
+              <w:left w:val="nil"/>
+              <w:bottom w:val="nil"/>
+              <w:right w:val="nil"/>
+            </w:tcBorders>
+            <w:shd w:val="clear" w:color="auto" w:fill="auto"/>
+            <w:noWrap/>
+            <w:vAlign w:val="center"/>
+            <w:hideMark/>
+          </w:tcPr>
+          <w:p>
+            <w:pPr>
+              <w:spacing w:after="0" w:line="240" w:lineRule="auto"/>
+              <w:rPr>
+                <w:rFonts w:ascii="Calibri" w:eastAsia="Times New Roman" w:hAnsi="Calibri" w:cs="Calibri"/>
+                <w:color w:val="000000"/>
+                <w:szCs w:val="24"/>
+                <w:lang w:eastAsia="en-US"/>
+              </w:rPr>
+            </w:pPr>
+            <w:r>
+              <w:rPr>
+                <w:rFonts w:ascii="Calibri" w:eastAsia="Times New Roman" w:hAnsi="Calibri" w:cs="Calibri"/>
+                <w:color w:val="000000"/>
+                <w:szCs w:val="24"/>
+                <w:lang w:eastAsia="en-US"/>
+              </w:rPr>
+              <w:t xml:space="preserve"> 1619</w:t>
+            </w:r>
+          </w:p>
+        </w:tc>
+      </w:tr>
+      <w:tr>
+        <w:trPr>
+          <w:trHeight w:val="315"/>
+        </w:trPr>
+        <w:tc>
+          <w:tcPr>
+            <w:tcW w:w="960" w:type="dxa"/>
+            <w:tcBorders>
+              <w:top w:val="nil"/>
+              <w:left w:val="nil"/>
+              <w:bottom w:val="nil"/>
+              <w:right w:val="nil"/>
+            </w:tcBorders>
+            <w:shd w:val="clear" w:color="auto" w:fill="auto"/>
+            <w:noWrap/>
+            <w:vAlign w:val="bottom"/>
+            <w:hideMark/>
+          </w:tcPr>
+          <w:p>
+            <w:pPr>
+              <w:spacing w:after="0" w:line="240" w:lineRule="auto"/>
+              <w:jc w:val="right"/>
+              <w:rPr>
+                <w:rFonts w:ascii="Calibri" w:eastAsia="Times New Roman" w:hAnsi="Calibri" w:cs="Calibri"/>
+                <w:color w:val="000000"/>
+                <w:sz w:val="22"/>
+                <w:lang w:eastAsia="en-US"/>
+              </w:rPr>
+            </w:pPr>
+            <w:r>
+              <w:rPr>
+                <w:rFonts w:ascii="Calibri" w:eastAsia="Times New Roman" w:hAnsi="Calibri" w:cs="Calibri"/>
+                <w:color w:val="000000"/>
+                <w:sz w:val="22"/>
+                <w:lang w:eastAsia="en-US"/>
+              </w:rPr>
+              <w:t>20</w:t>
+            </w:r>
+          </w:p>
+        </w:tc>
+        <w:tc>
+          <w:tcPr>
+            <w:tcW w:w="1830" w:type="dxa"/>
+            <w:tcBorders>
+              <w:top w:val="nil"/>
+              <w:left w:val="nil"/>
+              <w:bottom w:val="nil"/>
+              <w:right w:val="nil"/>
+            </w:tcBorders>
+            <w:shd w:val="clear" w:color="auto" w:fill="auto"/>
+            <w:noWrap/>
+            <w:vAlign w:val="center"/>
+            <w:hideMark/>
+          </w:tcPr>
+          <w:p>
+            <w:pPr>
+              <w:spacing w:after="0" w:line="240" w:lineRule="auto"/>
+              <w:rPr>
+                <w:rFonts w:ascii="Calibri" w:eastAsia="Times New Roman" w:hAnsi="Calibri" w:cs="Calibri"/>
+                <w:color w:val="000000"/>
+                <w:szCs w:val="24"/>
+                <w:lang w:eastAsia="en-US"/>
+              </w:rPr>
+            </w:pPr>
+            <w:r>
+              <w:rPr>
+                <w:rFonts w:ascii="Calibri" w:eastAsia="Times New Roman" w:hAnsi="Calibri" w:cs="Calibri"/>
+                <w:color w:val="000000"/>
+                <w:szCs w:val="24"/>
+                <w:lang w:eastAsia="en-US"/>
+              </w:rPr>
+              <w:t xml:space="preserve"> 1621</w:t>
+            </w:r>
+          </w:p>
+        </w:tc>
+      </w:tr>
+    </w:tbl>
+    <w:p/>
     <w:p>
       <w:r>
         <w:t>Question 2:</w:t>
@@ -268,13 +1871,8 @@
       </w:r>
     </w:p>
     <w:p>
-      <w:proofErr w:type="spellStart"/>
-      <w:r>
-        <w:t>Mi</w:t>
-      </w:r>
-      <w:proofErr w:type="spellEnd"/>
-      <w:r>
-        <w:t xml:space="preserve"> </w:t>
+      <w:r>
+        <w:t xml:space="preserve">Mi </w:t>
       </w:r>
       <w:r>
         <w:rPr>
@@ -891,7 +2489,6 @@
     <w:p/>
     <w:p>
       <w:r>
-        <w:lastRenderedPageBreak/>
         <w:sym w:font="Symbol" w:char="F0B7"/>
       </w:r>
       <w:r>
@@ -965,6 +2562,7 @@
     </w:p>
     <w:p>
       <w:r>
+        <w:lastRenderedPageBreak/>
         <w:t>We will u</w:t>
       </w:r>
       <w:r>
@@ -1050,11 +2648,7 @@
         <w:t>n</w:t>
       </w:r>
       <w:r>
-        <w:t xml:space="preserve"> the cost to motivate different persons. Motivate a celebrity is usually more expensive than motivate a normal person. With the cost to motivate different persons, we </w:t>
-      </w:r>
-      <w:r>
-        <w:lastRenderedPageBreak/>
-        <w:t xml:space="preserve">can answer the question of what is the least amount of money to achieve 50% of coverage instead of the least number of people. </w:t>
+        <w:t xml:space="preserve"> the cost to motivate different persons. Motivate a celebrity is usually more expensive than motivate a normal person. With the cost to motivate different persons, we can answer the question of what is the least amount of money to achieve 50% of coverage instead of the least number of people. </w:t>
       </w:r>
     </w:p>
     <w:p>
@@ -1199,7 +2793,7 @@
 </file>
 
 <file path=word/endnotes.xml><?xml version="1.0" encoding="utf-8"?>
-<w:endnotes xmlns:wpc="http://schemas.microsoft.com/office/word/2010/wordprocessingCanvas" xmlns:mo="http://schemas.microsoft.com/office/mac/office/2008/main" xmlns:mc="http://schemas.openxmlformats.org/markup-compatibility/2006" xmlns:mv="urn:schemas-microsoft-com:mac:vml" xmlns:o="urn:schemas-microsoft-com:office:office" xmlns:r="http://schemas.openxmlformats.org/officeDocument/2006/relationships" xmlns:m="http://schemas.openxmlformats.org/officeDocument/2006/math" xmlns:v="urn:schemas-microsoft-com:vml" xmlns:wp14="http://schemas.microsoft.com/office/word/2010/wordprocessingDrawing" xmlns:wp="http://schemas.openxmlformats.org/drawingml/2006/wordprocessingDrawing" xmlns:w10="urn:schemas-microsoft-com:office:word" xmlns:w="http://schemas.openxmlformats.org/wordprocessingml/2006/main" xmlns:w14="http://schemas.microsoft.com/office/word/2010/wordml" xmlns:w15="http://schemas.microsoft.com/office/word/2012/wordml" xmlns:wpg="http://schemas.microsoft.com/office/word/2010/wordprocessingGroup" xmlns:wpi="http://schemas.microsoft.com/office/word/2010/wordprocessingInk" xmlns:wne="http://schemas.microsoft.com/office/word/2006/wordml" xmlns:wps="http://schemas.microsoft.com/office/word/2010/wordprocessingShape" mc:Ignorable="w14 w15 wp14">
+<w:endnotes xmlns:wpc="http://schemas.microsoft.com/office/word/2010/wordprocessingCanvas" xmlns:cx="http://schemas.microsoft.com/office/drawing/2014/chartex" xmlns:cx1="http://schemas.microsoft.com/office/drawing/2015/9/8/chartex" xmlns:cx2="http://schemas.microsoft.com/office/drawing/2015/10/21/chartex" xmlns:cx3="http://schemas.microsoft.com/office/drawing/2016/5/9/chartex" xmlns:cx4="http://schemas.microsoft.com/office/drawing/2016/5/10/chartex" xmlns:cx5="http://schemas.microsoft.com/office/drawing/2016/5/11/chartex" xmlns:cx6="http://schemas.microsoft.com/office/drawing/2016/5/12/chartex" xmlns:cx7="http://schemas.microsoft.com/office/drawing/2016/5/13/chartex" xmlns:cx8="http://schemas.microsoft.com/office/drawing/2016/5/14/chartex" xmlns:mc="http://schemas.openxmlformats.org/markup-compatibility/2006" xmlns:aink="http://schemas.microsoft.com/office/drawing/2016/ink" xmlns:am3d="http://schemas.microsoft.com/office/drawing/2017/model3d" xmlns:o="urn:schemas-microsoft-com:office:office" xmlns:r="http://schemas.openxmlformats.org/officeDocument/2006/relationships" xmlns:m="http://schemas.openxmlformats.org/officeDocument/2006/math" xmlns:v="urn:schemas-microsoft-com:vml" xmlns:wp14="http://schemas.microsoft.com/office/word/2010/wordprocessingDrawing" xmlns:wp="http://schemas.openxmlformats.org/drawingml/2006/wordprocessingDrawing" xmlns:w10="urn:schemas-microsoft-com:office:word" xmlns:w="http://schemas.openxmlformats.org/wordprocessingml/2006/main" xmlns:w14="http://schemas.microsoft.com/office/word/2010/wordml" xmlns:w15="http://schemas.microsoft.com/office/word/2012/wordml" xmlns:w16cid="http://schemas.microsoft.com/office/word/2016/wordml/cid" xmlns:w16se="http://schemas.microsoft.com/office/word/2015/wordml/symex" xmlns:wpg="http://schemas.microsoft.com/office/word/2010/wordprocessingGroup" xmlns:wpi="http://schemas.microsoft.com/office/word/2010/wordprocessingInk" xmlns:wne="http://schemas.microsoft.com/office/word/2006/wordml" xmlns:wps="http://schemas.microsoft.com/office/word/2010/wordprocessingShape" mc:Ignorable="w14 w15 w16se w16cid wp14">
   <w:endnote w:type="separator" w:id="-1">
     <w:p>
       <w:pPr>
@@ -1224,7 +2818,7 @@
 </file>
 
 <file path=word/footnotes.xml><?xml version="1.0" encoding="utf-8"?>
-<w:footnotes xmlns:wpc="http://schemas.microsoft.com/office/word/2010/wordprocessingCanvas" xmlns:mo="http://schemas.microsoft.com/office/mac/office/2008/main" xmlns:mc="http://schemas.openxmlformats.org/markup-compatibility/2006" xmlns:mv="urn:schemas-microsoft-com:mac:vml" xmlns:o="urn:schemas-microsoft-com:office:office" xmlns:r="http://schemas.openxmlformats.org/officeDocument/2006/relationships" xmlns:m="http://schemas.openxmlformats.org/officeDocument/2006/math" xmlns:v="urn:schemas-microsoft-com:vml" xmlns:wp14="http://schemas.microsoft.com/office/word/2010/wordprocessingDrawing" xmlns:wp="http://schemas.openxmlformats.org/drawingml/2006/wordprocessingDrawing" xmlns:w10="urn:schemas-microsoft-com:office:word" xmlns:w="http://schemas.openxmlformats.org/wordprocessingml/2006/main" xmlns:w14="http://schemas.microsoft.com/office/word/2010/wordml" xmlns:w15="http://schemas.microsoft.com/office/word/2012/wordml" xmlns:wpg="http://schemas.microsoft.com/office/word/2010/wordprocessingGroup" xmlns:wpi="http://schemas.microsoft.com/office/word/2010/wordprocessingInk" xmlns:wne="http://schemas.microsoft.com/office/word/2006/wordml" xmlns:wps="http://schemas.microsoft.com/office/word/2010/wordprocessingShape" mc:Ignorable="w14 w15 wp14">
+<w:footnotes xmlns:wpc="http://schemas.microsoft.com/office/word/2010/wordprocessingCanvas" xmlns:cx="http://schemas.microsoft.com/office/drawing/2014/chartex" xmlns:cx1="http://schemas.microsoft.com/office/drawing/2015/9/8/chartex" xmlns:cx2="http://schemas.microsoft.com/office/drawing/2015/10/21/chartex" xmlns:cx3="http://schemas.microsoft.com/office/drawing/2016/5/9/chartex" xmlns:cx4="http://schemas.microsoft.com/office/drawing/2016/5/10/chartex" xmlns:cx5="http://schemas.microsoft.com/office/drawing/2016/5/11/chartex" xmlns:cx6="http://schemas.microsoft.com/office/drawing/2016/5/12/chartex" xmlns:cx7="http://schemas.microsoft.com/office/drawing/2016/5/13/chartex" xmlns:cx8="http://schemas.microsoft.com/office/drawing/2016/5/14/chartex" xmlns:mc="http://schemas.openxmlformats.org/markup-compatibility/2006" xmlns:aink="http://schemas.microsoft.com/office/drawing/2016/ink" xmlns:am3d="http://schemas.microsoft.com/office/drawing/2017/model3d" xmlns:o="urn:schemas-microsoft-com:office:office" xmlns:r="http://schemas.openxmlformats.org/officeDocument/2006/relationships" xmlns:m="http://schemas.openxmlformats.org/officeDocument/2006/math" xmlns:v="urn:schemas-microsoft-com:vml" xmlns:wp14="http://schemas.microsoft.com/office/word/2010/wordprocessingDrawing" xmlns:wp="http://schemas.openxmlformats.org/drawingml/2006/wordprocessingDrawing" xmlns:w10="urn:schemas-microsoft-com:office:word" xmlns:w="http://schemas.openxmlformats.org/wordprocessingml/2006/main" xmlns:w14="http://schemas.microsoft.com/office/word/2010/wordml" xmlns:w15="http://schemas.microsoft.com/office/word/2012/wordml" xmlns:w16cid="http://schemas.microsoft.com/office/word/2016/wordml/cid" xmlns:w16se="http://schemas.microsoft.com/office/word/2015/wordml/symex" xmlns:wpg="http://schemas.microsoft.com/office/word/2010/wordprocessingGroup" xmlns:wpi="http://schemas.microsoft.com/office/word/2010/wordprocessingInk" xmlns:wne="http://schemas.microsoft.com/office/word/2006/wordml" xmlns:wps="http://schemas.microsoft.com/office/word/2010/wordprocessingShape" mc:Ignorable="w14 w15 w16se w16cid wp14">
   <w:footnote w:type="separator" w:id="-1">
     <w:p>
       <w:pPr>
@@ -1249,7 +2843,7 @@
 </file>
 
 <file path=word/header1.xml><?xml version="1.0" encoding="utf-8"?>
-<w:hdr xmlns:wpc="http://schemas.microsoft.com/office/word/2010/wordprocessingCanvas" xmlns:mo="http://schemas.microsoft.com/office/mac/office/2008/main" xmlns:mc="http://schemas.openxmlformats.org/markup-compatibility/2006" xmlns:mv="urn:schemas-microsoft-com:mac:vml" xmlns:o="urn:schemas-microsoft-com:office:office" xmlns:r="http://schemas.openxmlformats.org/officeDocument/2006/relationships" xmlns:m="http://schemas.openxmlformats.org/officeDocument/2006/math" xmlns:v="urn:schemas-microsoft-com:vml" xmlns:wp14="http://schemas.microsoft.com/office/word/2010/wordprocessingDrawing" xmlns:wp="http://schemas.openxmlformats.org/drawingml/2006/wordprocessingDrawing" xmlns:w10="urn:schemas-microsoft-com:office:word" xmlns:w="http://schemas.openxmlformats.org/wordprocessingml/2006/main" xmlns:w14="http://schemas.microsoft.com/office/word/2010/wordml" xmlns:w15="http://schemas.microsoft.com/office/word/2012/wordml" xmlns:wpg="http://schemas.microsoft.com/office/word/2010/wordprocessingGroup" xmlns:wpi="http://schemas.microsoft.com/office/word/2010/wordprocessingInk" xmlns:wne="http://schemas.microsoft.com/office/word/2006/wordml" xmlns:wps="http://schemas.microsoft.com/office/word/2010/wordprocessingShape" mc:Ignorable="w14 w15 wp14">
+<w:hdr xmlns:wpc="http://schemas.microsoft.com/office/word/2010/wordprocessingCanvas" xmlns:cx="http://schemas.microsoft.com/office/drawing/2014/chartex" xmlns:cx1="http://schemas.microsoft.com/office/drawing/2015/9/8/chartex" xmlns:cx2="http://schemas.microsoft.com/office/drawing/2015/10/21/chartex" xmlns:cx3="http://schemas.microsoft.com/office/drawing/2016/5/9/chartex" xmlns:cx4="http://schemas.microsoft.com/office/drawing/2016/5/10/chartex" xmlns:cx5="http://schemas.microsoft.com/office/drawing/2016/5/11/chartex" xmlns:cx6="http://schemas.microsoft.com/office/drawing/2016/5/12/chartex" xmlns:cx7="http://schemas.microsoft.com/office/drawing/2016/5/13/chartex" xmlns:cx8="http://schemas.microsoft.com/office/drawing/2016/5/14/chartex" xmlns:mc="http://schemas.openxmlformats.org/markup-compatibility/2006" xmlns:aink="http://schemas.microsoft.com/office/drawing/2016/ink" xmlns:am3d="http://schemas.microsoft.com/office/drawing/2017/model3d" xmlns:o="urn:schemas-microsoft-com:office:office" xmlns:r="http://schemas.openxmlformats.org/officeDocument/2006/relationships" xmlns:m="http://schemas.openxmlformats.org/officeDocument/2006/math" xmlns:v="urn:schemas-microsoft-com:vml" xmlns:wp14="http://schemas.microsoft.com/office/word/2010/wordprocessingDrawing" xmlns:wp="http://schemas.openxmlformats.org/drawingml/2006/wordprocessingDrawing" xmlns:w10="urn:schemas-microsoft-com:office:word" xmlns:w="http://schemas.openxmlformats.org/wordprocessingml/2006/main" xmlns:w14="http://schemas.microsoft.com/office/word/2010/wordml" xmlns:w15="http://schemas.microsoft.com/office/word/2012/wordml" xmlns:w16cid="http://schemas.microsoft.com/office/word/2016/wordml/cid" xmlns:w16se="http://schemas.microsoft.com/office/word/2015/wordml/symex" xmlns:wpg="http://schemas.microsoft.com/office/word/2010/wordprocessingGroup" xmlns:wpi="http://schemas.microsoft.com/office/word/2010/wordprocessingInk" xmlns:wne="http://schemas.microsoft.com/office/word/2006/wordml" xmlns:wps="http://schemas.microsoft.com/office/word/2010/wordprocessingShape" mc:Ignorable="w14 w15 w16se w16cid wp14">
   <w:p>
     <w:pPr>
       <w:pStyle w:val="Header"/>
@@ -1269,8 +2863,8 @@
 </file>
 
 <file path=word/numbering.xml><?xml version="1.0" encoding="utf-8"?>
-<w:numbering xmlns:wpc="http://schemas.microsoft.com/office/word/2010/wordprocessingCanvas" xmlns:mo="http://schemas.microsoft.com/office/mac/office/2008/main" xmlns:mc="http://schemas.openxmlformats.org/markup-compatibility/2006" xmlns:mv="urn:schemas-microsoft-com:mac:vml" xmlns:o="urn:schemas-microsoft-com:office:office" xmlns:r="http://schemas.openxmlformats.org/officeDocument/2006/relationships" xmlns:m="http://schemas.openxmlformats.org/officeDocument/2006/math" xmlns:v="urn:schemas-microsoft-com:vml" xmlns:wp14="http://schemas.microsoft.com/office/word/2010/wordprocessingDrawing" xmlns:wp="http://schemas.openxmlformats.org/drawingml/2006/wordprocessingDrawing" xmlns:w10="urn:schemas-microsoft-com:office:word" xmlns:w="http://schemas.openxmlformats.org/wordprocessingml/2006/main" xmlns:w14="http://schemas.microsoft.com/office/word/2010/wordml" xmlns:w15="http://schemas.microsoft.com/office/word/2012/wordml" xmlns:wpg="http://schemas.microsoft.com/office/word/2010/wordprocessingGroup" xmlns:wpi="http://schemas.microsoft.com/office/word/2010/wordprocessingInk" xmlns:wne="http://schemas.microsoft.com/office/word/2006/wordml" xmlns:wps="http://schemas.microsoft.com/office/word/2010/wordprocessingShape" mc:Ignorable="w14 w15 wp14">
-  <w:abstractNum w:abstractNumId="0">
+<w:numbering xmlns:wpc="http://schemas.microsoft.com/office/word/2010/wordprocessingCanvas" xmlns:cx="http://schemas.microsoft.com/office/drawing/2014/chartex" xmlns:cx1="http://schemas.microsoft.com/office/drawing/2015/9/8/chartex" xmlns:cx2="http://schemas.microsoft.com/office/drawing/2015/10/21/chartex" xmlns:cx3="http://schemas.microsoft.com/office/drawing/2016/5/9/chartex" xmlns:cx4="http://schemas.microsoft.com/office/drawing/2016/5/10/chartex" xmlns:cx5="http://schemas.microsoft.com/office/drawing/2016/5/11/chartex" xmlns:cx6="http://schemas.microsoft.com/office/drawing/2016/5/12/chartex" xmlns:cx7="http://schemas.microsoft.com/office/drawing/2016/5/13/chartex" xmlns:cx8="http://schemas.microsoft.com/office/drawing/2016/5/14/chartex" xmlns:mc="http://schemas.openxmlformats.org/markup-compatibility/2006" xmlns:aink="http://schemas.microsoft.com/office/drawing/2016/ink" xmlns:am3d="http://schemas.microsoft.com/office/drawing/2017/model3d" xmlns:o="urn:schemas-microsoft-com:office:office" xmlns:r="http://schemas.openxmlformats.org/officeDocument/2006/relationships" xmlns:m="http://schemas.openxmlformats.org/officeDocument/2006/math" xmlns:v="urn:schemas-microsoft-com:vml" xmlns:wp14="http://schemas.microsoft.com/office/word/2010/wordprocessingDrawing" xmlns:wp="http://schemas.openxmlformats.org/drawingml/2006/wordprocessingDrawing" xmlns:w10="urn:schemas-microsoft-com:office:word" xmlns:w="http://schemas.openxmlformats.org/wordprocessingml/2006/main" xmlns:w14="http://schemas.microsoft.com/office/word/2010/wordml" xmlns:w15="http://schemas.microsoft.com/office/word/2012/wordml" xmlns:w16cid="http://schemas.microsoft.com/office/word/2016/wordml/cid" xmlns:w16se="http://schemas.microsoft.com/office/word/2015/wordml/symex" xmlns:wpg="http://schemas.microsoft.com/office/word/2010/wordprocessingGroup" xmlns:wpi="http://schemas.microsoft.com/office/word/2010/wordprocessingInk" xmlns:wne="http://schemas.microsoft.com/office/word/2006/wordml" xmlns:wps="http://schemas.microsoft.com/office/word/2010/wordprocessingShape" mc:Ignorable="w14 w15 w16se w16cid wp14">
+  <w:abstractNum w:abstractNumId="0" w15:restartNumberingAfterBreak="0">
     <w:nsid w:val="2A665542"/>
     <w:multiLevelType w:val="hybridMultilevel"/>
     <w:tmpl w:val="4C06F93E"/>
@@ -1359,7 +2953,7 @@
       </w:pPr>
     </w:lvl>
   </w:abstractNum>
-  <w:abstractNum w:abstractNumId="1">
+  <w:abstractNum w:abstractNumId="1" w15:restartNumberingAfterBreak="0">
     <w:nsid w:val="5F1A4113"/>
     <w:multiLevelType w:val="hybridMultilevel"/>
     <w:tmpl w:val="348893AA"/>
@@ -1458,7 +3052,7 @@
 </file>
 
 <file path=word/styles.xml><?xml version="1.0" encoding="utf-8"?>
-<w:styles xmlns:mc="http://schemas.openxmlformats.org/markup-compatibility/2006" xmlns:r="http://schemas.openxmlformats.org/officeDocument/2006/relationships" xmlns:w="http://schemas.openxmlformats.org/wordprocessingml/2006/main" xmlns:w14="http://schemas.microsoft.com/office/word/2010/wordml" xmlns:w15="http://schemas.microsoft.com/office/word/2012/wordml" mc:Ignorable="w14 w15">
+<w:styles xmlns:mc="http://schemas.openxmlformats.org/markup-compatibility/2006" xmlns:r="http://schemas.openxmlformats.org/officeDocument/2006/relationships" xmlns:w="http://schemas.openxmlformats.org/wordprocessingml/2006/main" xmlns:w14="http://schemas.microsoft.com/office/word/2010/wordml" xmlns:w15="http://schemas.microsoft.com/office/word/2012/wordml" xmlns:w16cid="http://schemas.microsoft.com/office/word/2016/wordml/cid" xmlns:w16se="http://schemas.microsoft.com/office/word/2015/wordml/symex" mc:Ignorable="w14 w15 w16se w16cid">
   <w:docDefaults>
     <w:rPrDefault>
       <w:rPr>
@@ -1474,7 +3068,7 @@
       </w:pPr>
     </w:pPrDefault>
   </w:docDefaults>
-  <w:latentStyles w:defLockedState="0" w:defUIPriority="99" w:defSemiHidden="0" w:defUnhideWhenUsed="0" w:defQFormat="0" w:count="382">
+  <w:latentStyles w:defLockedState="0" w:defUIPriority="99" w:defSemiHidden="0" w:defUnhideWhenUsed="0" w:defQFormat="0" w:count="375">
     <w:lsdException w:name="Normal" w:uiPriority="0" w:qFormat="1"/>
     <w:lsdException w:name="heading 1" w:uiPriority="9" w:qFormat="1"/>
     <w:lsdException w:name="heading 2" w:semiHidden="1" w:uiPriority="9" w:unhideWhenUsed="1" w:qFormat="1"/>
@@ -1580,6 +3174,7 @@
     <w:lsdException w:name="HTML Sample" w:semiHidden="1" w:unhideWhenUsed="1"/>
     <w:lsdException w:name="HTML Typewriter" w:semiHidden="1" w:unhideWhenUsed="1"/>
     <w:lsdException w:name="HTML Variable" w:semiHidden="1" w:unhideWhenUsed="1"/>
+    <w:lsdException w:name="Normal Table" w:semiHidden="1" w:unhideWhenUsed="1"/>
     <w:lsdException w:name="annotation subject" w:semiHidden="1" w:unhideWhenUsed="1"/>
     <w:lsdException w:name="No List" w:semiHidden="1" w:unhideWhenUsed="1"/>
     <w:lsdException w:name="Outline List 1" w:semiHidden="1" w:unhideWhenUsed="1"/>
@@ -1625,9 +3220,11 @@
     <w:lsdException w:name="Table Subtle 1" w:semiHidden="1" w:unhideWhenUsed="1"/>
     <w:lsdException w:name="Table Subtle 2" w:semiHidden="1" w:unhideWhenUsed="1"/>
     <w:lsdException w:name="Table Web 1" w:semiHidden="1" w:unhideWhenUsed="1"/>
+    <w:lsdException w:name="Table Web 2" w:semiHidden="1" w:unhideWhenUsed="1"/>
     <w:lsdException w:name="Table Web 3" w:semiHidden="1" w:unhideWhenUsed="1"/>
     <w:lsdException w:name="Balloon Text" w:semiHidden="1" w:unhideWhenUsed="1"/>
     <w:lsdException w:name="Table Grid" w:uiPriority="39"/>
+    <w:lsdException w:name="Table Theme" w:semiHidden="1" w:unhideWhenUsed="1"/>
     <w:lsdException w:name="Placeholder Text" w:semiHidden="1"/>
     <w:lsdException w:name="No Spacing" w:uiPriority="1" w:qFormat="1"/>
     <w:lsdException w:name="Light Shading" w:uiPriority="60"/>

</xml_diff>

<commit_message>
finished programming, cleaned up doc
</commit_message>
<xml_diff>
--- a/Computer Assignment_Alexander_Zeng.docx
+++ b/Computer Assignment_Alexander_Zeng.docx
@@ -4,13 +4,16 @@
   <w:body>
     <w:p>
       <w:pPr>
-        <w:jc w:val="center"/>
+        <w:pStyle w:val="Title"/>
       </w:pPr>
       <w:r>
         <w:t>Computer Assignment # 1</w:t>
       </w:r>
     </w:p>
     <w:p>
+      <w:pPr>
+        <w:pStyle w:val="Heading1"/>
+      </w:pPr>
       <w:r>
         <w:t>Question 1:</w:t>
       </w:r>
@@ -106,8 +109,6 @@
               </w:rPr>
               <w:t>User ID</w:t>
             </w:r>
-            <w:bookmarkStart w:id="0" w:name="_GoBack"/>
-            <w:bookmarkEnd w:id="0"/>
           </w:p>
         </w:tc>
       </w:tr>
@@ -1632,8 +1633,34 @@
         </w:tc>
       </w:tr>
     </w:tbl>
-    <w:p/>
-    <w:p>
+    <w:p>
+      <w:r>
+        <w:t>Time: 0.</w:t>
+      </w:r>
+      <w:r>
+        <w:t>49</w:t>
+      </w:r>
+      <w:bookmarkStart w:id="0" w:name="_GoBack"/>
+      <w:bookmarkEnd w:id="0"/>
+      <w:r>
+        <w:t xml:space="preserve"> seconds</w:t>
+      </w:r>
+      <w:r>
+        <w:tab/>
+      </w:r>
+      <m:oMath>
+        <m:r>
+          <w:rPr>
+            <w:rFonts w:ascii="Cambria Math" w:hAnsi="Cambria Math"/>
+          </w:rPr>
+          <m:t>O(n)</m:t>
+        </m:r>
+      </m:oMath>
+    </w:p>
+    <w:p>
+      <w:pPr>
+        <w:pStyle w:val="Heading1"/>
+      </w:pPr>
       <w:r>
         <w:t>Question 2:</w:t>
       </w:r>
@@ -1643,10 +1670,22 @@
         <w:sym w:font="Symbol" w:char="F0B7"/>
       </w:r>
       <w:r>
-        <w:t xml:space="preserve"> How many (and which) members should the company contact in order to achieve its “50% coverage” goal? Assume that any individual who is provided this incentive will definitely review the product.</w:t>
-      </w:r>
-    </w:p>
-    <w:p/>
+        <w:t xml:space="preserve"> How many (and which) members should the company contact </w:t>
+      </w:r>
+      <w:proofErr w:type="gramStart"/>
+      <w:r>
+        <w:t>in order to</w:t>
+      </w:r>
+      <w:proofErr w:type="gramEnd"/>
+      <w:r>
+        <w:t xml:space="preserve"> achieve its “50% coverage” goal? Assume that any individual who is provided this incentive will definitely review the product.</w:t>
+      </w:r>
+    </w:p>
+    <w:p>
+      <w:r>
+        <w:t>3390 reviewers. The chosen IDs are listed in the Appendix.</w:t>
+      </w:r>
+    </w:p>
     <w:p>
       <w:r>
         <w:t xml:space="preserve"> </w:t>
@@ -1659,11 +1698,6 @@
       </w:r>
     </w:p>
     <w:p>
-      <w:pPr>
-        <w:rPr>
-          <w:noProof/>
-        </w:rPr>
-      </w:pPr>
       <w:r>
         <w:t xml:space="preserve">Let </w:t>
       </w:r>
@@ -1696,7 +1730,19 @@
         </m:sSub>
       </m:oMath>
       <w:r>
-        <w:t xml:space="preserve"> be a binary variable of if a person is selected. </w:t>
+        <w:t xml:space="preserve"> be a binary variable </w:t>
+      </w:r>
+      <w:r>
+        <w:t>indicating whether</w:t>
+      </w:r>
+      <w:r>
+        <w:t xml:space="preserve"> a person is selected</w:t>
+      </w:r>
+      <w:r>
+        <w:t>, i.e.</w:t>
+      </w:r>
+      <w:r>
+        <w:t xml:space="preserve"> </w:t>
       </w:r>
       <m:oMath>
         <m:sSub>
@@ -1727,7 +1773,18 @@
         </m:sSub>
       </m:oMath>
       <w:r>
-        <w:t xml:space="preserve">=1 if person i is selected; </w:t>
+        <w:t xml:space="preserve">=1 if person </w:t>
+      </w:r>
+      <m:oMath>
+        <m:r>
+          <w:rPr>
+            <w:rFonts w:ascii="Cambria Math" w:hAnsi="Cambria Math"/>
+          </w:rPr>
+          <m:t>i</m:t>
+        </m:r>
+      </m:oMath>
+      <w:r>
+        <w:t xml:space="preserve"> is selected; </w:t>
       </w:r>
       <m:oMath>
         <m:sSub>
@@ -1760,8 +1817,12 @@
       <w:r>
         <w:t>=0 otherwise.</w:t>
       </w:r>
-    </w:p>
-    <w:p>
+      <w:r>
+        <w:rPr>
+          <w:noProof/>
+        </w:rPr>
+        <w:t xml:space="preserve"> Let </w:t>
+      </w:r>
       <m:oMath>
         <m:sSub>
           <m:sSubPr>
@@ -1800,7 +1861,30 @@
         <w:t>be</w:t>
       </w:r>
       <w:r>
-        <w:t xml:space="preserve"> a binary variable of if person p is informed. </w:t>
+        <w:t xml:space="preserve"> a binary variable </w:t>
+      </w:r>
+      <w:r>
+        <w:t>indicating whether</w:t>
+      </w:r>
+      <w:r>
+        <w:t xml:space="preserve"> person </w:t>
+      </w:r>
+      <m:oMath>
+        <m:r>
+          <w:rPr>
+            <w:rFonts w:ascii="Cambria Math" w:hAnsi="Cambria Math"/>
+          </w:rPr>
+          <m:t>p</m:t>
+        </m:r>
+      </m:oMath>
+      <w:r>
+        <w:t xml:space="preserve"> is informed</w:t>
+      </w:r>
+      <w:r>
+        <w:t>, i.e.</w:t>
+      </w:r>
+      <w:r>
+        <w:t xml:space="preserve"> </w:t>
       </w:r>
       <m:oMath>
         <m:sSub>
@@ -1831,7 +1915,18 @@
         </m:sSub>
       </m:oMath>
       <w:r>
-        <w:t xml:space="preserve">=1 if person i is informed; </w:t>
+        <w:t xml:space="preserve">=1 if person </w:t>
+      </w:r>
+      <m:oMath>
+        <m:r>
+          <w:rPr>
+            <w:rFonts w:ascii="Cambria Math" w:hAnsi="Cambria Math"/>
+          </w:rPr>
+          <m:t>i</m:t>
+        </m:r>
+      </m:oMath>
+      <w:r>
+        <w:t xml:space="preserve"> is informed; </w:t>
       </w:r>
       <m:oMath>
         <m:sSub>
@@ -1864,15 +1959,60 @@
       <w:r>
         <w:t>=0 otherwise.</w:t>
       </w:r>
-    </w:p>
-    <w:p>
-      <w:r>
-        <w:t xml:space="preserve">N be the total number of people in the network. </w:t>
-      </w:r>
-    </w:p>
-    <w:p>
-      <w:r>
-        <w:t xml:space="preserve">Mi </w:t>
+      <w:r>
+        <w:rPr>
+          <w:noProof/>
+        </w:rPr>
+        <w:t xml:space="preserve"> Let </w:t>
+      </w:r>
+      <m:oMath>
+        <m:r>
+          <w:rPr>
+            <w:rFonts w:ascii="Cambria Math" w:hAnsi="Cambria Math"/>
+          </w:rPr>
+          <m:t>N</m:t>
+        </m:r>
+      </m:oMath>
+      <w:r>
+        <w:t xml:space="preserve"> be the total number of people in the </w:t>
+      </w:r>
+      <w:r>
+        <w:t xml:space="preserve">network </w:t>
+      </w:r>
+      <w:r>
+        <w:lastRenderedPageBreak/>
+        <w:t xml:space="preserve">and let </w:t>
+      </w:r>
+      <m:oMath>
+        <m:sSub>
+          <m:sSubPr>
+            <m:ctrlPr>
+              <w:rPr>
+                <w:rFonts w:ascii="Cambria Math" w:hAnsi="Cambria Math"/>
+                <w:i/>
+              </w:rPr>
+            </m:ctrlPr>
+          </m:sSubPr>
+          <m:e>
+            <m:r>
+              <w:rPr>
+                <w:rFonts w:ascii="Cambria Math" w:hAnsi="Cambria Math"/>
+              </w:rPr>
+              <m:t>M</m:t>
+            </m:r>
+          </m:e>
+          <m:sub>
+            <m:r>
+              <w:rPr>
+                <w:rFonts w:ascii="Cambria Math" w:hAnsi="Cambria Math"/>
+              </w:rPr>
+              <m:t>i</m:t>
+            </m:r>
+          </m:sub>
+        </m:sSub>
+      </m:oMath>
+      <w:r>
+        <w:t xml:space="preserve"> </w:t>
       </w:r>
       <w:r>
         <w:rPr>
@@ -1883,13 +2023,58 @@
       <w:r>
         <w:t xml:space="preserve"> the number of people trusted by person </w:t>
       </w:r>
-      <w:proofErr w:type="spellStart"/>
-      <w:r>
-        <w:t>i</w:t>
-      </w:r>
-      <w:proofErr w:type="spellEnd"/>
-      <w:r>
-        <w:t>.</w:t>
+      <m:oMath>
+        <m:r>
+          <w:rPr>
+            <w:rFonts w:ascii="Cambria Math" w:hAnsi="Cambria Math"/>
+          </w:rPr>
+          <m:t>i.</m:t>
+        </m:r>
+      </m:oMath>
+      <w:r>
+        <w:t xml:space="preserve"> Let </w:t>
+      </w:r>
+      <m:oMath>
+        <m:sSub>
+          <m:sSubPr>
+            <m:ctrlPr>
+              <w:rPr>
+                <w:rFonts w:ascii="Cambria Math" w:hAnsi="Cambria Math"/>
+                <w:i/>
+              </w:rPr>
+            </m:ctrlPr>
+          </m:sSubPr>
+          <m:e>
+            <m:r>
+              <w:rPr>
+                <w:rFonts w:ascii="Cambria Math" w:hAnsi="Cambria Math"/>
+              </w:rPr>
+              <m:t>τ</m:t>
+            </m:r>
+          </m:e>
+          <m:sub>
+            <m:r>
+              <w:rPr>
+                <w:rFonts w:ascii="Cambria Math" w:hAnsi="Cambria Math"/>
+              </w:rPr>
+              <m:t>i</m:t>
+            </m:r>
+          </m:sub>
+        </m:sSub>
+      </m:oMath>
+      <w:r>
+        <w:t xml:space="preserve"> represent the set of users that are trusted by user </w:t>
+      </w:r>
+      <m:oMath>
+        <m:r>
+          <w:rPr>
+            <w:rFonts w:ascii="Cambria Math" w:hAnsi="Cambria Math"/>
+          </w:rPr>
+          <m:t>i</m:t>
+        </m:r>
+      </m:oMath>
+      <w:r>
+        <w:t>. Then the optimization problem can be formulated as follows:</w:t>
       </w:r>
     </w:p>
     <w:p/>
@@ -1899,68 +2084,91 @@
       </w:pPr>
       <m:oMathPara>
         <m:oMath>
-          <m:r>
-            <w:rPr>
-              <w:rFonts w:ascii="Cambria Math" w:hAnsi="Cambria Math"/>
-            </w:rPr>
-            <m:t xml:space="preserve">Min </m:t>
-          </m:r>
-          <m:nary>
-            <m:naryPr>
-              <m:chr m:val="∑"/>
-              <m:limLoc m:val="undOvr"/>
+          <m:func>
+            <m:funcPr>
               <m:ctrlPr>
                 <w:rPr>
                   <w:rFonts w:ascii="Cambria Math" w:hAnsi="Cambria Math"/>
                   <w:i/>
                 </w:rPr>
               </m:ctrlPr>
-            </m:naryPr>
-            <m:sub>
+            </m:funcPr>
+            <m:fName>
               <m:r>
+                <m:rPr>
+                  <m:sty m:val="p"/>
+                </m:rPr>
                 <w:rPr>
                   <w:rFonts w:ascii="Cambria Math" w:hAnsi="Cambria Math"/>
                 </w:rPr>
-                <m:t>i=1</m:t>
+                <m:t>min</m:t>
               </m:r>
-            </m:sub>
-            <m:sup>
-              <m:r>
-                <w:rPr>
-                  <w:rFonts w:ascii="Cambria Math" w:hAnsi="Cambria Math"/>
-                </w:rPr>
-                <m:t>N</m:t>
-              </m:r>
-            </m:sup>
+            </m:fName>
             <m:e>
-              <m:sSub>
-                <m:sSubPr>
+              <m:nary>
+                <m:naryPr>
+                  <m:chr m:val="∑"/>
+                  <m:limLoc m:val="undOvr"/>
                   <m:ctrlPr>
                     <w:rPr>
                       <w:rFonts w:ascii="Cambria Math" w:hAnsi="Cambria Math"/>
                       <w:i/>
                     </w:rPr>
                   </m:ctrlPr>
-                </m:sSubPr>
-                <m:e>
-                  <m:r>
-                    <w:rPr>
-                      <w:rFonts w:ascii="Cambria Math" w:hAnsi="Cambria Math"/>
-                    </w:rPr>
-                    <m:t>x</m:t>
-                  </m:r>
-                </m:e>
+                </m:naryPr>
                 <m:sub>
                   <m:r>
                     <w:rPr>
                       <w:rFonts w:ascii="Cambria Math" w:hAnsi="Cambria Math"/>
                     </w:rPr>
-                    <m:t>i</m:t>
+                    <m:t>i=1</m:t>
                   </m:r>
                 </m:sub>
-              </m:sSub>
+                <m:sup>
+                  <m:r>
+                    <w:rPr>
+                      <w:rFonts w:ascii="Cambria Math" w:hAnsi="Cambria Math"/>
+                    </w:rPr>
+                    <m:t>N</m:t>
+                  </m:r>
+                </m:sup>
+                <m:e>
+                  <m:sSub>
+                    <m:sSubPr>
+                      <m:ctrlPr>
+                        <w:rPr>
+                          <w:rFonts w:ascii="Cambria Math" w:hAnsi="Cambria Math"/>
+                          <w:i/>
+                        </w:rPr>
+                      </m:ctrlPr>
+                    </m:sSubPr>
+                    <m:e>
+                      <m:r>
+                        <w:rPr>
+                          <w:rFonts w:ascii="Cambria Math" w:hAnsi="Cambria Math"/>
+                        </w:rPr>
+                        <m:t>x</m:t>
+                      </m:r>
+                    </m:e>
+                    <m:sub>
+                      <m:r>
+                        <w:rPr>
+                          <w:rFonts w:ascii="Cambria Math" w:hAnsi="Cambria Math"/>
+                        </w:rPr>
+                        <m:t>i</m:t>
+                      </m:r>
+                    </m:sub>
+                  </m:sSub>
+                </m:e>
+              </m:nary>
             </m:e>
-          </m:nary>
+          </m:func>
+          <m:r>
+            <w:rPr>
+              <w:rFonts w:ascii="Cambria Math" w:hAnsi="Cambria Math"/>
+            </w:rPr>
+            <m:t xml:space="preserve"> </m:t>
+          </m:r>
         </m:oMath>
       </m:oMathPara>
     </w:p>
@@ -2245,8 +2453,34 @@
                 <w:rPr>
                   <w:rFonts w:ascii="Cambria Math" w:hAnsi="Cambria Math"/>
                 </w:rPr>
-                <m:t>j ϵ people person i trust</m:t>
+                <m:t xml:space="preserve">j ϵ </m:t>
               </m:r>
+              <m:sSub>
+                <m:sSubPr>
+                  <m:ctrlPr>
+                    <w:rPr>
+                      <w:rFonts w:ascii="Cambria Math" w:hAnsi="Cambria Math"/>
+                      <w:i/>
+                    </w:rPr>
+                  </m:ctrlPr>
+                </m:sSubPr>
+                <m:e>
+                  <m:r>
+                    <w:rPr>
+                      <w:rFonts w:ascii="Cambria Math" w:hAnsi="Cambria Math"/>
+                    </w:rPr>
+                    <m:t>τ</m:t>
+                  </m:r>
+                </m:e>
+                <m:sub>
+                  <m:r>
+                    <w:rPr>
+                      <w:rFonts w:ascii="Cambria Math" w:hAnsi="Cambria Math"/>
+                    </w:rPr>
+                    <m:t>i</m:t>
+                  </m:r>
+                </m:sub>
+              </m:sSub>
             </m:sub>
             <m:sup/>
             <m:e>
@@ -2362,8 +2596,34 @@
                 <w:rPr>
                   <w:rFonts w:ascii="Cambria Math" w:hAnsi="Cambria Math"/>
                 </w:rPr>
-                <m:t>j ϵ people person i trust</m:t>
+                <m:t xml:space="preserve">j ϵ </m:t>
               </m:r>
+              <m:sSub>
+                <m:sSubPr>
+                  <m:ctrlPr>
+                    <w:rPr>
+                      <w:rFonts w:ascii="Cambria Math" w:hAnsi="Cambria Math"/>
+                      <w:i/>
+                    </w:rPr>
+                  </m:ctrlPr>
+                </m:sSubPr>
+                <m:e>
+                  <m:r>
+                    <w:rPr>
+                      <w:rFonts w:ascii="Cambria Math" w:hAnsi="Cambria Math"/>
+                    </w:rPr>
+                    <m:t>τ</m:t>
+                  </m:r>
+                </m:e>
+                <m:sub>
+                  <m:r>
+                    <w:rPr>
+                      <w:rFonts w:ascii="Cambria Math" w:hAnsi="Cambria Math"/>
+                    </w:rPr>
+                    <m:t>i</m:t>
+                  </m:r>
+                </m:sub>
+              </m:sSub>
             </m:sub>
             <m:sup/>
             <m:e>
@@ -2466,25 +2726,10 @@
             <w:rPr>
               <w:rFonts w:ascii="Cambria Math" w:hAnsi="Cambria Math"/>
             </w:rPr>
-            <m:t xml:space="preserve"> are binary</m:t>
+            <m:t>∈{0,1}</m:t>
           </m:r>
         </m:oMath>
       </m:oMathPara>
-    </w:p>
-    <w:p>
-      <w:pPr>
-        <w:jc w:val="center"/>
-      </w:pPr>
-    </w:p>
-    <w:p>
-      <w:pPr>
-        <w:jc w:val="center"/>
-      </w:pPr>
-    </w:p>
-    <w:p>
-      <w:pPr>
-        <w:jc w:val="center"/>
-      </w:pPr>
     </w:p>
     <w:p/>
     <w:p>
@@ -2504,23 +2749,489 @@
         <w:t xml:space="preserve"> the “optimal” solution)</w:t>
       </w:r>
     </w:p>
+    <w:p>
+      <w:pPr>
+        <w:pStyle w:val="Code"/>
+        <w:rPr>
+          <w:color w:val="00B050"/>
+        </w:rPr>
+      </w:pPr>
+      <w:r>
+        <w:t>unselected = 75879.0</w:t>
+      </w:r>
+      <w:r>
+        <w:tab/>
+      </w:r>
+      <w:r>
+        <w:rPr>
+          <w:color w:val="00B050"/>
+        </w:rPr>
+        <w:t>#Number of nodes not selected to review</w:t>
+      </w:r>
+    </w:p>
+    <w:p>
+      <w:pPr>
+        <w:pStyle w:val="Code"/>
+        <w:rPr>
+          <w:color w:val="00B050"/>
+        </w:rPr>
+      </w:pPr>
+      <w:r>
+        <w:t>informed = dict()</w:t>
+      </w:r>
+      <w:r>
+        <w:tab/>
+      </w:r>
+      <w:r>
+        <w:rPr>
+          <w:color w:val="00B050"/>
+        </w:rPr>
+        <w:t>#List of informed users</w:t>
+      </w:r>
+    </w:p>
+    <w:p>
+      <w:pPr>
+        <w:pStyle w:val="Code"/>
+        <w:rPr>
+          <w:color w:val="00B050"/>
+        </w:rPr>
+      </w:pPr>
+      <w:r>
+        <w:t>selected = dict()</w:t>
+      </w:r>
+      <w:r>
+        <w:tab/>
+      </w:r>
+      <w:r>
+        <w:rPr>
+          <w:color w:val="00B050"/>
+        </w:rPr>
+        <w:t>#List of selected reviewers</w:t>
+      </w:r>
+    </w:p>
+    <w:p>
+      <w:pPr>
+        <w:pStyle w:val="Code"/>
+      </w:pPr>
+      <w:r>
+        <w:tab/>
+      </w:r>
+    </w:p>
+    <w:p>
+      <w:pPr>
+        <w:pStyle w:val="Code"/>
+        <w:rPr>
+          <w:color w:val="00B050"/>
+        </w:rPr>
+      </w:pPr>
+      <w:r>
+        <w:t>while len(informed) &lt; unselected/2:</w:t>
+      </w:r>
+      <w:r>
+        <w:tab/>
+      </w:r>
+      <w:r>
+        <w:rPr>
+          <w:color w:val="00B050"/>
+        </w:rPr>
+        <w:t>#</w:t>
+      </w:r>
+      <w:r>
+        <w:rPr>
+          <w:color w:val="00B050"/>
+        </w:rPr>
+        <w:t xml:space="preserve"> &lt; </w:t>
+      </w:r>
+      <w:r>
+        <w:rPr>
+          <w:color w:val="00B050"/>
+        </w:rPr>
+        <w:t>half of unselected users are informed</w:t>
+      </w:r>
+    </w:p>
+    <w:p>
+      <w:pPr>
+        <w:pStyle w:val="Code"/>
+      </w:pPr>
+      <w:r>
+        <w:tab/>
+        <w:t>chosen = leaders.get()</w:t>
+      </w:r>
+      <w:r>
+        <w:tab/>
+      </w:r>
+      <w:r>
+        <w:rPr>
+          <w:color w:val="00B050"/>
+        </w:rPr>
+        <w:t>#Pick next most influential individual</w:t>
+      </w:r>
+    </w:p>
+    <w:p>
+      <w:pPr>
+        <w:pStyle w:val="Code"/>
+      </w:pPr>
+      <w:r>
+        <w:tab/>
+        <w:t>selected[chosen] = True</w:t>
+      </w:r>
+    </w:p>
+    <w:p>
+      <w:pPr>
+        <w:pStyle w:val="Code"/>
+      </w:pPr>
+      <w:r>
+        <w:tab/>
+      </w:r>
+      <w:r>
+        <w:tab/>
+      </w:r>
+    </w:p>
+    <w:p>
+      <w:pPr>
+        <w:pStyle w:val="Code"/>
+      </w:pPr>
+      <w:r>
+        <w:tab/>
+        <w:t>count = 0</w:t>
+      </w:r>
+    </w:p>
+    <w:p>
+      <w:pPr>
+        <w:pStyle w:val="Code"/>
+        <w:rPr>
+          <w:color w:val="00B050"/>
+        </w:rPr>
+      </w:pPr>
+      <w:r>
+        <w:tab/>
+        <w:t>for arc in arcs[chosen]:</w:t>
+      </w:r>
+      <w:r>
+        <w:tab/>
+      </w:r>
+      <w:r>
+        <w:rPr>
+          <w:color w:val="00B050"/>
+        </w:rPr>
+        <w:t>#</w:t>
+      </w:r>
+      <w:r>
+        <w:rPr>
+          <w:color w:val="00B050"/>
+        </w:rPr>
+        <w:t>E</w:t>
+      </w:r>
+      <w:r>
+        <w:rPr>
+          <w:color w:val="00B050"/>
+        </w:rPr>
+        <w:t>ach person that trusts this user</w:t>
+      </w:r>
+    </w:p>
+    <w:p>
+      <w:pPr>
+        <w:pStyle w:val="Code"/>
+      </w:pPr>
+      <w:r>
+        <w:tab/>
+      </w:r>
+      <w:r>
+        <w:tab/>
+        <w:t>if arc.i not in selected and arc.i not in informed:</w:t>
+      </w:r>
+      <w:r>
+        <w:tab/>
+      </w:r>
+    </w:p>
+    <w:p>
+      <w:pPr>
+        <w:pStyle w:val="Code"/>
+        <w:ind w:firstLine="1440"/>
+        <w:rPr>
+          <w:color w:val="00B050"/>
+        </w:rPr>
+      </w:pPr>
+      <w:r>
+        <w:rPr>
+          <w:color w:val="00B050"/>
+        </w:rPr>
+        <w:t>#If they are not selected or already informed</w:t>
+      </w:r>
+    </w:p>
+    <w:p>
+      <w:pPr>
+        <w:pStyle w:val="Code"/>
+        <w:rPr>
+          <w:color w:val="00B050"/>
+        </w:rPr>
+      </w:pPr>
+      <w:r>
+        <w:tab/>
+      </w:r>
+      <w:r>
+        <w:tab/>
+      </w:r>
+      <w:r>
+        <w:tab/>
+        <w:t>informed[arc.i] = True</w:t>
+      </w:r>
+      <w:r>
+        <w:tab/>
+      </w:r>
+      <w:r>
+        <w:rPr>
+          <w:color w:val="00B050"/>
+        </w:rPr>
+        <w:t>#They become informed</w:t>
+      </w:r>
+    </w:p>
+    <w:p>
+      <w:pPr>
+        <w:pStyle w:val="Code"/>
+      </w:pPr>
+      <w:r>
+        <w:tab/>
+      </w:r>
+      <w:r>
+        <w:tab/>
+      </w:r>
+      <w:r>
+        <w:tab/>
+        <w:t>count += 1</w:t>
+      </w:r>
+    </w:p>
+    <w:p>
+      <w:pPr>
+        <w:pStyle w:val="Code"/>
+      </w:pPr>
+    </w:p>
+    <w:p>
+      <w:pPr>
+        <w:pStyle w:val="Code"/>
+      </w:pPr>
+      <w:r>
+        <w:tab/>
+        <w:t>if count &gt; 0:</w:t>
+      </w:r>
+    </w:p>
+    <w:p>
+      <w:pPr>
+        <w:pStyle w:val="Code"/>
+        <w:rPr>
+          <w:color w:val="00B050"/>
+        </w:rPr>
+      </w:pPr>
+      <w:r>
+        <w:tab/>
+      </w:r>
+      <w:r>
+        <w:tab/>
+        <w:t>if chosen in informed:</w:t>
+      </w:r>
+      <w:r>
+        <w:tab/>
+      </w:r>
+      <w:r>
+        <w:rPr>
+          <w:color w:val="00B050"/>
+        </w:rPr>
+        <w:t>#</w:t>
+      </w:r>
+      <w:r>
+        <w:rPr>
+          <w:color w:val="00B050"/>
+        </w:rPr>
+        <w:t>I</w:t>
+      </w:r>
+      <w:r>
+        <w:rPr>
+          <w:color w:val="00B050"/>
+        </w:rPr>
+        <w:t>nformed by a more influential user</w:t>
+      </w:r>
+    </w:p>
+    <w:p>
+      <w:pPr>
+        <w:pStyle w:val="Code"/>
+        <w:rPr>
+          <w:color w:val="00B050"/>
+        </w:rPr>
+      </w:pPr>
+      <w:r>
+        <w:tab/>
+      </w:r>
+      <w:r>
+        <w:tab/>
+      </w:r>
+      <w:r>
+        <w:tab/>
+        <w:t>del informed[chosen]</w:t>
+      </w:r>
+      <w:r>
+        <w:tab/>
+      </w:r>
+      <w:r>
+        <w:rPr>
+          <w:color w:val="00B050"/>
+        </w:rPr>
+        <w:t>#Remove them from the informed list</w:t>
+      </w:r>
+    </w:p>
+    <w:p>
+      <w:pPr>
+        <w:pStyle w:val="Code"/>
+        <w:rPr>
+          <w:color w:val="00B050"/>
+        </w:rPr>
+      </w:pPr>
+      <w:r>
+        <w:tab/>
+      </w:r>
+      <w:r>
+        <w:tab/>
+        <w:t>unselected -= 1</w:t>
+      </w:r>
+      <w:r>
+        <w:tab/>
+      </w:r>
+      <w:r>
+        <w:rPr>
+          <w:color w:val="00B050"/>
+        </w:rPr>
+        <w:t>#One fewer person can be informed</w:t>
+      </w:r>
+    </w:p>
+    <w:p>
+      <w:pPr>
+        <w:pStyle w:val="Code"/>
+      </w:pPr>
+      <w:r>
+        <w:tab/>
+        <w:t>else:</w:t>
+      </w:r>
+    </w:p>
+    <w:p>
+      <w:pPr>
+        <w:pStyle w:val="Code"/>
+        <w:rPr>
+          <w:color w:val="00B050"/>
+        </w:rPr>
+      </w:pPr>
+      <w:r>
+        <w:tab/>
+      </w:r>
+      <w:r>
+        <w:tab/>
+        <w:t>del selected[chosen]</w:t>
+      </w:r>
+      <w:r>
+        <w:tab/>
+      </w:r>
+      <w:r>
+        <w:rPr>
+          <w:color w:val="00B050"/>
+        </w:rPr>
+        <w:t>#don't actually select this user</w:t>
+      </w:r>
+    </w:p>
+    <w:p>
+      <w:pPr>
+        <w:pStyle w:val="Code"/>
+      </w:pPr>
+      <w:r>
+        <w:tab/>
+        <w:t>return selected</w:t>
+      </w:r>
+    </w:p>
+    <w:p>
+      <w:r>
+        <w:t>Time: 0.47 seconds</w:t>
+      </w:r>
+      <w:r>
+        <w:tab/>
+      </w:r>
+      <m:oMath>
+        <m:r>
+          <w:rPr>
+            <w:rFonts w:ascii="Cambria Math" w:hAnsi="Cambria Math"/>
+          </w:rPr>
+          <m:t>O</m:t>
+        </m:r>
+        <m:d>
+          <m:dPr>
+            <m:ctrlPr>
+              <w:rPr>
+                <w:rFonts w:ascii="Cambria Math" w:hAnsi="Cambria Math"/>
+                <w:i/>
+              </w:rPr>
+            </m:ctrlPr>
+          </m:dPr>
+          <m:e>
+            <m:sSup>
+              <m:sSupPr>
+                <m:ctrlPr>
+                  <w:rPr>
+                    <w:rFonts w:ascii="Cambria Math" w:hAnsi="Cambria Math"/>
+                    <w:i/>
+                  </w:rPr>
+                </m:ctrlPr>
+              </m:sSupPr>
+              <m:e>
+                <m:r>
+                  <w:rPr>
+                    <w:rFonts w:ascii="Cambria Math" w:hAnsi="Cambria Math"/>
+                  </w:rPr>
+                  <m:t>n</m:t>
+                </m:r>
+              </m:e>
+              <m:sup>
+                <m:r>
+                  <w:rPr>
+                    <w:rFonts w:ascii="Cambria Math" w:hAnsi="Cambria Math"/>
+                  </w:rPr>
+                  <m:t>2</m:t>
+                </m:r>
+              </m:sup>
+            </m:sSup>
+          </m:e>
+        </m:d>
+      </m:oMath>
+    </w:p>
+    <w:p>
+      <w:pPr>
+        <w:pStyle w:val="Heading1"/>
+      </w:pPr>
+      <w:r>
+        <w:lastRenderedPageBreak/>
+        <w:t>Question 3:</w:t>
+      </w:r>
+    </w:p>
+    <w:p>
+      <w:r>
+        <w:sym w:font="Symbol" w:char="F0B7"/>
+      </w:r>
+      <w:r>
+        <w:t xml:space="preserve"> How many days does it take to inform 40% of the members?</w:t>
+      </w:r>
+    </w:p>
+    <w:p>
+      <w:r>
+        <w:t>Two days.</w:t>
+      </w:r>
+    </w:p>
     <w:p/>
     <w:p>
       <w:r>
-        <w:t>Question 3:</w:t>
-      </w:r>
-    </w:p>
-    <w:p>
-      <w:r>
         <w:sym w:font="Symbol" w:char="F0B7"/>
       </w:r>
       <w:r>
-        <w:t xml:space="preserve"> How many days does it take to inform 40% of the members?</w:t>
-      </w:r>
-    </w:p>
-    <w:p>
-      <w:r>
-        <w:t>Two days.</w:t>
+        <w:t xml:space="preserve"> How long (days) does it take for the process to terminate? </w:t>
+      </w:r>
+    </w:p>
+    <w:p>
+      <w:r>
+        <w:t>Eight days.</w:t>
       </w:r>
     </w:p>
     <w:p/>
@@ -2529,12 +3240,12 @@
         <w:sym w:font="Symbol" w:char="F0B7"/>
       </w:r>
       <w:r>
-        <w:t xml:space="preserve"> How long (days) does it take for the process to terminate? </w:t>
-      </w:r>
-    </w:p>
-    <w:p>
-      <w:r>
-        <w:t>Eight days.</w:t>
+        <w:t xml:space="preserve"> At the end of the process (termination), what fraction of members are “informed”? </w:t>
+      </w:r>
+    </w:p>
+    <w:p>
+      <w:r>
+        <w:t>74.99% of members are “informed” after eight days.</w:t>
       </w:r>
     </w:p>
     <w:p/>
@@ -2543,33 +3254,52 @@
         <w:sym w:font="Symbol" w:char="F0B7"/>
       </w:r>
       <w:r>
-        <w:t xml:space="preserve"> At the end of the process (termination), what fraction of members are “informed”? </w:t>
-      </w:r>
-    </w:p>
-    <w:p>
-      <w:r>
-        <w:t>74.99% of members are “informed” after eight days.</w:t>
-      </w:r>
-    </w:p>
-    <w:p/>
-    <w:p>
-      <w:r>
-        <w:sym w:font="Symbol" w:char="F0B7"/>
-      </w:r>
-      <w:r>
         <w:t xml:space="preserve"> Discuss how we can use a Maximum Flow model to address the above question.</w:t>
       </w:r>
     </w:p>
     <w:p>
       <w:r>
-        <w:lastRenderedPageBreak/>
         <w:t>We will u</w:t>
       </w:r>
       <w:r>
-        <w:t>se the most trusted individual as the source node and create a dummy sink node. There are arcs from people are trusted to people that trust them with zero cost and unlimited capacity. Except for the source node, every node has an arc pointing to the dummy sink node with cost c= -1 and capacity u=1. There is</w:t>
-      </w:r>
-      <w:r>
-        <w:t xml:space="preserve"> another arc starting from the dummy sink node to the source node with zero cost and unlimited capacity. Then the minimum cost flow solution </w:t>
+        <w:t xml:space="preserve">se the most trusted individual as the source node and create a dummy sink node. There are arcs from people </w:t>
+      </w:r>
+      <w:r>
+        <w:t xml:space="preserve">who </w:t>
+      </w:r>
+      <w:r>
+        <w:t xml:space="preserve">are trusted to people that trust them with zero cost and unlimited capacity. Except for the source node, every node has an arc pointing to the dummy sink node with cost </w:t>
+      </w:r>
+      <m:oMath>
+        <m:r>
+          <w:rPr>
+            <w:rFonts w:ascii="Cambria Math" w:hAnsi="Cambria Math"/>
+          </w:rPr>
+          <m:t>c= -1</m:t>
+        </m:r>
+      </m:oMath>
+      <w:r>
+        <w:t xml:space="preserve"> and capacity </w:t>
+      </w:r>
+      <m:oMath>
+        <m:r>
+          <w:rPr>
+            <w:rFonts w:ascii="Cambria Math" w:hAnsi="Cambria Math"/>
+          </w:rPr>
+          <m:t>u=1</m:t>
+        </m:r>
+      </m:oMath>
+      <w:r>
+        <w:t>. There is</w:t>
+      </w:r>
+      <w:r>
+        <w:t xml:space="preserve"> </w:t>
+      </w:r>
+      <w:r>
+        <w:t>an</w:t>
+      </w:r>
+      <w:r>
+        <w:t xml:space="preserve"> arc from the dummy sink node to the source node with zero cost and unlimited capacity. Then the minimum cost flow solution </w:t>
       </w:r>
       <w:r>
         <w:rPr>
@@ -2587,8 +3317,64 @@
         <w:t xml:space="preserve"> the flow from source to sink. </w:t>
       </w:r>
     </w:p>
-    <w:p/>
-    <w:p>
+    <w:p>
+      <w:r>
+        <w:t>Time: 0.77 seconds</w:t>
+      </w:r>
+      <w:r>
+        <w:tab/>
+      </w:r>
+      <m:oMath>
+        <m:r>
+          <w:rPr>
+            <w:rFonts w:ascii="Cambria Math" w:hAnsi="Cambria Math"/>
+          </w:rPr>
+          <m:t>O</m:t>
+        </m:r>
+        <m:d>
+          <m:dPr>
+            <m:ctrlPr>
+              <w:rPr>
+                <w:rFonts w:ascii="Cambria Math" w:hAnsi="Cambria Math"/>
+                <w:i/>
+              </w:rPr>
+            </m:ctrlPr>
+          </m:dPr>
+          <m:e>
+            <m:sSup>
+              <m:sSupPr>
+                <m:ctrlPr>
+                  <w:rPr>
+                    <w:rFonts w:ascii="Cambria Math" w:hAnsi="Cambria Math"/>
+                    <w:i/>
+                  </w:rPr>
+                </m:ctrlPr>
+              </m:sSupPr>
+              <m:e>
+                <m:r>
+                  <w:rPr>
+                    <w:rFonts w:ascii="Cambria Math" w:hAnsi="Cambria Math"/>
+                  </w:rPr>
+                  <m:t>n</m:t>
+                </m:r>
+              </m:e>
+              <m:sup>
+                <m:r>
+                  <w:rPr>
+                    <w:rFonts w:ascii="Cambria Math" w:hAnsi="Cambria Math"/>
+                  </w:rPr>
+                  <m:t>2</m:t>
+                </m:r>
+              </m:sup>
+            </m:sSup>
+          </m:e>
+        </m:d>
+      </m:oMath>
+    </w:p>
+    <w:p>
+      <w:pPr>
+        <w:pStyle w:val="Heading1"/>
+      </w:pPr>
       <w:r>
         <w:t>Question 4:</w:t>
       </w:r>
@@ -2601,7 +3387,11 @@
         <w:t xml:space="preserve"> What are the top 5 nodes with the highest local clustering coefficients?</w:t>
       </w:r>
     </w:p>
-    <w:p/>
+    <w:p>
+      <w:r>
+        <w:t>Nodes 218, 477, 1043, 1208, and 1326 all have a clustering coefficient of 1.</w:t>
+      </w:r>
+    </w:p>
     <w:p>
       <w:r>
         <w:t xml:space="preserve"> </w:t>
@@ -2613,8 +3403,77 @@
         <w:t xml:space="preserve"> What is the (average) clustering coefficient of the whole network?</w:t>
       </w:r>
     </w:p>
-    <w:p/>
-    <w:p>
+    <w:p>
+      <w:r>
+        <w:t>The average clustering coefficient on the network is 0.1294</w:t>
+      </w:r>
+      <w:r>
+        <w:t>.</w:t>
+      </w:r>
+    </w:p>
+    <w:p>
+      <w:r>
+        <w:t>Time: 1576.28 seconds</w:t>
+      </w:r>
+      <w:r>
+        <w:tab/>
+      </w:r>
+      <m:oMath>
+        <m:r>
+          <w:rPr>
+            <w:rFonts w:ascii="Cambria Math" w:hAnsi="Cambria Math"/>
+          </w:rPr>
+          <m:t>O</m:t>
+        </m:r>
+        <m:d>
+          <m:dPr>
+            <m:ctrlPr>
+              <w:rPr>
+                <w:rFonts w:ascii="Cambria Math" w:hAnsi="Cambria Math"/>
+                <w:i/>
+              </w:rPr>
+            </m:ctrlPr>
+          </m:dPr>
+          <m:e>
+            <m:sSup>
+              <m:sSupPr>
+                <m:ctrlPr>
+                  <w:rPr>
+                    <w:rFonts w:ascii="Cambria Math" w:hAnsi="Cambria Math"/>
+                    <w:i/>
+                  </w:rPr>
+                </m:ctrlPr>
+              </m:sSupPr>
+              <m:e>
+                <m:r>
+                  <w:rPr>
+                    <w:rFonts w:ascii="Cambria Math" w:hAnsi="Cambria Math"/>
+                  </w:rPr>
+                  <m:t>n</m:t>
+                </m:r>
+              </m:e>
+              <m:sup>
+                <m:r>
+                  <w:rPr>
+                    <w:rFonts w:ascii="Cambria Math" w:hAnsi="Cambria Math"/>
+                  </w:rPr>
+                  <m:t>3</m:t>
+                </m:r>
+              </m:sup>
+            </m:sSup>
+          </m:e>
+        </m:d>
+      </m:oMath>
+    </w:p>
+    <w:p>
+      <w:r>
+        <w:t>A node-node adjacency matrix makes this problem much easier given that it can provide information on neighbor status without requiring inspecting arcs.</w:t>
+      </w:r>
+    </w:p>
+    <w:p>
+      <w:pPr>
+        <w:pStyle w:val="Heading1"/>
+      </w:pPr>
       <w:r>
         <w:t>Question 5</w:t>
       </w:r>
@@ -2648,7 +3507,41 @@
         <w:t>n</w:t>
       </w:r>
       <w:r>
-        <w:t xml:space="preserve"> the cost to motivate different persons. Motivate a celebrity is usually more expensive than motivate a normal person. With the cost to motivate different persons, we can answer the question of what is the least amount of money to achieve 50% of coverage instead of the least number of people. </w:t>
+        <w:t xml:space="preserve"> the cost to motivate different persons. Motivat</w:t>
+      </w:r>
+      <w:r>
+        <w:t>ing</w:t>
+      </w:r>
+      <w:r>
+        <w:t xml:space="preserve"> a celebrity is usually more expensive than motivat</w:t>
+      </w:r>
+      <w:r>
+        <w:t>ing</w:t>
+      </w:r>
+      <w:r>
+        <w:t xml:space="preserve"> a normal person. With the cost to motivate different </w:t>
+      </w:r>
+      <w:r>
+        <w:t>people</w:t>
+      </w:r>
+      <w:r>
+        <w:t xml:space="preserve">, </w:t>
+      </w:r>
+      <w:r>
+        <w:lastRenderedPageBreak/>
+        <w:t xml:space="preserve">we can answer the question of what </w:t>
+      </w:r>
+      <w:r>
+        <w:t>the cheapest way is</w:t>
+      </w:r>
+      <w:r>
+        <w:t xml:space="preserve"> to achieve 50% of coverage</w:t>
+      </w:r>
+      <w:r>
+        <w:t>,</w:t>
+      </w:r>
+      <w:r>
+        <w:t xml:space="preserve"> instead of the least number of people. </w:t>
       </w:r>
     </w:p>
     <w:p>
@@ -2663,7 +3556,13 @@
         <w:t xml:space="preserve">Data of </w:t>
       </w:r>
       <w:r>
-        <w:t xml:space="preserve">level of the trust. There are different levels of trust, </w:t>
+        <w:t>level of the trust. There are different levels of trust</w:t>
+      </w:r>
+      <w:r>
+        <w:t>:</w:t>
+      </w:r>
+      <w:r>
+        <w:t xml:space="preserve"> </w:t>
       </w:r>
       <w:r>
         <w:rPr>
@@ -2675,7 +3574,31 @@
         <w:rPr>
           <w:noProof/>
         </w:rPr>
-        <w:t>rongly trust or somewhat trust. If the level of trust can be collected, it can help to further define the level of coverage.</w:t>
+        <w:t>rongly trust</w:t>
+      </w:r>
+      <w:r>
+        <w:rPr>
+          <w:noProof/>
+        </w:rPr>
+        <w:t>,</w:t>
+      </w:r>
+      <w:r>
+        <w:rPr>
+          <w:noProof/>
+        </w:rPr>
+        <w:t xml:space="preserve"> somewhat trust</w:t>
+      </w:r>
+      <w:r>
+        <w:rPr>
+          <w:noProof/>
+        </w:rPr>
+        <w:t>, etc.</w:t>
+      </w:r>
+      <w:r>
+        <w:rPr>
+          <w:noProof/>
+        </w:rPr>
+        <w:t>. If the level of trust can be collected, it can help to further define the level of coverage.</w:t>
       </w:r>
     </w:p>
     <w:p>
@@ -2690,7 +3613,19 @@
         <w:rPr>
           <w:noProof/>
         </w:rPr>
-        <w:t xml:space="preserve"> Data on the time to pass the trust information. The time to obtain information from people you trust can be different depending on how often you check their status etc. Knowing this data can </w:t>
+        <w:t>Data on the time to pass the information. The time</w:t>
+      </w:r>
+      <w:r>
+        <w:rPr>
+          <w:noProof/>
+        </w:rPr>
+        <w:t xml:space="preserve"> taken</w:t>
+      </w:r>
+      <w:r>
+        <w:rPr>
+          <w:noProof/>
+        </w:rPr>
+        <w:t xml:space="preserve"> to obtain information from people you trust can be different depending on how often you check their status etc. Knowing this data can </w:t>
       </w:r>
       <w:r>
         <w:rPr>
@@ -2714,7 +3649,19 @@
         <w:rPr>
           <w:noProof/>
         </w:rPr>
-        <w:t xml:space="preserve"> answer the coverage in a certain time frame.</w:t>
+        <w:t xml:space="preserve"> answer the </w:t>
+      </w:r>
+      <w:r>
+        <w:rPr>
+          <w:noProof/>
+        </w:rPr>
+        <w:t xml:space="preserve">question of achieving </w:t>
+      </w:r>
+      <w:r>
+        <w:rPr>
+          <w:noProof/>
+        </w:rPr>
+        <w:t>coverage in a certain time frame.</w:t>
       </w:r>
     </w:p>
     <w:p>
@@ -2751,7 +3698,13 @@
         <w:t>online</w:t>
       </w:r>
       <w:r>
-        <w:t xml:space="preserve"> advertisement. Find the targeted customers and </w:t>
+        <w:t xml:space="preserve"> advertis</w:t>
+      </w:r>
+      <w:r>
+        <w:t>ing</w:t>
+      </w:r>
+      <w:r>
+        <w:t xml:space="preserve">. Find the targeted customers and </w:t>
       </w:r>
       <w:r>
         <w:t>focus on them.</w:t>
@@ -2766,7 +3719,19 @@
         </w:numPr>
       </w:pPr>
       <w:r>
-        <w:t>It can be used in the warehouse/hospital/cell tower location problem. Suppose we have the data of the coverage of each possible location, we can use the similar methods to determine the location.</w:t>
+        <w:t>It can be used in the warehouse/hospital/cell tower location problem. Suppose we have the data of the coverage of each possible location, we can use similar methods to determine the</w:t>
+      </w:r>
+      <w:r>
+        <w:t xml:space="preserve"> best</w:t>
+      </w:r>
+      <w:r>
+        <w:t xml:space="preserve"> location</w:t>
+      </w:r>
+      <w:r>
+        <w:t>s</w:t>
+      </w:r>
+      <w:r>
+        <w:t>.</w:t>
       </w:r>
     </w:p>
     <w:p>
@@ -2778,11 +3743,60 @@
         </w:numPr>
       </w:pPr>
       <w:r>
-        <w:t>It can be used in the political campaign when the candidates want to find the best person to endorse for them.</w:t>
+        <w:t xml:space="preserve">It can be used in </w:t>
+      </w:r>
+      <w:r>
+        <w:t>a</w:t>
+      </w:r>
+      <w:r>
+        <w:t xml:space="preserve"> political campaign when the candidates want to find the best person to endorse them.</w:t>
+      </w:r>
+    </w:p>
+    <w:p>
+      <w:r>
+        <w:br w:type="page"/>
+      </w:r>
+    </w:p>
+    <w:p>
+      <w:pPr>
+        <w:pStyle w:val="Heading1"/>
+      </w:pPr>
+      <w:r>
+        <w:lastRenderedPageBreak/>
+        <w:t>Appendix – Question 2 Chosen User IDs</w:t>
+      </w:r>
+    </w:p>
+    <w:p>
+      <w:pPr>
+        <w:ind w:left="360"/>
+      </w:pPr>
+      <w:r>
+        <w:t xml:space="preserve">18, 143, 737, 790, 136, 1179, 1719, 118, 4416, 780, 27, 128, 34, 1516, 40, 1, 791, 28, 1619, 1621, 401, 4415, 77, 725, 1753, 44, 125, 550, 2512, 0, 135, 735, 849, 1398, 1440, 726, 1191, 31, 418, 2239, 1029, 4969, 1623, 738, 1401, 49, 59, 438, 1756, 74, 1164, 433, 385, 64, 918, 717, 2120, 549, 90, 1909, 449, 19, 1178, 1247, 103, 715, 398, 1432, 1606, 295, 301, 4282, 1620, 1617, 30, 329, 546, 2066, 102, 776, 1749, 681, 1172, 2969, 66, 645, 395, 388, 104, 1075, 555, 3281, 1894, 563, 5038, 443, 1399, 854, 12, 46, 81, 3655, 35, 3540, 210, 634, 1274, 1429, 786, 130, 1405, 1014, 1577, 29, 2227, 1409, 843, 576, 723, 141, 883, 1023, 722, 1173, 107, 663, 689, 1903, 85, 1396, 5958, 13, 187, 2118, 5952, 2144, 83, 374, 879, 2228, 3685, 127, 733, 112, 169, 1712, 2656, 860, 1613, 382, 138, 1918, 65, 1177, 92, 586, 402, 4161, 72, 551, 1111, 101, 1390, 48, 2236, 51, 2113, 2115, 2464, 1024, 45, 664, 4045, 728, 850, 381, 1190, 440, 639, 43, 93, 429, 447, 2643, 3505, 100, 763, 1304, 299, 431, 1323, 1635, 96, 426, 1129, 22, 789, 61, 556, 1288, 1935, 4170, 783, 165, 105, 63, 1283, 1815, 3899, 53, 1471, 1751, 2375, 195, 637, 8363, 973, 55, 452, 684, 235, 793, 413, 650, 1438, 69, 71, 427, 1576, 4162, 1020, 1892, 2059, 9412, 1754, 4412, 4454, 1207, 2636, 4037, 10, 54, 590, 697, 2995, 446, 2174, 58, 24, 766, 225, 686, 1400, 2528, 79, 368, 140, 1776, 5144, 421, 369, 21, 394, 1574, 1895, 1975, 2, 223, 4061, 2444, 233, 408, 4040, 1411, 2650, 6, 2244, 2694, 6871, 120, 1397, 3420, 1908, 2652, 20, 751, 1642, 50, 68, 1268, 853, 1476, 2063, 2161, 26, 2062, 289, 1163, 1716, 4168, 37, 390, 665, 3410, 2052, 3065, 3502, 2685, 78, 333, 997, 3428, 18955, 993, 588, 1392, 4931, 67, 848, 110, 1437, 3138, 4414, 975, 1181, 4055, 3174, 844, 2028, 4123, 117, 888, 1224, 1857, 39, 923, 1910, 2215, 3264, 7310, 354, 699, 965, 312, 2637, 4120, 6653, 7579, 2696, 11240, 33, 1256, 2956, 3892, 3984, 1108, 1817, 1912, 2218, 2864, 3499, 1596, 3249, 319, 1778, 122, 282, 1521, 1905, 14, 76, 383, 559, 1561, 2169, 5250, 97, 557, 1315, 729, 3866, 172, 5177, 123, 415, 453, 2498, 3932, 5199, 824, 1255, 1755, 5972, 198, 1276, 2065, 2687, 696, 1312, 2714, 4946, 3879, 133, 863, 2775, 999, 558, 3534, 5142, 116, 236, 320, 410, 2991, 4046, 1436, 1629, 2025, 2234, 71388, 1572, 88, 719, 5934, 1906, 4041, 5, 2644, 4978, 976, 1403, 73, 1171, 5951, 119, 124, 432, 913, 3284, 5953, 2713, 1540, 2037, 7928, 115, 640, 724, 1911, 126, 445, 1747, 2201, 2226, 4354, 1460, 2230, 2435, 4039, 1738, 10498, 436, 1185, 1748, 5831, 1028, 1520, 1558, 2511, 4544, 451, 730, 1035, 1167, 2032, 4047, 360, 409, 2049, 644, 652, 994, 2501, 9479, 547, 1036, 5227, 5277, 434, 597, 2046, 5206, 14552, 307, 340, 727, 1016, 1412, 2030, 2371, 4558, 7806, 132, 297, 411, 1309, 1407, 1718, 2640, 4451, 5423, 5829, 685, 779, 1406, 2303, 4342, 113, 548, 2035, 2040, 2638, 2867, 1258, 2047, 2248, 4278, 6175, 7172, 108, 375, 420, 649, 1254, 1314, 3398, 12307, 89, 386, 2151, 2561, 4165, 5386, 71383, 111, 407, 3875, 7843, 345, 2232, 2318, 2558, 4089, 60, 365, 1814, 3276, 5208, 5209, 646, 720, 996, 1472, 3189, 414, 765, 1272, 1783, 2008, 2034, 2649, 4313, 852, 2033, 2497, 3684, 3979, 4565, 552, 629, 1483, 3514, 3585, 4010, 4976, 5412, 5636, 693, 1301, 7687, 1618, 1849, 2043, 2635, 2710, 3520, 109, 909, 1033, 2654, 3014, 6285, 9397, 11519, 350, 680, 954, 2639, 2896, 3277, 7040, 565, 826, 2197, 2647, 4118, 8183, 9294, 10314, 315, 357, 400, 534, 1259, 1498, 2373, 2424, 2704, 4187, 4423, 8754, 1439, 1532, 2630, 4260, 3173, 3510, 4062, 4955, 792, 1503, 1509, 4051, 4081, 6557, 154, 745, 2479, 2651, 4862, 11, 318, 417, 450, 1533, 38, 98, 405, 1206, 1424, 1434, 1512, 1615, 2160, 2478, 2678, 4096, 1763, 1898, 2229, 3280, 3282, 4341, </w:t>
+      </w:r>
+      <w:r>
+        <w:lastRenderedPageBreak/>
+        <w:t xml:space="preserve">87, 331, 1174, 2027, 2446, 3703, 25, 139, 376, 442, 1324, 2290, 6420, 370, 625, 746, 1428, 1655, 1885, 3352, 3659, 3859, 3901, 4183, 4573, 6636, 134, 661, 972, 2042, 3457, 3523, 3718, 5308, 8769, 4, 335, 403, 564, 773, 1899, 2980, 4177, 620, 683, 794, 1083, 1813, 2067, 2641, 2893, 5957, 7301, 10505, 11968, 32, 917, 952, 2757, 2861, 10250, 12269, 237, 349, 916, 955, 1346, 1580, 1658, 1933, 4325, 5140, 296, 1037, 1316, 1433, 1446, 2563, 2821, 4974, 10424, 787, 851, 4867, 11201, 342, 721, 828, 1514, 1636, 2146, 3092, 3483, 3966, 4357, 5273, 7104, 17, 222, 249, 782, 979, 1008, 1021, 2061, 3830, 4411, 4561, 5032, 6669, 7608, 7881, 1004, 2288, 3069, 3783, 4186, 6168, 13123, 2147, 3120, 3687, 3864, 6171, 6320, 71399, 2712, 2865, 4757, 5205, 6864, 7437, 8784, 9087, 71389, 545, 1027, 1646, 2051, 3321, 3852, 4115, 4788, 4967, 6431, 6631, 15653, 1152, 1463, 3841, 4098, 4422, 5941, 6565, 6624, 7047, 75, 191, 927, 942, 1902, 2084, 3462, 217, 989, 2195, 3501, 10109, 71403, 215, 378, 428, 1305, 1546, 1665, 2217, 2255, 2565, 2634, 2688, 2800, 3533, 4687, 6865, 303, 330, 669, 1507, 1581, 5947, 7191, 193, 516, 702, 1368, 1896, 2060, 2285, 2631, 2984, 4950, 4964, 5813, 1435, 2064, 3431, 3836, 3881, 4338, 5969, 5980, 11225, 19519, 1025, 1622, 1979, 2690, 3143, 3306, 4163, 5098, 7394, 57, 647, 1530, 2183, 4963, 6990, 8697, 8, 553, 554, 788, 925, 998, 1475, 1501, 1641, 1647, 3683, 4327, 9639, 142, 606, 846, 1005, 1656, 1904, 2036, 2249, 2284, 3880, 4617, 5264, 6668, 8781, 155, 300, 366, 624, 704, 991, 1393, 2057, 2381, 3181, 4769, 6176, 8648, 71382, 238, 873, 983, 1013, 1714, 2275, 2517, 3071, 3863, 4078, 6040, 9324, 11744, 71400, 1011, 1914, 2750, 2899, 5056, 5393, 6698, 7253, 384, 682, 1128, 1219, 2408, 2487, 3403, 3986, 4368, 4984, 5262, 5933, 11228, 1031, 2111, 2461, 2744, 3114, 3601, 3857, 3891, 4053, 4577, 6562, 8592, 71402, 310, 802, 971, 2241, 3454, 3860, 4619, 4947, 5514, 6372, 6561, 6594, 9504, 36, 404, 508, 1032, 1200, 1626, 1715, 2198, 4049, 4952, 5104, 5317, 5869, 6131, 7251, 91, 389, 3104, 3500, 3503, 4329, 4572, 4806, 5344, 6633, 6946, 7609, 656, 771, 1408, 4076, 5621, 5675, 6563, 11764, 71398, 653, 769, 847, 1009, 1225, 1263, 1519, 1640, 3479, 3906, 4069, 4596, 4798, 4837, 5382, 5974, 7635, 632, 845, 1186, 2871, 3044, 3924, 5253, 5956, 5965, 6059, 6689, 14108, 14559, 21938, 2054, 2538, 2693, 3272, 3666, 3923, 8776, 10311, 15941, 22348, 981, 1510, 2537, 2577, 2686, 2992, 3285, 3507, 3939, 6730, 10599, 82, 1106, 1238, 2176, 3951, 4202, 6583, 7314, 8283, 8588, 8797, 13387, 419, 1002, 1192, 1431, 1441, 1518, 2031, 2432, 2873, 3867, 3985, 4124, 4521, 5286, 5309, 6820, 137, 920, 1649, 3062, 3182, 3459, 3527, 3882, 3922, 5275, 5968, 6003, 818, 874, 898, 932, 1069, 1277, 1740, 2985, 5232, 5267, 7125, 7484, 8196, 8374, 8740, 8796, 12573, 1430, 2548, 3115, 4167, 4956, 5224, 5837, 422, 716, 732, 862, 1379, 1443, 1638, 2514, 2707, 2729, 3112, 3255, 3273, 3723, 3887, 4339, 4417, 4791, 4805, 5063, 5255, 5260, 6084, 8122, 18738, 86, 106, 286, 1204, 1248, 1264, 1741, 2075, 2168, 2245, 2471, 2961, 3172, 4252, 4567, 4574, 5630, 8774, 9534, 11188, 19047, 377, 770, 1147, 1402, 2056, 5103, 7248, 7250, 7511, 8780, 8969, 12246, 14844, 784, 957, 1318, 1455, 1494, 1835, 2251, 2495, 2549, 3580, 4363, 4688, 4760, 4761, 4876, 5680, 6680, 6951, 6953, 8029, 8772, 9862, 10506, 239, 694, 1299, 1761, 1816, 2088, 2116, 2180, 2189, 2440, 2827, 2866, 3560, 3946, 4070, 4553, 4703, 5241, 6401, 6490, 7983, 8217, 437, 1003, 1250, 1893, 1897, 3054, 3878, 4017, 5131, 5499, 6368, 7929, 14580, 19665, 254, 768, 1246, 2153, 2220, 2254, 2316, 2655, 3234, 4042, 4164, 4259, 4698, 5215, 6489, 8296, 9426, 10703, 11763, 20568, 28527, 62, 1554, 2231, 2633, 2708, 2960, 3835, 6491, 8777, 9638, 19733, 20434, 439, 654, 1479, 1614, 2224, 2386, 2646, 2648, 2810, 3155, 3275, 5064, 5117, </w:t>
+      </w:r>
+      <w:r>
+        <w:lastRenderedPageBreak/>
+        <w:t xml:space="preserve">5259, 5414, 6812, 9320, 11161, 145, 1262, 2152, 3118, 3593, 3599, 3999, 4030, 12604, 185, 283, 1589, 1806, 2157, 3278, 4231, 6787, 11884, 12571, 20072, 20552, 659, 688, 2164, 2265, 2653, 5776, 5942, 6478, 6497, 7959, 8182, 8712, 19742, 24191, 277, 454, 679, 837, 1450, 1717, 2123, 2933, 2990, 3178, 3346, 3374, 3903, 5128, 5145, 5474, 5760, 6326, 6810, 7066, 7693, 8773, 11092, 14879, 16832, 23991, 353, 1059, 1370, 1539, 1699, 1845, 3107, 3463, 4064, 5417, 8164, 8786, 12346, 12823, 15798, 17200, 19731, 367, 372, 492, 540, 617, 1112, 2070, 2156, 2264, 3415, 3554, 3934, 4546, 5248, 5719, 6870, 8154, 8273, 10422, 15205, 15945, 731, 777, 1709, 1750, 2425, 2499, 2557, 2605, 4122, 4853, 6670, 6732, 7757, 8156, 8270, 8280, 8734, 15226, 15802, 18346, 19157, 19993, 42, 359, 630, 839, 938, 1648, 1690, 1779, 1863, 1883, 2281, 2362, 2906, 3168, 3368, 3440, 3850, 4954, 5387, 6166, 9166, 9645, 9845, 10550, 12249, 18765, 22359, 24577, 343, 2276, 2369, 2872, 3106, 3185, 3434, 3920, 3929, 4320, 4920, 7067, 7505, 7932, 8771, 9340, 10698, 11756, 16362, 16571, 16850, 23977, 327, 387, 575, 1157, 1184, 1552, 1752, 2050, 2053, 2939, 3076, 3167, 3204, 3391, 4054, 4511, 4940, 5278, 5444, 5905, 5964, 7392, 7512, 7944, 7961, 8789, 9503, 11190, 11224, 17012, 21821, 302, 581, 584, 705, 718, 1170, 1176, 1319, 1481, 1522, 1677, 1818, 2344, 2559, 2560, 2814, 3180, 3186, 3506, 3716, 4620, 5216, 5503, 6500, 6588, 6765, 6792, 8002, 8158, 10403, 10416, 781, 1022, 1445, 2602, 2792, 3116, 4413, 5428, 5679, 9362, 9753, 10434, 10442, 17240, 20561, 22371, 22689, 156, 541, 829, 926, 1515, 2287, 2535, 2672, 3124, 3827, 4166, 4274, 4360, 4397, 6393, 6586, 6623, 6686, 7178, 7522, 7618, 8153, 13000, 19809, 22947, 24224, 399, 703, 805, 1030, 1249, 1457, 2504, 2950, 3220, 3720, 3868, 3874, 3885, 4501, 5818, 6014, 7154, 8783, 10413, 10606, 12551, 306, 544, 1524, 1630, 1840, 1900, 1901, 2145, 2162, 2237, 2256, 2324, 2728, 2786, 2958, 2977, 3631, 4549, 4615, 5036, 6322, 6470, 10937, 12591, 17007, 18502, 1189, 1227, 2366, 2476, 2509, 3064, 3473, 3564, 3774, 4616, 5628, 7530, 8096, 8775, 10060, 12754, 14560, 627, 700, 707, 1541, 1654, 1890, 2006, 2024, 2041, 2055, 2100, 2272, 2541, 3077, 3117, 3921, 3935, 3994, 4458, 4523, 4957, 5299, 5758, 6553, 6613, 6941, 6966, 7070, 7138, 7661, 8292, 8512, 10624, 10939, 14107, 20559, 287, 676, 1404, 1551, 1907, 2869, 3274, 3509, 4391, 4455, 6503, 8269, 8795, 11243, 14111, 18513, 22421, 84, 560, 970, 985, 987, 1166, 1495, 1564, 1727, 1882, 2516, 2553, 2625, 3033, 4939, 5930, 6112, 6167, 6477, 7035, 8288, 8370, 8790, 10964, 12229, 12910, 14493, 14586, 15114, 19734, 16, 334, 1253, 1423, 1465, 1529, 1766, 1851, 1915, 2556, 2632, 2938, 3286, 3780, 3876, 3972, 4418, 4918, 6169, 6183, 6591, 6625, 6878, 6952, 7796, 7804, 8072, 9997, 10721, 12022, 13265, 16248, 20563, 20851, 406, 448, 599, 660, 896, 2112, 2252, 2430, 2496, 3184, 3550, 3948, 4315, 5061, 6044, 6795, 8271, 8680, 8745, 8782, 9330, 10726, 15522, 21638, 269, 396, 582, 592, 611, 643, 982, 1102, 1506, 1535, 1694, 1855, 2104, 2221, 2343, 2507, 3256, 3266, 3292, 3433, 3559, 3873, 3976, 4456, 4560, 4692, 4958, 6036, 8749, 8989, 10064, 13686, 20676, 99, 131, 279, 808, 1218, 1394, 1632, 1663, 1702, 2279, 2419, 2963, 3692, 4343, 4419, 4618, 5939, 6006, 6173, 8261, 9312, 10313, 13706, 14897, 16360, 19358, 19743, 129, 294, 358, 1517, 1526, 1528, 1934, 2096, 2163, 2414, 2949, 3004, 3119, 3261, 3772, 3973, 3990, 4367, 4559, 4949, 5070, 5519, 5659, 6505, 6509, 6522, 6558, 6697, 6962, 7346, 7395, 7872, 8281, 10002, 11574, 12263, 13036, 50956, 610, 840, 1233, 1780, 1846, 2069, 2083, 2342, 2433, 2448, 2754, 2796, 3177, 3432, 3828, 3938, 4340, 4374, 4527, 4564, 4795, 5778, 6245, 6523, 6611, 6900, 7427, 9051, 11695, 12556, 13136, 16811, 17429, 241, 325, 336, 425, 953, 1180, 1447, 1523, 1652, 1730, </w:t>
+      </w:r>
+      <w:r>
+        <w:lastRenderedPageBreak/>
+        <w:t xml:space="preserve">2629, 2988, 3752, 3883, 4005, 4276, 4356, 4486, 4706, 4941, 5542, 5961, 5982, 8326, 8433, 8532, 10370, 11246, 14122, 18773, 332, 709, 1006, 1126, 1165, 1313, 1490, 1527, 1673, 1674, 1725, 1775, 2205, 2246, 2367, 2379, 3075, 3485, 3555, 3854, 4330, 4538, 4945, 4970, 5055, 5143, 5722, 6023, 7187, 7837, 8163, 9182, 9333, 9974, 10675, 11777, 11834, 12572, 12905, 12919, 16199, 20194, 192, 257, 424, 830, 832, 1026, 1158, 1544, 2101, 2105, 2219, 2463, 2500, 2645, 2751, 2909, 3379, 3392, 3865, 4003, 4052, 4121, 4921, 5076, 5612, 5847, 6017, 6321, 6383, 7408, 8003, 8020, 8514, 8727, 13269, 29616, 323, 655, 691, 822, 974, 1720, 1971, 2128, 2547, 2642, 2692, 2946, 2978, 3439, 3464, 3678, 4426, 4547, 4603, 4913, 5139, 5580, 6455, 8423, 8526, 9258, 9306, 9331, 10643, 10704, 12244, 12245, 13585, 18261, 18938, 20570, 290, 311, 324, 636, 1278, 1496, 1691, 1970, 2119, 2337, 2826, 2965, 2982, 3211, 3586, 3952, 4080, 4288, 4465, 4607, 4614, 4696, 4966, 6622, 6978, 7400, 8274, 8802, 9636, 9793, 10085, 10120, 10321, 10414, 12626, 12771, 13723, 18260, 18360, 18989, 19745, 45437, 15, 352, 356, 673, 701, 881, 1012, 1537, 1634, 1788, 1850, 2243, 2291, 2322, 2420, 2590, 2804, 2817, 3583, 3968, 4705, 4785, 4848, 5035, 5608, 6677, 6947, 7194, 8714, 9008, 9033, 10449, 10551, 11333, 12058, 12786, 14816, 14849, 15814, 16050, 50959, 270, 281, 566, 1144, 1322, 1684, 2178, 2623, 3225, 3405, 3950, 3970, 6008, 6860, 7166, 7318, 7412, 7769, 8703, 8733, 9629, 11915, 12784, 13367, 15661, 15948, 16721, 23465, 50463, 944, 956, 1789, 2068, 2335, 2376, 2470, 2703, 3422, 3544, 3690, 3988, 4208, 4482, 4777, 5766, 5960, 6146, 6172, 6281, 6346, 6467, 6476, 6604, 6767, 6855, 7470, 7615, 8169, 8267, 12578, 12584, 14574, 15335, 19138, 19903, 50958, 667, 775, 812, 831, 890, 986, 1352, 1484, 2196, 2490, 2536, 2574, 3059, 3350, 3429, 3497, 3715, 3964, 4770, 5642, 5674, 5761, 6482, 6501, 6601, 7075, 7531, 7636, 8613, 8701, 9508, 10629, 11501, 11659, 12181, 14602, 14755, 14797, 15225, 18964, 19735, 25738, 539, 628, 642, 657, 692, 930, 1169, 1211, 1228, 1453, 1542, 1650, 1786, 1831, 1853, 1860, 2139, 2286, 2422, 2566, 2748, 2905, 2972, 3082, 3083, 3377, 3542, 3941, 4095, 4406, 4679, 4713, 4804, 4951, 5141, 5791, 5811, 6055, 6457, 6905, 7421, 8412, 8750, 9129, 9160, 9605, 11557, 11766, 12896, 13960, 16250, 18682, 19012, 19219, 19744, 21982, 3, 80, 373, 616, 1232, 1504, 1832, 1865, 2048, 2455, 2675, 3043, 3458, 3933, 3937, 6053, 6102, 6508, 6774, 6786, 7042, 7249, 7630, 7912, 9053, 10855, 11226, 11235, 12272, 12368, 12752, 13063, 14548, 14895, 16030, 16291, 16894, 18789, 416, 947, 1236, 1567, 2223, 2225, 2700, 3279, 3652, 4000, 4050, 4182, 4570, 5073, 5280, 5425, 5617, 6114, 6808, 6837, 7181, 7387, 7409, 7488, 7905, 9021, 9390, 9642, 10312, 10325, 11810, 12352, 12909, 13267, 14543, 17074, 17945, 19660, 19885, 250, 990, 1056, 1161, 1275, 1489, 1536, 1676, 1731, 1777, 2039, 2250, 2320, 2515, 2888, 3039, 3268, 3393, 3498, 3511, 3674, 3992, 3993, 4019, 4394, 4870, 4871, 4929, 5204, 5340, 5667, 6012, 6047, 6051, 6159, 6496, 6595, 7050, 8362, 8970, 9332, 9641, 9654, 10255, 10417, 10485, 12023, 12301, 12908, 14558, 14572, 17691, 18187, 20196, 22906, 363, 598, 671, 778, 911, 1252, 1462, 1639, 1732, 1852, 1891, 2235, 2401, 2453, 2798, 2860, 2908, 2932, 3040, 3144, 3162, 3187, 3417, 3522, 3562, 3945, 4253, 4319, 4462, 4502, 4695, 5074, 5316, 5550, 6077, 6658, 6879, 6949, 6950, 7177, 7524, 7534, 7887, 7981, 8657, 9075, 10385, 10395, 10431, 11158, 11998, 12747, 12758, 13345, 14430, 14881, 15668, 16939, 17238, 20397, 20833, 22123, 23874, 34089, 41, 607, 635, 1145, 1306, 1353, 1508, 2026, 2428, 2429, 2526, 2619, 2813, 2975, 3085, 3861, 4068, 4420, 4552, 4716, 4834, 4989, 5033, 5310, 5606, 5678, 5795, 5895, 5977, 6299, 6391, 6419, 6466, 6521, 6560, 6824, 7315, 7398, 7777, 7831, 8424, 8653, </w:t>
+      </w:r>
+      <w:r>
+        <w:lastRenderedPageBreak/>
+        <w:t xml:space="preserve">9300, 10306, 10418, 10912, 13299, 13735, 14513, 14723, 16854, 16892, 19122, 19280, 19286, 20756, 24027, 35017, 51100, 71404, 519, 600, 951, 1077, 1142, 1360, 1365, 1553, 1680, 1847, 2289, 2410, 2803, 2981, 3149, 3349, 3582, 3644, 3806, 4035, 4199, 4269, 4380, 4425, 4545, 4880, 4917, 4944, 5627, 6483, 6559, 6582, 6688, 6693, 6762, 6948, 7141, 7190, 8184, 8406, 8700, 9406, 9480, 10467, 10554, 11097, 12928, 14555, 14778, 14940, 15984, 20556, 22761, 22840, 22955, 24555, 28062, 28623, 33428, 316, 908, 1109, 1240, 1575, 1607, 1616, 2212, 2302, 2327, 2788, 3160, 3210, 3445, 3474, 3512, 3856, 3893, 3894, 3896, 4184, 4255, 4845, 4924, 5095, 5257, 5265, 5266, 5304, 5509, 5835, 5887, 6459, 6472, 6621, 6742, 6869, 7631, 7758, 8311, 8321, 8620, 9009, 9084, 9172, 9316, 9431, 9646, 10478, 10951, 11231, 11429, 11562, 11568, 12315, 13835, 14514, 14594, 14812, 16361, 18337, 18973, 19737, 19760, 19997, 248, 530, 658, 675, 827, 912, 1230, 1511, 1566, 2171, 2253, 2349, 2356, 2412, 2542, 2746, 2870, 2928, 3531, 3594, 4169, 4242, 4314, 4322, 4345, 4351, 4358, 4453, 4799, 5311, 5462, 5790, 6302, 6458, 6512, 6654, 6663, 7918, 7935, 8058, 8168, 8805, 9248, 12614, 12770, 12795, 12860, 13198, 14725, 14869, 15528, 16377, 20211, 22832, 51105, 164, 242, 380, 397, 526, 626, 687, 795, 1119, 1359, 1469, 1487, 1565, 1587, 1697, 2107, 2307, 2697, 2706, 2791, 2839, 2859, 2937, 3105, 3250, 3448, 3766, 3825, 4362, 4421, 4886, 5888, 5973, 6628, 6676, 6873, 7039, 7062, 7471, 7627, 7692, 7819, 7883, 7938, 8166, 8552, 8779, 9491, 9740, 10192, 10469, 10514, 10820, 10854, 10975, 11163, 11202, 11677, 13369, 13408, 16935, 16956, 16997, 17009, 17073, 18002, 18890, 20181, 20727, 22842, 22951, 23007, 212, 243, 391, 423, 466, 961, 1669, 1768, 1830, 1879, 1994, 2108, 2121, 2341, 2380, 2576, 2970, 3231, 3588, 3591, 3673, 3714, 3925, 3983, 3995, 4002, 4048, 4197, 4377, 4435, 4485, 4768, 4852, 4953, 5107, 5138, 5223, 5513, 5987, 6597, 6703, 6771, 6957, 7069, 7116, 7171, 7622, 8021, 8159, 8335, 8711, 9257, 10377, 10565, 10598, 10980, 10983, 11778, 12203, 12776, 12952, 13216, 13389, 13434, 13694, 14446, 14607, 14720, 14788, 15607, 16711, 19334, 20445, 21605, 22015, 45052, 47053, 7, 251, 346, 485, 514, 641, 825, 966, 1017, 1209, 1454, 2185, 2759, 2811, 3030, 3089, 3589, 3811, 3960, 4215, 4410, 4518, 4528, 4810, 4832, 5003, 5242, 5244, 5251, 5307, 5343, 5945, 6045, 6339, 6402, 6815, 7063, 7143, 7490, 7527, 7599, 8616, 8655, 8803, 9398, 9435, 10436, 10982, 11022, 11162, 11515, 12481, 12723, 14549, 14645, 14784, 15667, 15807, 15949, 16334, 17953, 18003, 18583, 18912, 19220, 19711, 21376, 22712, 23194, 23837, 25841, 27802, 32059, 72346, 713, 995, 1000, 1114, 1310, 1466, 1545, 1609, 1625, 1657, 1692, 1701, 2158, 2607, 2608, 2955, 3165, 3386, 3837, 4034, 4114, 4176, 4332, 5256, 5413, 5548, 5624, 5673, 5681, 5882, 5915, 6100, 6142, 6456, 6555, 6598, 6603, 7061, 7193, 7302, 7513, 7593, 7644, 7875, 8022, 9136, 9313, 10775, 10979, 11180, 11330, 11983, 12624, 14016, 14562, 18830, 19462, 19917, 20518, 21180, 23003, 28367, 32799, 51096, 51099, 71387, 70, 1143, 1156, 1175, 1579, 1637, 1661, 1707, 2308, 2527, 2943, 3037, 3134, 3412, 3418, 4116, 4847, 4855, 5065, 5113, 5338, 5403, 5459, 5833, 6104, 6385, 6696, 6725, 7084, 7185, 7252, 7304, 7559, 7590, 7828, 8248, 8498, 8566, 8587, 8705, 8716, 8719, 8953, 9364, 9365, 9366, 9414, 9562, 9846, 10453, 11230, 11707, 11746, 13263, 13394, 14687, 14852, 15071, 15076, 15347, 16549, 16657, 19530, 19930, 20308, 20425, 20601, 22543, 23004, 23306, 23672, 25127, 26419, 28572, 32063, 147, 211, 570, 1237, 1297, 1531, 1764, 2385, 2445, 2705, 2848, 2857, 2902, 2931, 3073, 3111, 3898, 4302, 4366, 4543, 4578, 4604, 4739, 5136, 5272, 5610, 5724, 5805, 5838, 6002, 6430, 6515, 6740, 7101, 7184, 7197, 7246, 7507, 7637, 7744, 7915, 8286, 8548, </w:t>
+      </w:r>
+      <w:r>
+        <w:lastRenderedPageBreak/>
+        <w:t>8755, 9086, 9490, 9743, 9776, 9994, 9995, 10495, 10559, 10772, 11101, 11178, 11868, 12596, 12830, 13001, 13443, 13726, 14554, 14841, 14848, 15496, 15784, 15799, 16739, 16937, 17576, 17684, 18508, 18579, 19283, 19703, 19741, 19823, 22012, 24091, 24215, 26775, 32091, 35529, 50268, 561, 1071, 1245, 1477, 1805, 2155, 2242, 2868, 2944, 2957, 3035, 3090, 3110, 3137, 3147, 3536, 3686, 3826, 3917, 4180, 4318, 4336, 4557, 4613, 4783, 4800, 5134, 5211, 5269, 5274, 5373, 5545, 5585, 5911, 6397, 6437, 6830, 6956, 7060, 7095, 7372, 7404, 7578, 7888, 8167, 8453, 9016, 9292, 9310, 10645, 10646, 10692, 11198, 11683, 12030, 13125, 14437, 14532, 15210, 15370, 15529, 16202, 16911, 17790, 20530, 20895, 21385, 22274, 24100, 435, 473, 708, 736, 838, 1183, 1417, 1473, 1773, 2186, 2216, 2301, 2364, 2449, 2488, 3058, 3558, 3660, 3978, 3998, 4092, 4149, 4300, 4326, 4464, 4633, 4702, 4903, 6054, 6075, 6144, 6384, 6667, 6851, 6984, 7105, 7140, 7247, 8395, 8684, 8851, 9102, 9341, 9505, 9628, 9848, 10561, 10895, 10949, 11252, 11478, 11813, 12255, 12721, 12953, 13466, 13507, 14570, 14610, 16037, 16129, 17079, 17798, 17902, 19289, 20135, 20148, 20411, 21133, 21563, 21941, 22016, 22355, 22423, 23002, 23657, 25895, 29626, 31494, 33238, 232, 1497, 2092, 2140, 2149, 2976, 3369, 3504, 3519, 3717, 4290, 4296, 4375, 4470, 4508, 4599, 4700, 4701, 4724, 4734, 4766, 5156, 5284, 5510, 5541, 5600, 5658, 5896, 6160, 6318, 6361</w:t>
       </w:r>
     </w:p>
     <w:sectPr>
       <w:headerReference w:type="default" r:id="rId7"/>
+      <w:footerReference w:type="default" r:id="rId8"/>
       <w:pgSz w:w="12240" w:h="15840"/>
       <w:pgMar w:top="1440" w:right="1440" w:bottom="1440" w:left="1440" w:header="720" w:footer="720" w:gutter="0"/>
       <w:cols w:space="720"/>
@@ -2817,6 +3831,128 @@
 </w:endnotes>
 </file>
 
+<file path=word/footer1.xml><?xml version="1.0" encoding="utf-8"?>
+<w:ftr xmlns:wpc="http://schemas.microsoft.com/office/word/2010/wordprocessingCanvas" xmlns:cx="http://schemas.microsoft.com/office/drawing/2014/chartex" xmlns:cx1="http://schemas.microsoft.com/office/drawing/2015/9/8/chartex" xmlns:cx2="http://schemas.microsoft.com/office/drawing/2015/10/21/chartex" xmlns:cx3="http://schemas.microsoft.com/office/drawing/2016/5/9/chartex" xmlns:cx4="http://schemas.microsoft.com/office/drawing/2016/5/10/chartex" xmlns:cx5="http://schemas.microsoft.com/office/drawing/2016/5/11/chartex" xmlns:cx6="http://schemas.microsoft.com/office/drawing/2016/5/12/chartex" xmlns:cx7="http://schemas.microsoft.com/office/drawing/2016/5/13/chartex" xmlns:cx8="http://schemas.microsoft.com/office/drawing/2016/5/14/chartex" xmlns:mc="http://schemas.openxmlformats.org/markup-compatibility/2006" xmlns:aink="http://schemas.microsoft.com/office/drawing/2016/ink" xmlns:am3d="http://schemas.microsoft.com/office/drawing/2017/model3d" xmlns:o="urn:schemas-microsoft-com:office:office" xmlns:r="http://schemas.openxmlformats.org/officeDocument/2006/relationships" xmlns:m="http://schemas.openxmlformats.org/officeDocument/2006/math" xmlns:v="urn:schemas-microsoft-com:vml" xmlns:wp14="http://schemas.microsoft.com/office/word/2010/wordprocessingDrawing" xmlns:wp="http://schemas.openxmlformats.org/drawingml/2006/wordprocessingDrawing" xmlns:w10="urn:schemas-microsoft-com:office:word" xmlns:w="http://schemas.openxmlformats.org/wordprocessingml/2006/main" xmlns:w14="http://schemas.microsoft.com/office/word/2010/wordml" xmlns:w15="http://schemas.microsoft.com/office/word/2012/wordml" xmlns:w16cid="http://schemas.microsoft.com/office/word/2016/wordml/cid" xmlns:w16se="http://schemas.microsoft.com/office/word/2015/wordml/symex" xmlns:wpg="http://schemas.microsoft.com/office/word/2010/wordprocessingGroup" xmlns:wpi="http://schemas.microsoft.com/office/word/2010/wordprocessingInk" xmlns:wne="http://schemas.microsoft.com/office/word/2006/wordml" xmlns:wps="http://schemas.microsoft.com/office/word/2010/wordprocessingShape" mc:Ignorable="w14 w15 w16se w16cid wp14">
+  <w:sdt>
+    <w:sdtPr>
+      <w:id w:val="903870037"/>
+      <w:docPartObj>
+        <w:docPartGallery w:val="Page Numbers (Bottom of Page)"/>
+        <w:docPartUnique/>
+      </w:docPartObj>
+    </w:sdtPr>
+    <w:sdtContent>
+      <w:sdt>
+        <w:sdtPr>
+          <w:id w:val="1728636285"/>
+          <w:docPartObj>
+            <w:docPartGallery w:val="Page Numbers (Top of Page)"/>
+            <w:docPartUnique/>
+          </w:docPartObj>
+        </w:sdtPr>
+        <w:sdtContent>
+          <w:p>
+            <w:pPr>
+              <w:pStyle w:val="Footer"/>
+              <w:jc w:val="center"/>
+            </w:pPr>
+            <w:r>
+              <w:t xml:space="preserve">Page </w:t>
+            </w:r>
+            <w:r>
+              <w:rPr>
+                <w:b/>
+                <w:bCs/>
+                <w:szCs w:val="24"/>
+              </w:rPr>
+              <w:fldChar w:fldCharType="begin"/>
+            </w:r>
+            <w:r>
+              <w:rPr>
+                <w:b/>
+                <w:bCs/>
+              </w:rPr>
+              <w:instrText xml:space="preserve"> PAGE </w:instrText>
+            </w:r>
+            <w:r>
+              <w:rPr>
+                <w:b/>
+                <w:bCs/>
+                <w:szCs w:val="24"/>
+              </w:rPr>
+              <w:fldChar w:fldCharType="separate"/>
+            </w:r>
+            <w:r>
+              <w:rPr>
+                <w:b/>
+                <w:bCs/>
+                <w:noProof/>
+              </w:rPr>
+              <w:t>10</w:t>
+            </w:r>
+            <w:r>
+              <w:rPr>
+                <w:b/>
+                <w:bCs/>
+                <w:szCs w:val="24"/>
+              </w:rPr>
+              <w:fldChar w:fldCharType="end"/>
+            </w:r>
+            <w:r>
+              <w:t xml:space="preserve"> of </w:t>
+            </w:r>
+            <w:r>
+              <w:rPr>
+                <w:b/>
+                <w:bCs/>
+                <w:szCs w:val="24"/>
+              </w:rPr>
+              <w:fldChar w:fldCharType="begin"/>
+            </w:r>
+            <w:r>
+              <w:rPr>
+                <w:b/>
+                <w:bCs/>
+              </w:rPr>
+              <w:instrText xml:space="preserve"> NUMPAGES  </w:instrText>
+            </w:r>
+            <w:r>
+              <w:rPr>
+                <w:b/>
+                <w:bCs/>
+                <w:szCs w:val="24"/>
+              </w:rPr>
+              <w:fldChar w:fldCharType="separate"/>
+            </w:r>
+            <w:r>
+              <w:rPr>
+                <w:b/>
+                <w:bCs/>
+                <w:noProof/>
+              </w:rPr>
+              <w:t>10</w:t>
+            </w:r>
+            <w:r>
+              <w:rPr>
+                <w:b/>
+                <w:bCs/>
+                <w:szCs w:val="24"/>
+              </w:rPr>
+              <w:fldChar w:fldCharType="end"/>
+            </w:r>
+          </w:p>
+        </w:sdtContent>
+      </w:sdt>
+    </w:sdtContent>
+  </w:sdt>
+  <w:p>
+    <w:pPr>
+      <w:pStyle w:val="Footer"/>
+    </w:pPr>
+  </w:p>
+</w:ftr>
+</file>
+
 <file path=word/footnotes.xml><?xml version="1.0" encoding="utf-8"?>
 <w:footnotes xmlns:wpc="http://schemas.microsoft.com/office/word/2010/wordprocessingCanvas" xmlns:cx="http://schemas.microsoft.com/office/drawing/2014/chartex" xmlns:cx1="http://schemas.microsoft.com/office/drawing/2015/9/8/chartex" xmlns:cx2="http://schemas.microsoft.com/office/drawing/2015/10/21/chartex" xmlns:cx3="http://schemas.microsoft.com/office/drawing/2016/5/9/chartex" xmlns:cx4="http://schemas.microsoft.com/office/drawing/2016/5/10/chartex" xmlns:cx5="http://schemas.microsoft.com/office/drawing/2016/5/11/chartex" xmlns:cx6="http://schemas.microsoft.com/office/drawing/2016/5/12/chartex" xmlns:cx7="http://schemas.microsoft.com/office/drawing/2016/5/13/chartex" xmlns:cx8="http://schemas.microsoft.com/office/drawing/2016/5/14/chartex" xmlns:mc="http://schemas.openxmlformats.org/markup-compatibility/2006" xmlns:aink="http://schemas.microsoft.com/office/drawing/2016/ink" xmlns:am3d="http://schemas.microsoft.com/office/drawing/2017/model3d" xmlns:o="urn:schemas-microsoft-com:office:office" xmlns:r="http://schemas.openxmlformats.org/officeDocument/2006/relationships" xmlns:m="http://schemas.openxmlformats.org/officeDocument/2006/math" xmlns:v="urn:schemas-microsoft-com:vml" xmlns:wp14="http://schemas.microsoft.com/office/word/2010/wordprocessingDrawing" xmlns:wp="http://schemas.openxmlformats.org/drawingml/2006/wordprocessingDrawing" xmlns:w10="urn:schemas-microsoft-com:office:word" xmlns:w="http://schemas.openxmlformats.org/wordprocessingml/2006/main" xmlns:w14="http://schemas.microsoft.com/office/word/2010/wordml" xmlns:w15="http://schemas.microsoft.com/office/word/2012/wordml" xmlns:w16cid="http://schemas.microsoft.com/office/word/2016/wordml/cid" xmlns:w16se="http://schemas.microsoft.com/office/word/2015/wordml/symex" xmlns:wpg="http://schemas.microsoft.com/office/word/2010/wordprocessingGroup" xmlns:wpi="http://schemas.microsoft.com/office/word/2010/wordprocessingInk" xmlns:wne="http://schemas.microsoft.com/office/word/2006/wordml" xmlns:wps="http://schemas.microsoft.com/office/word/2010/wordprocessingShape" mc:Ignorable="w14 w15 w16se w16cid wp14">
   <w:footnote w:type="separator" w:id="-1">
@@ -2850,13 +3986,37 @@
       <w:jc w:val="right"/>
     </w:pPr>
     <w:r>
-      <w:t xml:space="preserve">William Alexander, </w:t>
+      <w:t>William Alexander</w:t>
+    </w:r>
+    <w:r>
+      <w:t xml:space="preserve"> &amp;</w:t>
+    </w:r>
+    <w:r>
+      <w:t xml:space="preserve"> </w:t>
     </w:r>
     <w:r>
       <w:t xml:space="preserve">Jacob </w:t>
     </w:r>
     <w:r>
       <w:t>Zeng</w:t>
+    </w:r>
+  </w:p>
+  <w:p>
+    <w:pPr>
+      <w:pStyle w:val="Header"/>
+      <w:jc w:val="right"/>
+    </w:pPr>
+    <w:r>
+      <w:t>OM 380</w:t>
+    </w:r>
+  </w:p>
+  <w:p>
+    <w:pPr>
+      <w:pStyle w:val="Header"/>
+      <w:jc w:val="right"/>
+    </w:pPr>
+    <w:r>
+      <w:t>2018-02-12</w:t>
     </w:r>
   </w:p>
 </w:hdr>
@@ -3447,6 +4607,27 @@
     <w:name w:val="Normal"/>
     <w:qFormat/>
   </w:style>
+  <w:style w:type="paragraph" w:styleId="Heading1">
+    <w:name w:val="heading 1"/>
+    <w:basedOn w:val="Normal"/>
+    <w:next w:val="Normal"/>
+    <w:link w:val="Heading1Char"/>
+    <w:uiPriority w:val="9"/>
+    <w:qFormat/>
+    <w:rsid w:val="00297EC6"/>
+    <w:pPr>
+      <w:keepNext/>
+      <w:keepLines/>
+      <w:spacing w:before="240" w:after="0"/>
+      <w:outlineLvl w:val="0"/>
+    </w:pPr>
+    <w:rPr>
+      <w:rFonts w:asciiTheme="majorHAnsi" w:eastAsiaTheme="majorEastAsia" w:hAnsiTheme="majorHAnsi" w:cstheme="majorBidi"/>
+      <w:color w:val="2E74B5" w:themeColor="accent1" w:themeShade="BF"/>
+      <w:sz w:val="32"/>
+      <w:szCs w:val="32"/>
+    </w:rPr>
+  </w:style>
   <w:style w:type="character" w:default="1" w:styleId="DefaultParagraphFont">
     <w:name w:val="Default Paragraph Font"/>
     <w:uiPriority w:val="1"/>
@@ -3539,7 +4720,622 @@
       <w:color w:val="808080"/>
     </w:rPr>
   </w:style>
+  <w:style w:type="character" w:customStyle="1" w:styleId="Heading1Char">
+    <w:name w:val="Heading 1 Char"/>
+    <w:basedOn w:val="DefaultParagraphFont"/>
+    <w:link w:val="Heading1"/>
+    <w:uiPriority w:val="9"/>
+    <w:rsid w:val="00297EC6"/>
+    <w:rPr>
+      <w:rFonts w:asciiTheme="majorHAnsi" w:eastAsiaTheme="majorEastAsia" w:hAnsiTheme="majorHAnsi" w:cstheme="majorBidi"/>
+      <w:color w:val="2E74B5" w:themeColor="accent1" w:themeShade="BF"/>
+      <w:sz w:val="32"/>
+      <w:szCs w:val="32"/>
+    </w:rPr>
+  </w:style>
+  <w:style w:type="paragraph" w:styleId="Title">
+    <w:name w:val="Title"/>
+    <w:basedOn w:val="Normal"/>
+    <w:next w:val="Normal"/>
+    <w:link w:val="TitleChar"/>
+    <w:uiPriority w:val="10"/>
+    <w:qFormat/>
+    <w:rsid w:val="00297EC6"/>
+    <w:pPr>
+      <w:spacing w:after="0" w:line="240" w:lineRule="auto"/>
+      <w:contextualSpacing/>
+    </w:pPr>
+    <w:rPr>
+      <w:rFonts w:asciiTheme="majorHAnsi" w:eastAsiaTheme="majorEastAsia" w:hAnsiTheme="majorHAnsi" w:cstheme="majorBidi"/>
+      <w:spacing w:val="-10"/>
+      <w:kern w:val="28"/>
+      <w:sz w:val="56"/>
+      <w:szCs w:val="56"/>
+    </w:rPr>
+  </w:style>
+  <w:style w:type="character" w:customStyle="1" w:styleId="TitleChar">
+    <w:name w:val="Title Char"/>
+    <w:basedOn w:val="DefaultParagraphFont"/>
+    <w:link w:val="Title"/>
+    <w:uiPriority w:val="10"/>
+    <w:rsid w:val="00297EC6"/>
+    <w:rPr>
+      <w:rFonts w:asciiTheme="majorHAnsi" w:eastAsiaTheme="majorEastAsia" w:hAnsiTheme="majorHAnsi" w:cstheme="majorBidi"/>
+      <w:spacing w:val="-10"/>
+      <w:kern w:val="28"/>
+      <w:sz w:val="56"/>
+      <w:szCs w:val="56"/>
+    </w:rPr>
+  </w:style>
+  <w:style w:type="paragraph" w:customStyle="1" w:styleId="Code">
+    <w:name w:val="Code"/>
+    <w:qFormat/>
+    <w:rsid w:val="00297EC6"/>
+    <w:pPr>
+      <w:keepNext/>
+      <w:keepLines/>
+      <w:pBdr>
+        <w:top w:val="single" w:sz="4" w:space="1" w:color="auto" w:shadow="1"/>
+        <w:left w:val="single" w:sz="4" w:space="4" w:color="auto" w:shadow="1"/>
+        <w:bottom w:val="single" w:sz="4" w:space="1" w:color="auto" w:shadow="1"/>
+        <w:right w:val="single" w:sz="4" w:space="4" w:color="auto" w:shadow="1"/>
+      </w:pBdr>
+      <w:shd w:val="clear" w:color="auto" w:fill="D9D9D9" w:themeFill="background1" w:themeFillShade="D9"/>
+      <w:spacing w:after="240" w:line="240" w:lineRule="auto"/>
+      <w:contextualSpacing/>
+    </w:pPr>
+    <w:rPr>
+      <w:rFonts w:ascii="Courier New" w:hAnsi="Courier New" w:cstheme="minorBidi"/>
+      <w:noProof/>
+      <w:sz w:val="20"/>
+      <w:lang w:eastAsia="en-US"/>
+    </w:rPr>
+  </w:style>
 </w:styles>
+</file>
+
+<file path=word/glossary/document.xml><?xml version="1.0" encoding="utf-8"?>
+<w:glossaryDocument xmlns:wpc="http://schemas.microsoft.com/office/word/2010/wordprocessingCanvas" xmlns:cx="http://schemas.microsoft.com/office/drawing/2014/chartex" xmlns:cx1="http://schemas.microsoft.com/office/drawing/2015/9/8/chartex" xmlns:cx2="http://schemas.microsoft.com/office/drawing/2015/10/21/chartex" xmlns:cx3="http://schemas.microsoft.com/office/drawing/2016/5/9/chartex" xmlns:cx4="http://schemas.microsoft.com/office/drawing/2016/5/10/chartex" xmlns:cx5="http://schemas.microsoft.com/office/drawing/2016/5/11/chartex" xmlns:cx6="http://schemas.microsoft.com/office/drawing/2016/5/12/chartex" xmlns:cx7="http://schemas.microsoft.com/office/drawing/2016/5/13/chartex" xmlns:cx8="http://schemas.microsoft.com/office/drawing/2016/5/14/chartex" xmlns:mc="http://schemas.openxmlformats.org/markup-compatibility/2006" xmlns:aink="http://schemas.microsoft.com/office/drawing/2016/ink" xmlns:am3d="http://schemas.microsoft.com/office/drawing/2017/model3d" xmlns:o="urn:schemas-microsoft-com:office:office" xmlns:r="http://schemas.openxmlformats.org/officeDocument/2006/relationships" xmlns:m="http://schemas.openxmlformats.org/officeDocument/2006/math" xmlns:v="urn:schemas-microsoft-com:vml" xmlns:wp14="http://schemas.microsoft.com/office/word/2010/wordprocessingDrawing" xmlns:wp="http://schemas.openxmlformats.org/drawingml/2006/wordprocessingDrawing" xmlns:w10="urn:schemas-microsoft-com:office:word" xmlns:w="http://schemas.openxmlformats.org/wordprocessingml/2006/main" xmlns:w14="http://schemas.microsoft.com/office/word/2010/wordml" xmlns:w15="http://schemas.microsoft.com/office/word/2012/wordml" xmlns:w16cid="http://schemas.microsoft.com/office/word/2016/wordml/cid" xmlns:w16se="http://schemas.microsoft.com/office/word/2015/wordml/symex" xmlns:wpg="http://schemas.microsoft.com/office/word/2010/wordprocessingGroup" xmlns:wpi="http://schemas.microsoft.com/office/word/2010/wordprocessingInk" xmlns:wne="http://schemas.microsoft.com/office/word/2006/wordml" xmlns:wps="http://schemas.microsoft.com/office/word/2010/wordprocessingShape" mc:Ignorable="w14 w15 w16se w16cid wp14"/>
+</file>
+
+<file path=word/glossary/fontTable.xml><?xml version="1.0" encoding="utf-8"?>
+<w:fonts xmlns:mc="http://schemas.openxmlformats.org/markup-compatibility/2006" xmlns:r="http://schemas.openxmlformats.org/officeDocument/2006/relationships" xmlns:w="http://schemas.openxmlformats.org/wordprocessingml/2006/main" xmlns:w14="http://schemas.microsoft.com/office/word/2010/wordml" xmlns:w15="http://schemas.microsoft.com/office/word/2012/wordml" xmlns:w16cid="http://schemas.microsoft.com/office/word/2016/wordml/cid" xmlns:w16se="http://schemas.microsoft.com/office/word/2015/wordml/symex" mc:Ignorable="w14 w15 w16se w16cid">
+  <w:font w:name="Times New Roman">
+    <w:panose1 w:val="02020603050405020304"/>
+    <w:charset w:val="00"/>
+    <w:family w:val="roman"/>
+    <w:pitch w:val="variable"/>
+    <w:sig w:usb0="E0002EFF" w:usb1="C000785B" w:usb2="00000009" w:usb3="00000000" w:csb0="000001FF" w:csb1="00000000"/>
+  </w:font>
+  <w:font w:name="SimSun">
+    <w:altName w:val="宋体"/>
+    <w:panose1 w:val="02010600030101010101"/>
+    <w:charset w:val="86"/>
+    <w:family w:val="auto"/>
+    <w:pitch w:val="variable"/>
+    <w:sig w:usb0="00000003" w:usb1="288F0000" w:usb2="00000016" w:usb3="00000000" w:csb0="00040001" w:csb1="00000000"/>
+  </w:font>
+  <w:font w:name="Calibri Light">
+    <w:panose1 w:val="020F0302020204030204"/>
+    <w:charset w:val="00"/>
+    <w:family w:val="swiss"/>
+    <w:pitch w:val="variable"/>
+    <w:sig w:usb0="E0002AFF" w:usb1="C000247B" w:usb2="00000009" w:usb3="00000000" w:csb0="000001FF" w:csb1="00000000"/>
+  </w:font>
+  <w:font w:name="Courier New">
+    <w:panose1 w:val="02070309020205020404"/>
+    <w:charset w:val="00"/>
+    <w:family w:val="modern"/>
+    <w:pitch w:val="fixed"/>
+    <w:sig w:usb0="E0002EFF" w:usb1="C0007843" w:usb2="00000009" w:usb3="00000000" w:csb0="000001FF" w:csb1="00000000"/>
+  </w:font>
+  <w:font w:name="Symbol">
+    <w:panose1 w:val="05050102010706020507"/>
+    <w:charset w:val="02"/>
+    <w:family w:val="roman"/>
+    <w:pitch w:val="variable"/>
+    <w:sig w:usb0="00000000" w:usb1="10000000" w:usb2="00000000" w:usb3="00000000" w:csb0="80000000" w:csb1="00000000"/>
+  </w:font>
+  <w:font w:name="Calibri">
+    <w:panose1 w:val="020F0502020204030204"/>
+    <w:charset w:val="00"/>
+    <w:family w:val="swiss"/>
+    <w:pitch w:val="variable"/>
+    <w:sig w:usb0="E0002AFF" w:usb1="C000247B" w:usb2="00000009" w:usb3="00000000" w:csb0="000001FF" w:csb1="00000000"/>
+  </w:font>
+  <w:font w:name="Cambria Math">
+    <w:panose1 w:val="02040503050406030204"/>
+    <w:charset w:val="00"/>
+    <w:family w:val="roman"/>
+    <w:pitch w:val="variable"/>
+    <w:sig w:usb0="E00006FF" w:usb1="420024FF" w:usb2="02000000" w:usb3="00000000" w:csb0="0000019F" w:csb1="00000000"/>
+  </w:font>
+</w:fonts>
+</file>
+
+<file path=word/glossary/settings.xml><?xml version="1.0" encoding="utf-8"?>
+<w:settings xmlns:mc="http://schemas.openxmlformats.org/markup-compatibility/2006" xmlns:o="urn:schemas-microsoft-com:office:office" xmlns:r="http://schemas.openxmlformats.org/officeDocument/2006/relationships" xmlns:m="http://schemas.openxmlformats.org/officeDocument/2006/math" xmlns:v="urn:schemas-microsoft-com:vml" xmlns:w10="urn:schemas-microsoft-com:office:word" xmlns:w="http://schemas.openxmlformats.org/wordprocessingml/2006/main" xmlns:w14="http://schemas.microsoft.com/office/word/2010/wordml" xmlns:w15="http://schemas.microsoft.com/office/word/2012/wordml" xmlns:w16cid="http://schemas.microsoft.com/office/word/2016/wordml/cid" xmlns:w16se="http://schemas.microsoft.com/office/word/2015/wordml/symex" xmlns:sl="http://schemas.openxmlformats.org/schemaLibrary/2006/main" mc:Ignorable="w14 w15 w16se w16cid">
+  <w:view w:val="normal"/>
+  <w:defaultTabStop w:val="720"/>
+  <w:characterSpacingControl w:val="doNotCompress"/>
+  <w:compat>
+    <w:useFELayout/>
+    <w:compatSetting w:name="compatibilityMode" w:uri="http://schemas.microsoft.com/office/word" w:val="15"/>
+    <w:compatSetting w:name="overrideTableStyleFontSizeAndJustification" w:uri="http://schemas.microsoft.com/office/word" w:val="1"/>
+    <w:compatSetting w:name="enableOpenTypeFeatures" w:uri="http://schemas.microsoft.com/office/word" w:val="1"/>
+    <w:compatSetting w:name="doNotFlipMirrorIndents" w:uri="http://schemas.microsoft.com/office/word" w:val="1"/>
+    <w:compatSetting w:name="differentiateMultirowTableHeaders" w:uri="http://schemas.microsoft.com/office/word" w:val="1"/>
+    <w:compatSetting w:name="useWord2013TrackBottomHyphenation" w:uri="http://schemas.microsoft.com/office/word" w:val="0"/>
+  </w:compat>
+  <w:rsids>
+    <w:rsidRoot w:val="006134E6"/>
+    <w:rsid w:val="00591F44"/>
+    <w:rsid w:val="006134E6"/>
+  </w:rsids>
+  <m:mathPr>
+    <m:mathFont m:val="Cambria Math"/>
+    <m:brkBin m:val="before"/>
+    <m:brkBinSub m:val="--"/>
+    <m:smallFrac m:val="0"/>
+    <m:dispDef/>
+    <m:lMargin m:val="0"/>
+    <m:rMargin m:val="0"/>
+    <m:defJc m:val="centerGroup"/>
+    <m:wrapIndent m:val="1440"/>
+    <m:intLim m:val="subSup"/>
+    <m:naryLim m:val="undOvr"/>
+  </m:mathPr>
+  <w:themeFontLang w:val="en-US"/>
+  <w:clrSchemeMapping w:bg1="light1" w:t1="dark1" w:bg2="light2" w:t2="dark2" w:accent1="accent1" w:accent2="accent2" w:accent3="accent3" w:accent4="accent4" w:accent5="accent5" w:accent6="accent6" w:hyperlink="hyperlink" w:followedHyperlink="followedHyperlink"/>
+  <w:decimalSymbol w:val="."/>
+  <w:listSeparator w:val=","/>
+  <w15:chartTrackingRefBased/>
+</w:settings>
+</file>
+
+<file path=word/glossary/styles.xml><?xml version="1.0" encoding="utf-8"?>
+<w:styles xmlns:mc="http://schemas.openxmlformats.org/markup-compatibility/2006" xmlns:r="http://schemas.openxmlformats.org/officeDocument/2006/relationships" xmlns:w="http://schemas.openxmlformats.org/wordprocessingml/2006/main" xmlns:w14="http://schemas.microsoft.com/office/word/2010/wordml" xmlns:w15="http://schemas.microsoft.com/office/word/2012/wordml" xmlns:w16cid="http://schemas.microsoft.com/office/word/2016/wordml/cid" xmlns:w16se="http://schemas.microsoft.com/office/word/2015/wordml/symex" mc:Ignorable="w14 w15 w16se w16cid">
+  <w:docDefaults>
+    <w:rPrDefault>
+      <w:rPr>
+        <w:rFonts w:asciiTheme="minorHAnsi" w:eastAsiaTheme="minorEastAsia" w:hAnsiTheme="minorHAnsi" w:cstheme="minorBidi"/>
+        <w:sz w:val="22"/>
+        <w:szCs w:val="22"/>
+        <w:lang w:val="en-US" w:eastAsia="en-US" w:bidi="ar-SA"/>
+      </w:rPr>
+    </w:rPrDefault>
+    <w:pPrDefault>
+      <w:pPr>
+        <w:spacing w:after="160" w:line="259" w:lineRule="auto"/>
+      </w:pPr>
+    </w:pPrDefault>
+  </w:docDefaults>
+  <w:latentStyles w:defLockedState="0" w:defUIPriority="99" w:defSemiHidden="0" w:defUnhideWhenUsed="0" w:defQFormat="0" w:count="375">
+    <w:lsdException w:name="Normal" w:uiPriority="0" w:qFormat="1"/>
+    <w:lsdException w:name="heading 1" w:uiPriority="9" w:qFormat="1"/>
+    <w:lsdException w:name="heading 2" w:semiHidden="1" w:uiPriority="9" w:unhideWhenUsed="1" w:qFormat="1"/>
+    <w:lsdException w:name="heading 3" w:semiHidden="1" w:uiPriority="9" w:unhideWhenUsed="1" w:qFormat="1"/>
+    <w:lsdException w:name="heading 4" w:semiHidden="1" w:uiPriority="9" w:unhideWhenUsed="1" w:qFormat="1"/>
+    <w:lsdException w:name="heading 5" w:semiHidden="1" w:uiPriority="9" w:unhideWhenUsed="1" w:qFormat="1"/>
+    <w:lsdException w:name="heading 6" w:semiHidden="1" w:uiPriority="9" w:unhideWhenUsed="1" w:qFormat="1"/>
+    <w:lsdException w:name="heading 7" w:semiHidden="1" w:uiPriority="9" w:unhideWhenUsed="1" w:qFormat="1"/>
+    <w:lsdException w:name="heading 8" w:semiHidden="1" w:uiPriority="9" w:unhideWhenUsed="1" w:qFormat="1"/>
+    <w:lsdException w:name="heading 9" w:semiHidden="1" w:uiPriority="9" w:unhideWhenUsed="1" w:qFormat="1"/>
+    <w:lsdException w:name="index 1" w:semiHidden="1" w:unhideWhenUsed="1"/>
+    <w:lsdException w:name="index 2" w:semiHidden="1" w:unhideWhenUsed="1"/>
+    <w:lsdException w:name="index 3" w:semiHidden="1" w:unhideWhenUsed="1"/>
+    <w:lsdException w:name="index 4" w:semiHidden="1" w:unhideWhenUsed="1"/>
+    <w:lsdException w:name="index 5" w:semiHidden="1" w:unhideWhenUsed="1"/>
+    <w:lsdException w:name="index 6" w:semiHidden="1" w:unhideWhenUsed="1"/>
+    <w:lsdException w:name="index 7" w:semiHidden="1" w:unhideWhenUsed="1"/>
+    <w:lsdException w:name="index 8" w:semiHidden="1" w:unhideWhenUsed="1"/>
+    <w:lsdException w:name="index 9" w:semiHidden="1" w:unhideWhenUsed="1"/>
+    <w:lsdException w:name="toc 1" w:semiHidden="1" w:uiPriority="39" w:unhideWhenUsed="1"/>
+    <w:lsdException w:name="toc 2" w:semiHidden="1" w:uiPriority="39" w:unhideWhenUsed="1"/>
+    <w:lsdException w:name="toc 3" w:semiHidden="1" w:uiPriority="39" w:unhideWhenUsed="1"/>
+    <w:lsdException w:name="toc 4" w:semiHidden="1" w:uiPriority="39" w:unhideWhenUsed="1"/>
+    <w:lsdException w:name="toc 5" w:semiHidden="1" w:uiPriority="39" w:unhideWhenUsed="1"/>
+    <w:lsdException w:name="toc 6" w:semiHidden="1" w:uiPriority="39" w:unhideWhenUsed="1"/>
+    <w:lsdException w:name="toc 7" w:semiHidden="1" w:uiPriority="39" w:unhideWhenUsed="1"/>
+    <w:lsdException w:name="toc 8" w:semiHidden="1" w:uiPriority="39" w:unhideWhenUsed="1"/>
+    <w:lsdException w:name="toc 9" w:semiHidden="1" w:uiPriority="39" w:unhideWhenUsed="1"/>
+    <w:lsdException w:name="Normal Indent" w:semiHidden="1" w:unhideWhenUsed="1"/>
+    <w:lsdException w:name="footnote text" w:semiHidden="1" w:unhideWhenUsed="1"/>
+    <w:lsdException w:name="annotation text" w:semiHidden="1" w:unhideWhenUsed="1"/>
+    <w:lsdException w:name="header" w:semiHidden="1" w:unhideWhenUsed="1"/>
+    <w:lsdException w:name="footer" w:semiHidden="1" w:unhideWhenUsed="1"/>
+    <w:lsdException w:name="index heading" w:semiHidden="1" w:unhideWhenUsed="1"/>
+    <w:lsdException w:name="caption" w:semiHidden="1" w:uiPriority="35" w:unhideWhenUsed="1" w:qFormat="1"/>
+    <w:lsdException w:name="table of figures" w:semiHidden="1" w:unhideWhenUsed="1"/>
+    <w:lsdException w:name="envelope address" w:semiHidden="1" w:unhideWhenUsed="1"/>
+    <w:lsdException w:name="envelope return" w:semiHidden="1" w:unhideWhenUsed="1"/>
+    <w:lsdException w:name="footnote reference" w:semiHidden="1" w:unhideWhenUsed="1"/>
+    <w:lsdException w:name="annotation reference" w:semiHidden="1" w:unhideWhenUsed="1"/>
+    <w:lsdException w:name="line number" w:semiHidden="1" w:unhideWhenUsed="1"/>
+    <w:lsdException w:name="page number" w:semiHidden="1" w:unhideWhenUsed="1"/>
+    <w:lsdException w:name="endnote reference" w:semiHidden="1" w:unhideWhenUsed="1"/>
+    <w:lsdException w:name="endnote text" w:semiHidden="1" w:unhideWhenUsed="1"/>
+    <w:lsdException w:name="table of authorities" w:semiHidden="1" w:unhideWhenUsed="1"/>
+    <w:lsdException w:name="macro" w:semiHidden="1" w:unhideWhenUsed="1"/>
+    <w:lsdException w:name="toa heading" w:semiHidden="1" w:unhideWhenUsed="1"/>
+    <w:lsdException w:name="List" w:semiHidden="1" w:unhideWhenUsed="1"/>
+    <w:lsdException w:name="List Bullet" w:semiHidden="1" w:unhideWhenUsed="1"/>
+    <w:lsdException w:name="List Number" w:semiHidden="1" w:unhideWhenUsed="1"/>
+    <w:lsdException w:name="List 2" w:semiHidden="1" w:unhideWhenUsed="1"/>
+    <w:lsdException w:name="List 3" w:semiHidden="1" w:unhideWhenUsed="1"/>
+    <w:lsdException w:name="List 4" w:semiHidden="1" w:unhideWhenUsed="1"/>
+    <w:lsdException w:name="List 5" w:semiHidden="1" w:unhideWhenUsed="1"/>
+    <w:lsdException w:name="List Bullet 2" w:semiHidden="1" w:unhideWhenUsed="1"/>
+    <w:lsdException w:name="List Bullet 3" w:semiHidden="1" w:unhideWhenUsed="1"/>
+    <w:lsdException w:name="List Bullet 4" w:semiHidden="1" w:unhideWhenUsed="1"/>
+    <w:lsdException w:name="List Bullet 5" w:semiHidden="1" w:unhideWhenUsed="1"/>
+    <w:lsdException w:name="List Number 2" w:semiHidden="1" w:unhideWhenUsed="1"/>
+    <w:lsdException w:name="List Number 3" w:semiHidden="1" w:unhideWhenUsed="1"/>
+    <w:lsdException w:name="List Number 4" w:semiHidden="1" w:unhideWhenUsed="1"/>
+    <w:lsdException w:name="List Number 5" w:semiHidden="1" w:unhideWhenUsed="1"/>
+    <w:lsdException w:name="Title" w:uiPriority="10" w:qFormat="1"/>
+    <w:lsdException w:name="Closing" w:semiHidden="1" w:unhideWhenUsed="1"/>
+    <w:lsdException w:name="Signature" w:semiHidden="1" w:unhideWhenUsed="1"/>
+    <w:lsdException w:name="Default Paragraph Font" w:semiHidden="1" w:uiPriority="1" w:unhideWhenUsed="1"/>
+    <w:lsdException w:name="Body Text" w:semiHidden="1" w:unhideWhenUsed="1"/>
+    <w:lsdException w:name="Body Text Indent" w:semiHidden="1" w:unhideWhenUsed="1"/>
+    <w:lsdException w:name="List Continue" w:semiHidden="1" w:unhideWhenUsed="1"/>
+    <w:lsdException w:name="List Continue 2" w:semiHidden="1" w:unhideWhenUsed="1"/>
+    <w:lsdException w:name="List Continue 3" w:semiHidden="1" w:unhideWhenUsed="1"/>
+    <w:lsdException w:name="List Continue 4" w:semiHidden="1" w:unhideWhenUsed="1"/>
+    <w:lsdException w:name="List Continue 5" w:semiHidden="1" w:unhideWhenUsed="1"/>
+    <w:lsdException w:name="Message Header" w:semiHidden="1" w:unhideWhenUsed="1"/>
+    <w:lsdException w:name="Subtitle" w:uiPriority="11" w:qFormat="1"/>
+    <w:lsdException w:name="Salutation" w:semiHidden="1" w:unhideWhenUsed="1"/>
+    <w:lsdException w:name="Date" w:semiHidden="1" w:unhideWhenUsed="1"/>
+    <w:lsdException w:name="Body Text First Indent" w:semiHidden="1" w:unhideWhenUsed="1"/>
+    <w:lsdException w:name="Body Text First Indent 2" w:semiHidden="1" w:unhideWhenUsed="1"/>
+    <w:lsdException w:name="Note Heading" w:semiHidden="1" w:unhideWhenUsed="1"/>
+    <w:lsdException w:name="Body Text 2" w:semiHidden="1" w:unhideWhenUsed="1"/>
+    <w:lsdException w:name="Body Text 3" w:semiHidden="1" w:unhideWhenUsed="1"/>
+    <w:lsdException w:name="Body Text Indent 2" w:semiHidden="1" w:unhideWhenUsed="1"/>
+    <w:lsdException w:name="Body Text Indent 3" w:semiHidden="1" w:unhideWhenUsed="1"/>
+    <w:lsdException w:name="Block Text" w:semiHidden="1" w:unhideWhenUsed="1"/>
+    <w:lsdException w:name="Hyperlink" w:semiHidden="1" w:unhideWhenUsed="1"/>
+    <w:lsdException w:name="FollowedHyperlink" w:semiHidden="1" w:unhideWhenUsed="1"/>
+    <w:lsdException w:name="Strong" w:uiPriority="22" w:qFormat="1"/>
+    <w:lsdException w:name="Emphasis" w:uiPriority="20" w:qFormat="1"/>
+    <w:lsdException w:name="Document Map" w:semiHidden="1" w:unhideWhenUsed="1"/>
+    <w:lsdException w:name="Plain Text" w:semiHidden="1" w:unhideWhenUsed="1"/>
+    <w:lsdException w:name="E-mail Signature" w:semiHidden="1" w:unhideWhenUsed="1"/>
+    <w:lsdException w:name="HTML Top of Form" w:semiHidden="1" w:unhideWhenUsed="1"/>
+    <w:lsdException w:name="HTML Bottom of Form" w:semiHidden="1" w:unhideWhenUsed="1"/>
+    <w:lsdException w:name="Normal (Web)" w:semiHidden="1" w:unhideWhenUsed="1"/>
+    <w:lsdException w:name="HTML Acronym" w:semiHidden="1" w:unhideWhenUsed="1"/>
+    <w:lsdException w:name="HTML Address" w:semiHidden="1" w:unhideWhenUsed="1"/>
+    <w:lsdException w:name="HTML Cite" w:semiHidden="1" w:unhideWhenUsed="1"/>
+    <w:lsdException w:name="HTML Code" w:semiHidden="1" w:unhideWhenUsed="1"/>
+    <w:lsdException w:name="HTML Definition" w:semiHidden="1" w:unhideWhenUsed="1"/>
+    <w:lsdException w:name="HTML Keyboard" w:semiHidden="1" w:unhideWhenUsed="1"/>
+    <w:lsdException w:name="HTML Preformatted" w:semiHidden="1" w:unhideWhenUsed="1"/>
+    <w:lsdException w:name="HTML Sample" w:semiHidden="1" w:unhideWhenUsed="1"/>
+    <w:lsdException w:name="HTML Typewriter" w:semiHidden="1" w:unhideWhenUsed="1"/>
+    <w:lsdException w:name="HTML Variable" w:semiHidden="1" w:unhideWhenUsed="1"/>
+    <w:lsdException w:name="Normal Table" w:semiHidden="1" w:unhideWhenUsed="1"/>
+    <w:lsdException w:name="annotation subject" w:semiHidden="1" w:unhideWhenUsed="1"/>
+    <w:lsdException w:name="No List" w:semiHidden="1" w:unhideWhenUsed="1"/>
+    <w:lsdException w:name="Outline List 1" w:semiHidden="1" w:unhideWhenUsed="1"/>
+    <w:lsdException w:name="Outline List 2" w:semiHidden="1" w:unhideWhenUsed="1"/>
+    <w:lsdException w:name="Outline List 3" w:semiHidden="1" w:unhideWhenUsed="1"/>
+    <w:lsdException w:name="Table Simple 1" w:semiHidden="1" w:unhideWhenUsed="1"/>
+    <w:lsdException w:name="Table Simple 2" w:semiHidden="1" w:unhideWhenUsed="1"/>
+    <w:lsdException w:name="Table Simple 3" w:semiHidden="1" w:unhideWhenUsed="1"/>
+    <w:lsdException w:name="Table Classic 1" w:semiHidden="1" w:unhideWhenUsed="1"/>
+    <w:lsdException w:name="Table Classic 2" w:semiHidden="1" w:unhideWhenUsed="1"/>
+    <w:lsdException w:name="Table Classic 3" w:semiHidden="1" w:unhideWhenUsed="1"/>
+    <w:lsdException w:name="Table Classic 4" w:semiHidden="1" w:unhideWhenUsed="1"/>
+    <w:lsdException w:name="Table Colorful 1" w:semiHidden="1" w:unhideWhenUsed="1"/>
+    <w:lsdException w:name="Table Colorful 2" w:semiHidden="1" w:unhideWhenUsed="1"/>
+    <w:lsdException w:name="Table Colorful 3" w:semiHidden="1" w:unhideWhenUsed="1"/>
+    <w:lsdException w:name="Table Columns 1" w:semiHidden="1" w:unhideWhenUsed="1"/>
+    <w:lsdException w:name="Table Columns 2" w:semiHidden="1" w:unhideWhenUsed="1"/>
+    <w:lsdException w:name="Table Columns 3" w:semiHidden="1" w:unhideWhenUsed="1"/>
+    <w:lsdException w:name="Table Columns 4" w:semiHidden="1" w:unhideWhenUsed="1"/>
+    <w:lsdException w:name="Table Columns 5" w:semiHidden="1" w:unhideWhenUsed="1"/>
+    <w:lsdException w:name="Table Grid 1" w:semiHidden="1" w:unhideWhenUsed="1"/>
+    <w:lsdException w:name="Table Grid 2" w:semiHidden="1" w:unhideWhenUsed="1"/>
+    <w:lsdException w:name="Table Grid 3" w:semiHidden="1" w:unhideWhenUsed="1"/>
+    <w:lsdException w:name="Table Grid 4" w:semiHidden="1" w:unhideWhenUsed="1"/>
+    <w:lsdException w:name="Table Grid 5" w:semiHidden="1" w:unhideWhenUsed="1"/>
+    <w:lsdException w:name="Table Grid 6" w:semiHidden="1" w:unhideWhenUsed="1"/>
+    <w:lsdException w:name="Table Grid 7" w:semiHidden="1" w:unhideWhenUsed="1"/>
+    <w:lsdException w:name="Table Grid 8" w:semiHidden="1" w:unhideWhenUsed="1"/>
+    <w:lsdException w:name="Table List 1" w:semiHidden="1" w:unhideWhenUsed="1"/>
+    <w:lsdException w:name="Table List 2" w:semiHidden="1" w:unhideWhenUsed="1"/>
+    <w:lsdException w:name="Table List 3" w:semiHidden="1" w:unhideWhenUsed="1"/>
+    <w:lsdException w:name="Table List 4" w:semiHidden="1" w:unhideWhenUsed="1"/>
+    <w:lsdException w:name="Table List 5" w:semiHidden="1" w:unhideWhenUsed="1"/>
+    <w:lsdException w:name="Table List 6" w:semiHidden="1" w:unhideWhenUsed="1"/>
+    <w:lsdException w:name="Table List 7" w:semiHidden="1" w:unhideWhenUsed="1"/>
+    <w:lsdException w:name="Table List 8" w:semiHidden="1" w:unhideWhenUsed="1"/>
+    <w:lsdException w:name="Table 3D effects 1" w:semiHidden="1" w:unhideWhenUsed="1"/>
+    <w:lsdException w:name="Table 3D effects 2" w:semiHidden="1" w:unhideWhenUsed="1"/>
+    <w:lsdException w:name="Table 3D effects 3" w:semiHidden="1" w:unhideWhenUsed="1"/>
+    <w:lsdException w:name="Table Contemporary" w:semiHidden="1" w:unhideWhenUsed="1"/>
+    <w:lsdException w:name="Table Elegant" w:semiHidden="1" w:unhideWhenUsed="1"/>
+    <w:lsdException w:name="Table Professional" w:semiHidden="1" w:unhideWhenUsed="1"/>
+    <w:lsdException w:name="Table Subtle 1" w:semiHidden="1" w:unhideWhenUsed="1"/>
+    <w:lsdException w:name="Table Subtle 2" w:semiHidden="1" w:unhideWhenUsed="1"/>
+    <w:lsdException w:name="Table Web 1" w:semiHidden="1" w:unhideWhenUsed="1"/>
+    <w:lsdException w:name="Table Web 2" w:semiHidden="1" w:unhideWhenUsed="1"/>
+    <w:lsdException w:name="Table Web 3" w:semiHidden="1" w:unhideWhenUsed="1"/>
+    <w:lsdException w:name="Balloon Text" w:semiHidden="1" w:unhideWhenUsed="1"/>
+    <w:lsdException w:name="Table Grid" w:uiPriority="39"/>
+    <w:lsdException w:name="Table Theme" w:semiHidden="1" w:unhideWhenUsed="1"/>
+    <w:lsdException w:name="Placeholder Text" w:semiHidden="1"/>
+    <w:lsdException w:name="No Spacing" w:uiPriority="1" w:qFormat="1"/>
+    <w:lsdException w:name="Light Shading" w:uiPriority="60"/>
+    <w:lsdException w:name="Light List" w:uiPriority="61"/>
+    <w:lsdException w:name="Light Grid" w:uiPriority="62"/>
+    <w:lsdException w:name="Medium Shading 1" w:uiPriority="63"/>
+    <w:lsdException w:name="Medium Shading 2" w:uiPriority="64"/>
+    <w:lsdException w:name="Medium List 1" w:uiPriority="65"/>
+    <w:lsdException w:name="Medium List 2" w:uiPriority="66"/>
+    <w:lsdException w:name="Medium Grid 1" w:uiPriority="67"/>
+    <w:lsdException w:name="Medium Grid 2" w:uiPriority="68"/>
+    <w:lsdException w:name="Medium Grid 3" w:uiPriority="69"/>
+    <w:lsdException w:name="Dark List" w:uiPriority="70"/>
+    <w:lsdException w:name="Colorful Shading" w:uiPriority="71"/>
+    <w:lsdException w:name="Colorful List" w:uiPriority="72"/>
+    <w:lsdException w:name="Colorful Grid" w:uiPriority="73"/>
+    <w:lsdException w:name="Light Shading Accent 1" w:uiPriority="60"/>
+    <w:lsdException w:name="Light List Accent 1" w:uiPriority="61"/>
+    <w:lsdException w:name="Light Grid Accent 1" w:uiPriority="62"/>
+    <w:lsdException w:name="Medium Shading 1 Accent 1" w:uiPriority="63"/>
+    <w:lsdException w:name="Medium Shading 2 Accent 1" w:uiPriority="64"/>
+    <w:lsdException w:name="Medium List 1 Accent 1" w:uiPriority="65"/>
+    <w:lsdException w:name="Revision" w:semiHidden="1"/>
+    <w:lsdException w:name="List Paragraph" w:uiPriority="34" w:qFormat="1"/>
+    <w:lsdException w:name="Quote" w:uiPriority="29" w:qFormat="1"/>
+    <w:lsdException w:name="Intense Quote" w:uiPriority="30" w:qFormat="1"/>
+    <w:lsdException w:name="Medium List 2 Accent 1" w:uiPriority="66"/>
+    <w:lsdException w:name="Medium Grid 1 Accent 1" w:uiPriority="67"/>
+    <w:lsdException w:name="Medium Grid 2 Accent 1" w:uiPriority="68"/>
+    <w:lsdException w:name="Medium Grid 3 Accent 1" w:uiPriority="69"/>
+    <w:lsdException w:name="Dark List Accent 1" w:uiPriority="70"/>
+    <w:lsdException w:name="Colorful Shading Accent 1" w:uiPriority="71"/>
+    <w:lsdException w:name="Colorful List Accent 1" w:uiPriority="72"/>
+    <w:lsdException w:name="Colorful Grid Accent 1" w:uiPriority="73"/>
+    <w:lsdException w:name="Light Shading Accent 2" w:uiPriority="60"/>
+    <w:lsdException w:name="Light List Accent 2" w:uiPriority="61"/>
+    <w:lsdException w:name="Light Grid Accent 2" w:uiPriority="62"/>
+    <w:lsdException w:name="Medium Shading 1 Accent 2" w:uiPriority="63"/>
+    <w:lsdException w:name="Medium Shading 2 Accent 2" w:uiPriority="64"/>
+    <w:lsdException w:name="Medium List 1 Accent 2" w:uiPriority="65"/>
+    <w:lsdException w:name="Medium List 2 Accent 2" w:uiPriority="66"/>
+    <w:lsdException w:name="Medium Grid 1 Accent 2" w:uiPriority="67"/>
+    <w:lsdException w:name="Medium Grid 2 Accent 2" w:uiPriority="68"/>
+    <w:lsdException w:name="Medium Grid 3 Accent 2" w:uiPriority="69"/>
+    <w:lsdException w:name="Dark List Accent 2" w:uiPriority="70"/>
+    <w:lsdException w:name="Colorful Shading Accent 2" w:uiPriority="71"/>
+    <w:lsdException w:name="Colorful List Accent 2" w:uiPriority="72"/>
+    <w:lsdException w:name="Colorful Grid Accent 2" w:uiPriority="73"/>
+    <w:lsdException w:name="Light Shading Accent 3" w:uiPriority="60"/>
+    <w:lsdException w:name="Light List Accent 3" w:uiPriority="61"/>
+    <w:lsdException w:name="Light Grid Accent 3" w:uiPriority="62"/>
+    <w:lsdException w:name="Medium Shading 1 Accent 3" w:uiPriority="63"/>
+    <w:lsdException w:name="Medium Shading 2 Accent 3" w:uiPriority="64"/>
+    <w:lsdException w:name="Medium List 1 Accent 3" w:uiPriority="65"/>
+    <w:lsdException w:name="Medium List 2 Accent 3" w:uiPriority="66"/>
+    <w:lsdException w:name="Medium Grid 1 Accent 3" w:uiPriority="67"/>
+    <w:lsdException w:name="Medium Grid 2 Accent 3" w:uiPriority="68"/>
+    <w:lsdException w:name="Medium Grid 3 Accent 3" w:uiPriority="69"/>
+    <w:lsdException w:name="Dark List Accent 3" w:uiPriority="70"/>
+    <w:lsdException w:name="Colorful Shading Accent 3" w:uiPriority="71"/>
+    <w:lsdException w:name="Colorful List Accent 3" w:uiPriority="72"/>
+    <w:lsdException w:name="Colorful Grid Accent 3" w:uiPriority="73"/>
+    <w:lsdException w:name="Light Shading Accent 4" w:uiPriority="60"/>
+    <w:lsdException w:name="Light List Accent 4" w:uiPriority="61"/>
+    <w:lsdException w:name="Light Grid Accent 4" w:uiPriority="62"/>
+    <w:lsdException w:name="Medium Shading 1 Accent 4" w:uiPriority="63"/>
+    <w:lsdException w:name="Medium Shading 2 Accent 4" w:uiPriority="64"/>
+    <w:lsdException w:name="Medium List 1 Accent 4" w:uiPriority="65"/>
+    <w:lsdException w:name="Medium List 2 Accent 4" w:uiPriority="66"/>
+    <w:lsdException w:name="Medium Grid 1 Accent 4" w:uiPriority="67"/>
+    <w:lsdException w:name="Medium Grid 2 Accent 4" w:uiPriority="68"/>
+    <w:lsdException w:name="Medium Grid 3 Accent 4" w:uiPriority="69"/>
+    <w:lsdException w:name="Dark List Accent 4" w:uiPriority="70"/>
+    <w:lsdException w:name="Colorful Shading Accent 4" w:uiPriority="71"/>
+    <w:lsdException w:name="Colorful List Accent 4" w:uiPriority="72"/>
+    <w:lsdException w:name="Colorful Grid Accent 4" w:uiPriority="73"/>
+    <w:lsdException w:name="Light Shading Accent 5" w:uiPriority="60"/>
+    <w:lsdException w:name="Light List Accent 5" w:uiPriority="61"/>
+    <w:lsdException w:name="Light Grid Accent 5" w:uiPriority="62"/>
+    <w:lsdException w:name="Medium Shading 1 Accent 5" w:uiPriority="63"/>
+    <w:lsdException w:name="Medium Shading 2 Accent 5" w:uiPriority="64"/>
+    <w:lsdException w:name="Medium List 1 Accent 5" w:uiPriority="65"/>
+    <w:lsdException w:name="Medium List 2 Accent 5" w:uiPriority="66"/>
+    <w:lsdException w:name="Medium Grid 1 Accent 5" w:uiPriority="67"/>
+    <w:lsdException w:name="Medium Grid 2 Accent 5" w:uiPriority="68"/>
+    <w:lsdException w:name="Medium Grid 3 Accent 5" w:uiPriority="69"/>
+    <w:lsdException w:name="Dark List Accent 5" w:uiPriority="70"/>
+    <w:lsdException w:name="Colorful Shading Accent 5" w:uiPriority="71"/>
+    <w:lsdException w:name="Colorful List Accent 5" w:uiPriority="72"/>
+    <w:lsdException w:name="Colorful Grid Accent 5" w:uiPriority="73"/>
+    <w:lsdException w:name="Light Shading Accent 6" w:uiPriority="60"/>
+    <w:lsdException w:name="Light List Accent 6" w:uiPriority="61"/>
+    <w:lsdException w:name="Light Grid Accent 6" w:uiPriority="62"/>
+    <w:lsdException w:name="Medium Shading 1 Accent 6" w:uiPriority="63"/>
+    <w:lsdException w:name="Medium Shading 2 Accent 6" w:uiPriority="64"/>
+    <w:lsdException w:name="Medium List 1 Accent 6" w:uiPriority="65"/>
+    <w:lsdException w:name="Medium List 2 Accent 6" w:uiPriority="66"/>
+    <w:lsdException w:name="Medium Grid 1 Accent 6" w:uiPriority="67"/>
+    <w:lsdException w:name="Medium Grid 2 Accent 6" w:uiPriority="68"/>
+    <w:lsdException w:name="Medium Grid 3 Accent 6" w:uiPriority="69"/>
+    <w:lsdException w:name="Dark List Accent 6" w:uiPriority="70"/>
+    <w:lsdException w:name="Colorful Shading Accent 6" w:uiPriority="71"/>
+    <w:lsdException w:name="Colorful List Accent 6" w:uiPriority="72"/>
+    <w:lsdException w:name="Colorful Grid Accent 6" w:uiPriority="73"/>
+    <w:lsdException w:name="Subtle Emphasis" w:uiPriority="19" w:qFormat="1"/>
+    <w:lsdException w:name="Intense Emphasis" w:uiPriority="21" w:qFormat="1"/>
+    <w:lsdException w:name="Subtle Reference" w:uiPriority="31" w:qFormat="1"/>
+    <w:lsdException w:name="Intense Reference" w:uiPriority="32" w:qFormat="1"/>
+    <w:lsdException w:name="Book Title" w:uiPriority="33" w:qFormat="1"/>
+    <w:lsdException w:name="Bibliography" w:semiHidden="1" w:uiPriority="37" w:unhideWhenUsed="1"/>
+    <w:lsdException w:name="TOC Heading" w:semiHidden="1" w:uiPriority="39" w:unhideWhenUsed="1" w:qFormat="1"/>
+    <w:lsdException w:name="Plain Table 1" w:uiPriority="41"/>
+    <w:lsdException w:name="Plain Table 2" w:uiPriority="42"/>
+    <w:lsdException w:name="Plain Table 3" w:uiPriority="43"/>
+    <w:lsdException w:name="Plain Table 4" w:uiPriority="44"/>
+    <w:lsdException w:name="Plain Table 5" w:uiPriority="45"/>
+    <w:lsdException w:name="Grid Table Light" w:uiPriority="40"/>
+    <w:lsdException w:name="Grid Table 1 Light" w:uiPriority="46"/>
+    <w:lsdException w:name="Grid Table 2" w:uiPriority="47"/>
+    <w:lsdException w:name="Grid Table 3" w:uiPriority="48"/>
+    <w:lsdException w:name="Grid Table 4" w:uiPriority="49"/>
+    <w:lsdException w:name="Grid Table 5 Dark" w:uiPriority="50"/>
+    <w:lsdException w:name="Grid Table 6 Colorful" w:uiPriority="51"/>
+    <w:lsdException w:name="Grid Table 7 Colorful" w:uiPriority="52"/>
+    <w:lsdException w:name="Grid Table 1 Light Accent 1" w:uiPriority="46"/>
+    <w:lsdException w:name="Grid Table 2 Accent 1" w:uiPriority="47"/>
+    <w:lsdException w:name="Grid Table 3 Accent 1" w:uiPriority="48"/>
+    <w:lsdException w:name="Grid Table 4 Accent 1" w:uiPriority="49"/>
+    <w:lsdException w:name="Grid Table 5 Dark Accent 1" w:uiPriority="50"/>
+    <w:lsdException w:name="Grid Table 6 Colorful Accent 1" w:uiPriority="51"/>
+    <w:lsdException w:name="Grid Table 7 Colorful Accent 1" w:uiPriority="52"/>
+    <w:lsdException w:name="Grid Table 1 Light Accent 2" w:uiPriority="46"/>
+    <w:lsdException w:name="Grid Table 2 Accent 2" w:uiPriority="47"/>
+    <w:lsdException w:name="Grid Table 3 Accent 2" w:uiPriority="48"/>
+    <w:lsdException w:name="Grid Table 4 Accent 2" w:uiPriority="49"/>
+    <w:lsdException w:name="Grid Table 5 Dark Accent 2" w:uiPriority="50"/>
+    <w:lsdException w:name="Grid Table 6 Colorful Accent 2" w:uiPriority="51"/>
+    <w:lsdException w:name="Grid Table 7 Colorful Accent 2" w:uiPriority="52"/>
+    <w:lsdException w:name="Grid Table 1 Light Accent 3" w:uiPriority="46"/>
+    <w:lsdException w:name="Grid Table 2 Accent 3" w:uiPriority="47"/>
+    <w:lsdException w:name="Grid Table 3 Accent 3" w:uiPriority="48"/>
+    <w:lsdException w:name="Grid Table 4 Accent 3" w:uiPriority="49"/>
+    <w:lsdException w:name="Grid Table 5 Dark Accent 3" w:uiPriority="50"/>
+    <w:lsdException w:name="Grid Table 6 Colorful Accent 3" w:uiPriority="51"/>
+    <w:lsdException w:name="Grid Table 7 Colorful Accent 3" w:uiPriority="52"/>
+    <w:lsdException w:name="Grid Table 1 Light Accent 4" w:uiPriority="46"/>
+    <w:lsdException w:name="Grid Table 2 Accent 4" w:uiPriority="47"/>
+    <w:lsdException w:name="Grid Table 3 Accent 4" w:uiPriority="48"/>
+    <w:lsdException w:name="Grid Table 4 Accent 4" w:uiPriority="49"/>
+    <w:lsdException w:name="Grid Table 5 Dark Accent 4" w:uiPriority="50"/>
+    <w:lsdException w:name="Grid Table 6 Colorful Accent 4" w:uiPriority="51"/>
+    <w:lsdException w:name="Grid Table 7 Colorful Accent 4" w:uiPriority="52"/>
+    <w:lsdException w:name="Grid Table 1 Light Accent 5" w:uiPriority="46"/>
+    <w:lsdException w:name="Grid Table 2 Accent 5" w:uiPriority="47"/>
+    <w:lsdException w:name="Grid Table 3 Accent 5" w:uiPriority="48"/>
+    <w:lsdException w:name="Grid Table 4 Accent 5" w:uiPriority="49"/>
+    <w:lsdException w:name="Grid Table 5 Dark Accent 5" w:uiPriority="50"/>
+    <w:lsdException w:name="Grid Table 6 Colorful Accent 5" w:uiPriority="51"/>
+    <w:lsdException w:name="Grid Table 7 Colorful Accent 5" w:uiPriority="52"/>
+    <w:lsdException w:name="Grid Table 1 Light Accent 6" w:uiPriority="46"/>
+    <w:lsdException w:name="Grid Table 2 Accent 6" w:uiPriority="47"/>
+    <w:lsdException w:name="Grid Table 3 Accent 6" w:uiPriority="48"/>
+    <w:lsdException w:name="Grid Table 4 Accent 6" w:uiPriority="49"/>
+    <w:lsdException w:name="Grid Table 5 Dark Accent 6" w:uiPriority="50"/>
+    <w:lsdException w:name="Grid Table 6 Colorful Accent 6" w:uiPriority="51"/>
+    <w:lsdException w:name="Grid Table 7 Colorful Accent 6" w:uiPriority="52"/>
+    <w:lsdException w:name="List Table 1 Light" w:uiPriority="46"/>
+    <w:lsdException w:name="List Table 2" w:uiPriority="47"/>
+    <w:lsdException w:name="List Table 3" w:uiPriority="48"/>
+    <w:lsdException w:name="List Table 4" w:uiPriority="49"/>
+    <w:lsdException w:name="List Table 5 Dark" w:uiPriority="50"/>
+    <w:lsdException w:name="List Table 6 Colorful" w:uiPriority="51"/>
+    <w:lsdException w:name="List Table 7 Colorful" w:uiPriority="52"/>
+    <w:lsdException w:name="List Table 1 Light Accent 1" w:uiPriority="46"/>
+    <w:lsdException w:name="List Table 2 Accent 1" w:uiPriority="47"/>
+    <w:lsdException w:name="List Table 3 Accent 1" w:uiPriority="48"/>
+    <w:lsdException w:name="List Table 4 Accent 1" w:uiPriority="49"/>
+    <w:lsdException w:name="List Table 5 Dark Accent 1" w:uiPriority="50"/>
+    <w:lsdException w:name="List Table 6 Colorful Accent 1" w:uiPriority="51"/>
+    <w:lsdException w:name="List Table 7 Colorful Accent 1" w:uiPriority="52"/>
+    <w:lsdException w:name="List Table 1 Light Accent 2" w:uiPriority="46"/>
+    <w:lsdException w:name="List Table 2 Accent 2" w:uiPriority="47"/>
+    <w:lsdException w:name="List Table 3 Accent 2" w:uiPriority="48"/>
+    <w:lsdException w:name="List Table 4 Accent 2" w:uiPriority="49"/>
+    <w:lsdException w:name="List Table 5 Dark Accent 2" w:uiPriority="50"/>
+    <w:lsdException w:name="List Table 6 Colorful Accent 2" w:uiPriority="51"/>
+    <w:lsdException w:name="List Table 7 Colorful Accent 2" w:uiPriority="52"/>
+    <w:lsdException w:name="List Table 1 Light Accent 3" w:uiPriority="46"/>
+    <w:lsdException w:name="List Table 2 Accent 3" w:uiPriority="47"/>
+    <w:lsdException w:name="List Table 3 Accent 3" w:uiPriority="48"/>
+    <w:lsdException w:name="List Table 4 Accent 3" w:uiPriority="49"/>
+    <w:lsdException w:name="List Table 5 Dark Accent 3" w:uiPriority="50"/>
+    <w:lsdException w:name="List Table 6 Colorful Accent 3" w:uiPriority="51"/>
+    <w:lsdException w:name="List Table 7 Colorful Accent 3" w:uiPriority="52"/>
+    <w:lsdException w:name="List Table 1 Light Accent 4" w:uiPriority="46"/>
+    <w:lsdException w:name="List Table 2 Accent 4" w:uiPriority="47"/>
+    <w:lsdException w:name="List Table 3 Accent 4" w:uiPriority="48"/>
+    <w:lsdException w:name="List Table 4 Accent 4" w:uiPriority="49"/>
+    <w:lsdException w:name="List Table 5 Dark Accent 4" w:uiPriority="50"/>
+    <w:lsdException w:name="List Table 6 Colorful Accent 4" w:uiPriority="51"/>
+    <w:lsdException w:name="List Table 7 Colorful Accent 4" w:uiPriority="52"/>
+    <w:lsdException w:name="List Table 1 Light Accent 5" w:uiPriority="46"/>
+    <w:lsdException w:name="List Table 2 Accent 5" w:uiPriority="47"/>
+    <w:lsdException w:name="List Table 3 Accent 5" w:uiPriority="48"/>
+    <w:lsdException w:name="List Table 4 Accent 5" w:uiPriority="49"/>
+    <w:lsdException w:name="List Table 5 Dark Accent 5" w:uiPriority="50"/>
+    <w:lsdException w:name="List Table 6 Colorful Accent 5" w:uiPriority="51"/>
+    <w:lsdException w:name="List Table 7 Colorful Accent 5" w:uiPriority="52"/>
+    <w:lsdException w:name="List Table 1 Light Accent 6" w:uiPriority="46"/>
+    <w:lsdException w:name="List Table 2 Accent 6" w:uiPriority="47"/>
+    <w:lsdException w:name="List Table 3 Accent 6" w:uiPriority="48"/>
+    <w:lsdException w:name="List Table 4 Accent 6" w:uiPriority="49"/>
+    <w:lsdException w:name="List Table 5 Dark Accent 6" w:uiPriority="50"/>
+    <w:lsdException w:name="List Table 6 Colorful Accent 6" w:uiPriority="51"/>
+    <w:lsdException w:name="List Table 7 Colorful Accent 6" w:uiPriority="52"/>
+    <w:lsdException w:name="Mention" w:semiHidden="1" w:unhideWhenUsed="1"/>
+    <w:lsdException w:name="Smart Hyperlink" w:semiHidden="1" w:unhideWhenUsed="1"/>
+    <w:lsdException w:name="Hashtag" w:semiHidden="1" w:unhideWhenUsed="1"/>
+    <w:lsdException w:name="Unresolved Mention" w:semiHidden="1" w:unhideWhenUsed="1"/>
+  </w:latentStyles>
+  <w:style w:type="paragraph" w:default="1" w:styleId="Normal">
+    <w:name w:val="Normal"/>
+    <w:qFormat/>
+  </w:style>
+  <w:style w:type="character" w:default="1" w:styleId="DefaultParagraphFont">
+    <w:name w:val="Default Paragraph Font"/>
+    <w:uiPriority w:val="1"/>
+    <w:semiHidden/>
+    <w:unhideWhenUsed/>
+  </w:style>
+  <w:style w:type="table" w:default="1" w:styleId="TableNormal">
+    <w:name w:val="Normal Table"/>
+    <w:uiPriority w:val="99"/>
+    <w:semiHidden/>
+    <w:unhideWhenUsed/>
+    <w:tblPr>
+      <w:tblInd w:w="0" w:type="dxa"/>
+      <w:tblCellMar>
+        <w:top w:w="0" w:type="dxa"/>
+        <w:left w:w="108" w:type="dxa"/>
+        <w:bottom w:w="0" w:type="dxa"/>
+        <w:right w:w="108" w:type="dxa"/>
+      </w:tblCellMar>
+    </w:tblPr>
+  </w:style>
+  <w:style w:type="numbering" w:default="1" w:styleId="NoList">
+    <w:name w:val="No List"/>
+    <w:uiPriority w:val="99"/>
+    <w:semiHidden/>
+    <w:unhideWhenUsed/>
+  </w:style>
+  <w:style w:type="character" w:styleId="PlaceholderText">
+    <w:name w:val="Placeholder Text"/>
+    <w:basedOn w:val="DefaultParagraphFont"/>
+    <w:uiPriority w:val="99"/>
+    <w:semiHidden/>
+    <w:rsid w:val="006134E6"/>
+    <w:rPr>
+      <w:color w:val="808080"/>
+    </w:rPr>
+  </w:style>
+</w:styles>
+</file>
+
+<file path=word/glossary/webSettings.xml><?xml version="1.0" encoding="utf-8"?>
+<w:webSettings xmlns:mc="http://schemas.openxmlformats.org/markup-compatibility/2006" xmlns:r="http://schemas.openxmlformats.org/officeDocument/2006/relationships" xmlns:w="http://schemas.openxmlformats.org/wordprocessingml/2006/main" xmlns:w14="http://schemas.microsoft.com/office/word/2010/wordml" xmlns:w15="http://schemas.microsoft.com/office/word/2012/wordml" xmlns:w16cid="http://schemas.microsoft.com/office/word/2016/wordml/cid" xmlns:w16se="http://schemas.microsoft.com/office/word/2015/wordml/symex" mc:Ignorable="w14 w15 w16se w16cid">
+  <w:optimizeForBrowser/>
+  <w:allowPNG/>
+</w:webSettings>
 </file>
 
 <file path=word/theme/theme1.xml><?xml version="1.0" encoding="utf-8"?>

</xml_diff>